<commit_message>
Added motion for repairs/other relief, updated all complaint related court documents and some language based on NLA feedback.
</commit_message>
<xml_diff>
--- a/docassemble/HousingCodeChecklist/data/templates/discovery.docx
+++ b/docassemble/HousingCodeChecklist/data/templates/discovery.docx
@@ -778,6 +778,7 @@
         <w:rPr>
           <w:rFonts w:ascii="Garamond" w:hAnsi="Garamond"/>
         </w:rPr>
+        <w:lastRenderedPageBreak/>
         <w:t xml:space="preserve">Your written, sworn Interrogatory responses and written responses to the </w:t>
       </w:r>
       <w:r>
@@ -844,14 +845,7 @@
         <w:rPr>
           <w:rFonts w:ascii="Garamond" w:hAnsi="Garamond"/>
         </w:rPr>
-        <w:t xml:space="preserve">It is helpful both to email </w:t>
-      </w:r>
-      <w:r>
-        <w:rPr>
-          <w:rFonts w:ascii="Garamond" w:hAnsi="Garamond"/>
-        </w:rPr>
-        <w:lastRenderedPageBreak/>
-        <w:t xml:space="preserve">your </w:t>
+        <w:t xml:space="preserve">It is helpful both to email your </w:t>
       </w:r>
       <w:r>
         <w:rPr>
@@ -1279,7 +1273,14 @@
         <w:rPr>
           <w:rFonts w:ascii="Garamond" w:hAnsi="Garamond"/>
         </w:rPr>
-        <w:t xml:space="preserve">and other writings and recordings of </w:t>
+        <w:t xml:space="preserve">and other writings and </w:t>
+      </w:r>
+      <w:r>
+        <w:rPr>
+          <w:rFonts w:ascii="Garamond" w:hAnsi="Garamond"/>
+        </w:rPr>
+        <w:lastRenderedPageBreak/>
+        <w:t xml:space="preserve">recordings of </w:t>
       </w:r>
       <w:r>
         <w:rPr>
@@ -1913,7 +1914,14 @@
         <w:rPr>
           <w:rFonts w:ascii="Garamond" w:hAnsi="Garamond"/>
         </w:rPr>
-        <w:t>), including the date(s) of all such changes, whether the changed terms were in writing, and what the changed terms were.</w:t>
+        <w:t xml:space="preserve">), </w:t>
+      </w:r>
+      <w:r>
+        <w:rPr>
+          <w:rFonts w:ascii="Garamond" w:hAnsi="Garamond"/>
+        </w:rPr>
+        <w:lastRenderedPageBreak/>
+        <w:t>including the date(s) of all such changes, whether the changed terms were in writing, and what the changed terms were.</w:t>
       </w:r>
     </w:p>
     <w:p>
@@ -1997,7 +2005,6 @@
         <w:rPr>
           <w:rFonts w:ascii="Garamond" w:hAnsi="Garamond"/>
         </w:rPr>
-        <w:lastRenderedPageBreak/>
         <w:t xml:space="preserve">Please describe in full and complete detail the management of the apartment and/or building during the tenancy, including but not limited to the name </w:t>
       </w:r>
       <w:r>
@@ -2653,6 +2660,7 @@
         <w:rPr>
           <w:rFonts w:ascii="Garamond" w:hAnsi="Garamond"/>
         </w:rPr>
+        <w:lastRenderedPageBreak/>
         <w:t>The expert training</w:t>
       </w:r>
       <w:r>
@@ -2922,7 +2930,6 @@
           <w:rFonts w:asciiTheme="minorHAnsi" w:hAnsiTheme="minorHAnsi" w:cstheme="minorHAnsi"/>
           <w:bCs/>
         </w:rPr>
-        <w:lastRenderedPageBreak/>
         <w:t xml:space="preserve">{%p if </w:t>
       </w:r>
       <w:proofErr w:type="spellStart"/>
@@ -3481,6 +3488,7 @@
         <w:rPr>
           <w:rFonts w:ascii="Garamond" w:hAnsi="Garamond"/>
         </w:rPr>
+        <w:lastRenderedPageBreak/>
         <w:t>A description of any repairs or the like needing to be made, together with a</w:t>
       </w:r>
       <w:r>
@@ -3691,7 +3699,6 @@
         <w:rPr>
           <w:rFonts w:ascii="Garamond" w:hAnsi="Garamond"/>
         </w:rPr>
-        <w:lastRenderedPageBreak/>
         <w:t>{%p endif %}</w:t>
       </w:r>
     </w:p>
@@ -3964,7 +3971,14 @@
         <w:rPr>
           <w:rFonts w:ascii="Garamond" w:hAnsi="Garamond"/>
         </w:rPr>
-        <w:t xml:space="preserve"> identity (by name, address and telephone number) of each responsible person or </w:t>
+        <w:t xml:space="preserve"> identity (by name, address and telephone </w:t>
+      </w:r>
+      <w:r>
+        <w:rPr>
+          <w:rFonts w:ascii="Garamond" w:hAnsi="Garamond"/>
+        </w:rPr>
+        <w:lastRenderedPageBreak/>
+        <w:t xml:space="preserve">number) of each responsible person or </w:t>
       </w:r>
       <w:r>
         <w:rPr>
@@ -4382,7 +4396,6 @@
         <w:rPr>
           <w:rFonts w:ascii="Garamond" w:hAnsi="Garamond"/>
         </w:rPr>
-        <w:lastRenderedPageBreak/>
         <w:t>{%p endif %}</w:t>
       </w:r>
     </w:p>
@@ -4686,6 +4699,7 @@
         <w:rPr>
           <w:rFonts w:ascii="Garamond" w:hAnsi="Garamond"/>
         </w:rPr>
+        <w:lastRenderedPageBreak/>
         <w:t>The date and substance of any communications with the inspector or other representatives of the agency; and</w:t>
       </w:r>
     </w:p>
@@ -5248,14 +5262,7 @@
         <w:rPr>
           <w:rFonts w:ascii="Garamond" w:hAnsi="Garamond"/>
         </w:rPr>
-        <w:t xml:space="preserve">within </w:t>
-      </w:r>
-      <w:r>
-        <w:rPr>
-          <w:rFonts w:ascii="Garamond" w:hAnsi="Garamond"/>
-        </w:rPr>
-        <w:lastRenderedPageBreak/>
-        <w:t xml:space="preserve">the most recent 6 years of the </w:t>
+        <w:t xml:space="preserve">within the most recent 6 years of the </w:t>
       </w:r>
       <w:r>
         <w:rPr>
@@ -5567,6 +5574,7 @@
         <w:rPr>
           <w:rFonts w:ascii="Garamond" w:hAnsi="Garamond"/>
         </w:rPr>
+        <w:lastRenderedPageBreak/>
         <w:t>If applicable, t</w:t>
       </w:r>
       <w:r>
@@ -6331,14 +6339,7 @@
         <w:rPr>
           <w:rFonts w:ascii="Garamond" w:hAnsi="Garamond"/>
         </w:rPr>
-        <w:t xml:space="preserve"> of </w:t>
-      </w:r>
-      <w:r>
-        <w:rPr>
-          <w:rFonts w:ascii="Garamond" w:hAnsi="Garamond"/>
-        </w:rPr>
-        <w:lastRenderedPageBreak/>
-        <w:t>any</w:t>
+        <w:t xml:space="preserve"> of any</w:t>
       </w:r>
       <w:r>
         <w:rPr>
@@ -6472,6 +6473,7 @@
         <w:rPr>
           <w:rFonts w:ascii="Garamond" w:hAnsi="Garamond"/>
         </w:rPr>
+        <w:lastRenderedPageBreak/>
         <w:t xml:space="preserve">If </w:t>
       </w:r>
       <w:r>
@@ -8096,6 +8098,7 @@
         <w:rPr>
           <w:rFonts w:ascii="Garamond" w:hAnsi="Garamond"/>
         </w:rPr>
+        <w:lastRenderedPageBreak/>
         <w:t xml:space="preserve">{%p if </w:t>
       </w:r>
       <w:r>
@@ -8193,14 +8196,7 @@
         <w:rPr>
           <w:rFonts w:ascii="Garamond" w:hAnsi="Garamond"/>
         </w:rPr>
-        <w:t xml:space="preserve">enant is responsible for, whether there is </w:t>
-      </w:r>
-      <w:r>
-        <w:rPr>
-          <w:rFonts w:ascii="Garamond" w:hAnsi="Garamond"/>
-        </w:rPr>
-        <w:lastRenderedPageBreak/>
-        <w:t>a written agreement between the parties reflecting this arrangement, and the date such arrangement first took effect.</w:t>
+        <w:t>enant is responsible for, whether there is a written agreement between the parties reflecting this arrangement, and the date such arrangement first took effect.</w:t>
       </w:r>
     </w:p>
     <w:p>
@@ -8834,6 +8830,7 @@
         <w:rPr>
           <w:rFonts w:ascii="Garamond" w:hAnsi="Garamond"/>
         </w:rPr>
+        <w:lastRenderedPageBreak/>
         <w:t xml:space="preserve">What if any written by-laws, articles or other documents </w:t>
       </w:r>
       <w:r>
@@ -8932,14 +8929,7 @@
         <w:rPr>
           <w:rFonts w:ascii="Garamond" w:hAnsi="Garamond"/>
         </w:rPr>
-        <w:t xml:space="preserve">If you (or the owner of the apartment) have any intention of selling the apartment or the building, please describe any all actions taken toward such sale, including but not limited to whether (and when) the building has been marketed and/or appraised for sale, the date(s) and substance of any communications or agreements you have with a broker and/or </w:t>
-      </w:r>
-      <w:r>
-        <w:rPr>
-          <w:rFonts w:ascii="Garamond" w:hAnsi="Garamond"/>
-        </w:rPr>
-        <w:lastRenderedPageBreak/>
-        <w:t xml:space="preserve">potential buyer(s), the identity of any broker(s) with whom you have had communicated or contracted relative to sale, the identity of any interested purchasers, whether any offer(s) for purchase have been made, and whether any purchase and sale agreement has been exchanged and/or signed. </w:t>
+        <w:t xml:space="preserve">If you (or the owner of the apartment) have any intention of selling the apartment or the building, please describe any all actions taken toward such sale, including but not limited to whether (and when) the building has been marketed and/or appraised for sale, the date(s) and substance of any communications or agreements you have with a broker and/or potential buyer(s), the identity of any broker(s) with whom you have had communicated or contracted relative to sale, the identity of any interested purchasers, whether any offer(s) for purchase have been made, and whether any purchase and sale agreement has been exchanged and/or signed. </w:t>
       </w:r>
     </w:p>
     <w:p>
@@ -9085,21 +9075,7 @@
           <w:rFonts w:asciiTheme="minorHAnsi" w:hAnsiTheme="minorHAnsi" w:cstheme="minorHAnsi"/>
           <w:bCs/>
         </w:rPr>
-        <w:t>("</w:t>
-      </w:r>
-      <w:r>
-        <w:rPr>
-          <w:rFonts w:asciiTheme="minorHAnsi" w:hAnsiTheme="minorHAnsi" w:cstheme="minorHAnsi"/>
-          <w:bCs/>
-        </w:rPr>
-        <w:t>Other</w:t>
-      </w:r>
-      <w:r>
-        <w:rPr>
-          <w:rFonts w:asciiTheme="minorHAnsi" w:hAnsiTheme="minorHAnsi" w:cstheme="minorHAnsi"/>
-          <w:bCs/>
-        </w:rPr>
-        <w:t>") %}</w:t>
+        <w:t>("Other") %}</w:t>
       </w:r>
     </w:p>
     <w:p>
@@ -9253,6 +9229,7 @@
         <w:rPr>
           <w:rFonts w:ascii="Garamond" w:hAnsi="Garamond"/>
         </w:rPr>
+        <w:lastRenderedPageBreak/>
         <w:t xml:space="preserve">{%p if </w:t>
       </w:r>
       <w:r>
@@ -9475,7 +9452,6 @@
         <w:rPr>
           <w:rFonts w:ascii="Garamond" w:hAnsi="Garamond"/>
         </w:rPr>
-        <w:lastRenderedPageBreak/>
         <w:t xml:space="preserve">{%p if </w:t>
       </w:r>
       <w:r>
@@ -10360,6 +10336,7 @@
         <w:rPr>
           <w:rFonts w:ascii="Garamond" w:hAnsi="Garamond"/>
         </w:rPr>
+        <w:lastRenderedPageBreak/>
         <w:t xml:space="preserve">All written records kept by the </w:t>
       </w:r>
       <w:r>
@@ -10526,7 +10503,6 @@
         <w:rPr>
           <w:rFonts w:ascii="Garamond" w:hAnsi="Garamond"/>
         </w:rPr>
-        <w:lastRenderedPageBreak/>
         <w:t>All documents</w:t>
       </w:r>
       <w:r>
@@ -11207,9 +11183,14 @@
           <w:sz w:val="28"/>
           <w:szCs w:val="28"/>
         </w:rPr>
-        <w:t>"</w:t>
-      </w:r>
-      <w:r>
+        <w:t>"Facts About the Landlord") %}</w:t>
+      </w:r>
+    </w:p>
+    <w:p>
+      <w:pPr>
+        <w:pStyle w:val="BodyText"/>
+        <w:spacing w:before="200" w:after="120" w:line="360" w:lineRule="auto"/>
+        <w:jc w:val="center"/>
         <w:rPr>
           <w:rFonts w:asciiTheme="minorHAnsi" w:hAnsiTheme="minorHAnsi" w:cstheme="minorHAnsi"/>
           <w:b/>
@@ -11217,8 +11198,7 @@
           <w:sz w:val="28"/>
           <w:szCs w:val="28"/>
         </w:rPr>
-        <w:t>Facts About the Landlord</w:t>
-      </w:r>
+      </w:pPr>
       <w:r>
         <w:rPr>
           <w:rFonts w:asciiTheme="minorHAnsi" w:hAnsiTheme="minorHAnsi" w:cstheme="minorHAnsi"/>
@@ -11227,7 +11207,8 @@
           <w:sz w:val="28"/>
           <w:szCs w:val="28"/>
         </w:rPr>
-        <w:t>") %}</w:t>
+        <w:lastRenderedPageBreak/>
+        <w:t>Facts About the Landlord</w:t>
       </w:r>
     </w:p>
     <w:p>
@@ -11235,6 +11216,13 @@
         <w:pStyle w:val="BodyText"/>
         <w:spacing w:before="200" w:after="120" w:line="360" w:lineRule="auto"/>
         <w:jc w:val="center"/>
+        <w:rPr>
+          <w:rFonts w:ascii="Garamond" w:hAnsi="Garamond"/>
+          <w:b/>
+          <w:bCs/>
+        </w:rPr>
+      </w:pPr>
+      <w:r>
         <w:rPr>
           <w:rFonts w:asciiTheme="minorHAnsi" w:hAnsiTheme="minorHAnsi" w:cstheme="minorHAnsi"/>
           <w:b/>
@@ -11242,44 +11230,13 @@
           <w:sz w:val="28"/>
           <w:szCs w:val="28"/>
         </w:rPr>
-      </w:pPr>
-      <w:r>
-        <w:rPr>
-          <w:rFonts w:asciiTheme="minorHAnsi" w:hAnsiTheme="minorHAnsi" w:cstheme="minorHAnsi"/>
+        <w:t>{%p endif %}</w:t>
+      </w:r>
+      <w:r>
+        <w:rPr>
+          <w:rFonts w:ascii="Garamond" w:hAnsi="Garamond"/>
           <w:b/>
           <w:bCs/>
-          <w:sz w:val="28"/>
-          <w:szCs w:val="28"/>
-        </w:rPr>
-        <w:t>Facts About the Landlord</w:t>
-      </w:r>
-    </w:p>
-    <w:p>
-      <w:pPr>
-        <w:pStyle w:val="BodyText"/>
-        <w:spacing w:before="200" w:after="120" w:line="360" w:lineRule="auto"/>
-        <w:jc w:val="center"/>
-        <w:rPr>
-          <w:rFonts w:ascii="Garamond" w:hAnsi="Garamond"/>
-          <w:b/>
-          <w:bCs/>
-        </w:rPr>
-      </w:pPr>
-      <w:r>
-        <w:rPr>
-          <w:rFonts w:asciiTheme="minorHAnsi" w:hAnsiTheme="minorHAnsi" w:cstheme="minorHAnsi"/>
-          <w:b/>
-          <w:bCs/>
-          <w:sz w:val="28"/>
-          <w:szCs w:val="28"/>
-        </w:rPr>
-        <w:t>{%p endif %}</w:t>
-      </w:r>
-      <w:r>
-        <w:rPr>
-          <w:rFonts w:ascii="Garamond" w:hAnsi="Garamond"/>
-          <w:b/>
-          <w:bCs/>
         </w:rPr>
         <w:t xml:space="preserve"> </w:t>
       </w:r>
@@ -11405,12 +11362,1303 @@
         <w:rPr>
           <w:rFonts w:ascii="Garamond" w:hAnsi="Garamond"/>
         </w:rPr>
+        <w:t>{%p endif %}</w:t>
+      </w:r>
+    </w:p>
+    <w:p>
+      <w:pPr>
+        <w:pStyle w:val="BodyText"/>
+        <w:numPr>
+          <w:ilvl w:val="0"/>
+          <w:numId w:val="9"/>
+        </w:numPr>
+        <w:spacing w:after="144" w:line="360" w:lineRule="auto"/>
+        <w:contextualSpacing/>
+        <w:rPr>
+          <w:rFonts w:ascii="Garamond" w:hAnsi="Garamond"/>
+        </w:rPr>
+      </w:pPr>
+      <w:r>
+        <w:rPr>
+          <w:rFonts w:ascii="Garamond" w:hAnsi="Garamond"/>
+        </w:rPr>
+        <w:t xml:space="preserve">{%p if </w:t>
+      </w:r>
+      <w:proofErr w:type="spellStart"/>
+      <w:r>
+        <w:rPr>
+          <w:rFonts w:ascii="Garamond" w:hAnsi="Garamond"/>
+        </w:rPr>
+        <w:t>document_requests</w:t>
+      </w:r>
+      <w:proofErr w:type="spellEnd"/>
+      <w:r>
+        <w:rPr>
+          <w:rFonts w:ascii="Garamond" w:hAnsi="Garamond"/>
+        </w:rPr>
+        <w:t>[“</w:t>
+      </w:r>
+      <w:proofErr w:type="spellStart"/>
+      <w:r>
+        <w:rPr>
+          <w:rFonts w:ascii="Garamond" w:hAnsi="Garamond"/>
+        </w:rPr>
+        <w:t>maintenance_logs_and_records</w:t>
+      </w:r>
+      <w:proofErr w:type="spellEnd"/>
+      <w:r>
+        <w:rPr>
+          <w:rFonts w:ascii="Garamond" w:hAnsi="Garamond"/>
+        </w:rPr>
+        <w:t>”] %}</w:t>
+      </w:r>
+    </w:p>
+    <w:p>
+      <w:pPr>
+        <w:pStyle w:val="BodyText"/>
+        <w:numPr>
+          <w:ilvl w:val="0"/>
+          <w:numId w:val="9"/>
+        </w:numPr>
+        <w:spacing w:after="144" w:line="360" w:lineRule="auto"/>
+        <w:contextualSpacing/>
+        <w:rPr>
+          <w:rFonts w:ascii="Garamond" w:hAnsi="Garamond"/>
+        </w:rPr>
+      </w:pPr>
+      <w:r>
+        <w:rPr>
+          <w:rFonts w:ascii="Garamond" w:hAnsi="Garamond"/>
+        </w:rPr>
+        <w:t>Any documents concerning the maintenance of the apartment or building</w:t>
+      </w:r>
+      <w:r>
+        <w:rPr>
+          <w:rFonts w:ascii="Garamond" w:hAnsi="Garamond"/>
+        </w:rPr>
+        <w:t>, or both,</w:t>
+      </w:r>
+      <w:r>
+        <w:rPr>
+          <w:rFonts w:ascii="Garamond" w:hAnsi="Garamond"/>
+        </w:rPr>
+        <w:t xml:space="preserve"> in relation to the tenancy.</w:t>
+      </w:r>
+    </w:p>
+    <w:p>
+      <w:pPr>
+        <w:pStyle w:val="BodyText"/>
+        <w:numPr>
+          <w:ilvl w:val="0"/>
+          <w:numId w:val="9"/>
+        </w:numPr>
+        <w:spacing w:after="144" w:line="360" w:lineRule="auto"/>
+        <w:contextualSpacing/>
+        <w:rPr>
+          <w:rFonts w:ascii="Garamond" w:hAnsi="Garamond"/>
+        </w:rPr>
+      </w:pPr>
+      <w:r>
+        <w:rPr>
+          <w:rFonts w:ascii="Garamond" w:hAnsi="Garamond"/>
+        </w:rPr>
+        <w:t>{%p endif %}</w:t>
+      </w:r>
+    </w:p>
+    <w:p>
+      <w:pPr>
+        <w:pStyle w:val="BodyText"/>
+        <w:numPr>
+          <w:ilvl w:val="0"/>
+          <w:numId w:val="9"/>
+        </w:numPr>
+        <w:spacing w:after="144" w:line="360" w:lineRule="auto"/>
+        <w:contextualSpacing/>
+        <w:rPr>
+          <w:rFonts w:ascii="Garamond" w:hAnsi="Garamond"/>
+        </w:rPr>
+      </w:pPr>
+      <w:r>
+        <w:rPr>
+          <w:rFonts w:ascii="Garamond" w:hAnsi="Garamond"/>
+        </w:rPr>
+        <w:t xml:space="preserve">{%p if </w:t>
+      </w:r>
+      <w:proofErr w:type="spellStart"/>
+      <w:r>
+        <w:rPr>
+          <w:rFonts w:ascii="Garamond" w:hAnsi="Garamond"/>
+        </w:rPr>
+        <w:t>document_requests</w:t>
+      </w:r>
+      <w:proofErr w:type="spellEnd"/>
+      <w:r>
+        <w:rPr>
+          <w:rFonts w:ascii="Garamond" w:hAnsi="Garamond"/>
+        </w:rPr>
+        <w:t>[“</w:t>
+      </w:r>
+      <w:proofErr w:type="spellStart"/>
+      <w:r>
+        <w:rPr>
+          <w:rFonts w:ascii="Garamond" w:hAnsi="Garamond"/>
+        </w:rPr>
+        <w:t>landlord_purchase_refinance_documents</w:t>
+      </w:r>
+      <w:proofErr w:type="spellEnd"/>
+      <w:r>
+        <w:rPr>
+          <w:rFonts w:ascii="Garamond" w:hAnsi="Garamond"/>
+        </w:rPr>
+        <w:t>”] %}</w:t>
+      </w:r>
+    </w:p>
+    <w:p>
+      <w:pPr>
+        <w:pStyle w:val="BodyText"/>
+        <w:numPr>
+          <w:ilvl w:val="0"/>
+          <w:numId w:val="9"/>
+        </w:numPr>
+        <w:spacing w:after="144" w:line="360" w:lineRule="auto"/>
+        <w:contextualSpacing/>
+        <w:rPr>
+          <w:rFonts w:ascii="Garamond" w:hAnsi="Garamond"/>
+        </w:rPr>
+      </w:pPr>
+      <w:r>
+        <w:rPr>
+          <w:rFonts w:ascii="Garamond" w:hAnsi="Garamond"/>
+        </w:rPr>
+        <w:t xml:space="preserve">All documents concerning the </w:t>
+      </w:r>
+      <w:r>
+        <w:rPr>
+          <w:rFonts w:ascii="Garamond" w:hAnsi="Garamond"/>
+        </w:rPr>
+        <w:t>L</w:t>
+      </w:r>
+      <w:r>
+        <w:rPr>
+          <w:rFonts w:ascii="Garamond" w:hAnsi="Garamond"/>
+        </w:rPr>
+        <w:t>andlord’s purchase</w:t>
+      </w:r>
+      <w:r>
+        <w:rPr>
+          <w:rFonts w:ascii="Garamond" w:hAnsi="Garamond"/>
+        </w:rPr>
+        <w:t xml:space="preserve"> or</w:t>
+      </w:r>
+      <w:r>
+        <w:rPr>
+          <w:rFonts w:ascii="Garamond" w:hAnsi="Garamond"/>
+        </w:rPr>
+        <w:t xml:space="preserve"> refinancing</w:t>
+      </w:r>
+      <w:r>
+        <w:rPr>
+          <w:rFonts w:ascii="Garamond" w:hAnsi="Garamond"/>
+        </w:rPr>
+        <w:t xml:space="preserve"> of</w:t>
+      </w:r>
+      <w:r>
+        <w:rPr>
+          <w:rFonts w:ascii="Garamond" w:hAnsi="Garamond"/>
+        </w:rPr>
+        <w:t xml:space="preserve">, </w:t>
+      </w:r>
+      <w:r>
+        <w:rPr>
+          <w:rFonts w:ascii="Garamond" w:hAnsi="Garamond"/>
+        </w:rPr>
+        <w:t xml:space="preserve">or </w:t>
+      </w:r>
+      <w:r>
+        <w:rPr>
+          <w:rFonts w:ascii="Garamond" w:hAnsi="Garamond"/>
+        </w:rPr>
+        <w:t>mortgage</w:t>
+      </w:r>
+      <w:r>
+        <w:rPr>
+          <w:rFonts w:ascii="Garamond" w:hAnsi="Garamond"/>
+        </w:rPr>
+        <w:t xml:space="preserve"> for</w:t>
+      </w:r>
+      <w:r>
+        <w:rPr>
+          <w:rFonts w:ascii="Garamond" w:hAnsi="Garamond"/>
+        </w:rPr>
+        <w:t>,</w:t>
+      </w:r>
+      <w:r>
+        <w:rPr>
+          <w:rFonts w:ascii="Garamond" w:hAnsi="Garamond"/>
+        </w:rPr>
+        <w:t xml:space="preserve"> </w:t>
+      </w:r>
+      <w:r>
+        <w:rPr>
+          <w:rFonts w:ascii="Garamond" w:hAnsi="Garamond"/>
+        </w:rPr>
+        <w:t>the apartment</w:t>
+      </w:r>
+      <w:r>
+        <w:rPr>
+          <w:rFonts w:ascii="Garamond" w:hAnsi="Garamond"/>
+        </w:rPr>
+        <w:t xml:space="preserve"> or </w:t>
+      </w:r>
+      <w:r>
+        <w:rPr>
+          <w:rFonts w:ascii="Garamond" w:hAnsi="Garamond"/>
+        </w:rPr>
+        <w:t>building</w:t>
+      </w:r>
+      <w:r>
+        <w:rPr>
+          <w:rFonts w:ascii="Garamond" w:hAnsi="Garamond"/>
+        </w:rPr>
+        <w:t xml:space="preserve">, </w:t>
+      </w:r>
+      <w:r>
+        <w:rPr>
+          <w:rFonts w:ascii="Garamond" w:hAnsi="Garamond"/>
+        </w:rPr>
+        <w:t>including, but not limited to, inspection reports and other assessments</w:t>
+      </w:r>
+      <w:r>
+        <w:rPr>
+          <w:rFonts w:ascii="Garamond" w:hAnsi="Garamond"/>
+        </w:rPr>
+        <w:t xml:space="preserve"> or </w:t>
+      </w:r>
+      <w:r>
+        <w:rPr>
+          <w:rFonts w:ascii="Garamond" w:hAnsi="Garamond"/>
+        </w:rPr>
+        <w:t xml:space="preserve">evaluations, purchase and sale agreements (and other documents concerning conditions of purchase, broker or </w:t>
+      </w:r>
+      <w:r>
+        <w:rPr>
+          <w:rFonts w:ascii="Garamond" w:hAnsi="Garamond"/>
+        </w:rPr>
+        <w:t xml:space="preserve">other </w:t>
+      </w:r>
+      <w:r>
+        <w:rPr>
+          <w:rFonts w:ascii="Garamond" w:hAnsi="Garamond"/>
+        </w:rPr>
+        <w:t xml:space="preserve">agreements, </w:t>
+      </w:r>
+      <w:r>
+        <w:rPr>
+          <w:rFonts w:ascii="Garamond" w:hAnsi="Garamond"/>
+        </w:rPr>
+        <w:t xml:space="preserve">tenant or seller estoppel certificates, </w:t>
+      </w:r>
+      <w:r>
+        <w:rPr>
+          <w:rFonts w:ascii="Garamond" w:hAnsi="Garamond"/>
+        </w:rPr>
+        <w:t>and the like</w:t>
+      </w:r>
+      <w:r>
+        <w:rPr>
+          <w:rFonts w:ascii="Garamond" w:hAnsi="Garamond"/>
+        </w:rPr>
+        <w:t>.</w:t>
+      </w:r>
+    </w:p>
+    <w:p>
+      <w:pPr>
+        <w:pStyle w:val="BodyText"/>
+        <w:numPr>
+          <w:ilvl w:val="0"/>
+          <w:numId w:val="9"/>
+        </w:numPr>
+        <w:spacing w:after="144" w:line="360" w:lineRule="auto"/>
+        <w:contextualSpacing/>
+        <w:rPr>
+          <w:rFonts w:ascii="Garamond" w:hAnsi="Garamond"/>
+        </w:rPr>
+      </w:pPr>
+      <w:r>
+        <w:rPr>
+          <w:rFonts w:ascii="Garamond" w:hAnsi="Garamond"/>
+        </w:rPr>
+        <w:t>{%p endif %}</w:t>
+      </w:r>
+    </w:p>
+    <w:p>
+      <w:pPr>
+        <w:pStyle w:val="BodyText"/>
+        <w:numPr>
+          <w:ilvl w:val="0"/>
+          <w:numId w:val="9"/>
+        </w:numPr>
+        <w:spacing w:after="144" w:line="360" w:lineRule="auto"/>
+        <w:contextualSpacing/>
+        <w:rPr>
+          <w:rFonts w:ascii="Garamond" w:hAnsi="Garamond"/>
+        </w:rPr>
+      </w:pPr>
+      <w:r>
+        <w:rPr>
+          <w:rFonts w:ascii="Garamond" w:hAnsi="Garamond"/>
+        </w:rPr>
+        <w:t xml:space="preserve">{%p if </w:t>
+      </w:r>
+      <w:proofErr w:type="spellStart"/>
+      <w:r>
+        <w:rPr>
+          <w:rFonts w:ascii="Garamond" w:hAnsi="Garamond"/>
+        </w:rPr>
+        <w:t>document_requests</w:t>
+      </w:r>
+      <w:proofErr w:type="spellEnd"/>
+      <w:r>
+        <w:rPr>
+          <w:rFonts w:ascii="Garamond" w:hAnsi="Garamond"/>
+        </w:rPr>
+        <w:t>[“</w:t>
+      </w:r>
+      <w:proofErr w:type="spellStart"/>
+      <w:r>
+        <w:rPr>
+          <w:rFonts w:ascii="Garamond" w:hAnsi="Garamond"/>
+        </w:rPr>
+        <w:t>sale_related_documents</w:t>
+      </w:r>
+      <w:proofErr w:type="spellEnd"/>
+      <w:r>
+        <w:rPr>
+          <w:rFonts w:ascii="Garamond" w:hAnsi="Garamond"/>
+        </w:rPr>
+        <w:t>”] %}</w:t>
+      </w:r>
+    </w:p>
+    <w:p>
+      <w:pPr>
+        <w:pStyle w:val="BodyText"/>
+        <w:numPr>
+          <w:ilvl w:val="0"/>
+          <w:numId w:val="9"/>
+        </w:numPr>
+        <w:spacing w:after="144" w:line="360" w:lineRule="auto"/>
+        <w:contextualSpacing/>
+        <w:rPr>
+          <w:rFonts w:ascii="Garamond" w:hAnsi="Garamond"/>
+        </w:rPr>
+      </w:pPr>
+      <w:r>
+        <w:rPr>
+          <w:rFonts w:ascii="Garamond" w:hAnsi="Garamond"/>
+        </w:rPr>
+        <w:t xml:space="preserve">Any documents concerning </w:t>
+      </w:r>
+      <w:r>
+        <w:rPr>
+          <w:rFonts w:ascii="Garamond" w:hAnsi="Garamond"/>
+        </w:rPr>
+        <w:t xml:space="preserve">the </w:t>
+      </w:r>
+      <w:r>
+        <w:rPr>
+          <w:rFonts w:ascii="Garamond" w:hAnsi="Garamond"/>
+        </w:rPr>
+        <w:t xml:space="preserve">anticipated or actual sale of the building, including but not limited to marketing-related documents, appraisals, inspection reports and other assessments/evaluations, purchase and sale agreements (and other documents concerning conditions of purchase/sale), broker agreements, </w:t>
+      </w:r>
+      <w:r>
+        <w:rPr>
+          <w:rFonts w:ascii="Garamond" w:hAnsi="Garamond"/>
+        </w:rPr>
+        <w:t xml:space="preserve">estoppel certificates </w:t>
+      </w:r>
+      <w:r>
+        <w:rPr>
+          <w:rFonts w:ascii="Garamond" w:hAnsi="Garamond"/>
+        </w:rPr>
+        <w:t>and any written communications (including e.g. letters, emails or texts) related to purchase/sale, and the like.</w:t>
+      </w:r>
+    </w:p>
+    <w:p>
+      <w:pPr>
+        <w:pStyle w:val="BodyText"/>
+        <w:numPr>
+          <w:ilvl w:val="0"/>
+          <w:numId w:val="9"/>
+        </w:numPr>
+        <w:spacing w:after="144" w:line="360" w:lineRule="auto"/>
+        <w:contextualSpacing/>
+        <w:rPr>
+          <w:rFonts w:ascii="Garamond" w:hAnsi="Garamond"/>
+        </w:rPr>
+      </w:pPr>
+      <w:r>
+        <w:rPr>
+          <w:rFonts w:ascii="Garamond" w:hAnsi="Garamond"/>
+        </w:rPr>
+        <w:t>{%p endif %}</w:t>
+      </w:r>
+    </w:p>
+    <w:p>
+      <w:pPr>
+        <w:pStyle w:val="CenterTitle"/>
+        <w:spacing w:before="200" w:after="120"/>
+        <w:rPr>
+          <w:rFonts w:asciiTheme="minorHAnsi" w:hAnsiTheme="minorHAnsi" w:cstheme="minorHAnsi"/>
+          <w:bCs/>
+        </w:rPr>
+      </w:pPr>
+      <w:r>
+        <w:rPr>
+          <w:rFonts w:asciiTheme="minorHAnsi" w:hAnsiTheme="minorHAnsi" w:cstheme="minorHAnsi"/>
+          <w:bCs/>
+        </w:rPr>
+        <w:lastRenderedPageBreak/>
+        <w:t xml:space="preserve">{%p if </w:t>
+      </w:r>
+      <w:proofErr w:type="spellStart"/>
+      <w:r>
+        <w:rPr>
+          <w:rFonts w:asciiTheme="minorHAnsi" w:hAnsiTheme="minorHAnsi" w:cstheme="minorHAnsi"/>
+          <w:bCs/>
+        </w:rPr>
+        <w:t>document_requests</w:t>
+      </w:r>
+      <w:r>
+        <w:rPr>
+          <w:rFonts w:asciiTheme="minorHAnsi" w:hAnsiTheme="minorHAnsi" w:cstheme="minorHAnsi"/>
+          <w:bCs/>
+        </w:rPr>
+        <w:t>.any_in_</w:t>
+      </w:r>
+      <w:proofErr w:type="gramStart"/>
+      <w:r>
+        <w:rPr>
+          <w:rFonts w:asciiTheme="minorHAnsi" w:hAnsiTheme="minorHAnsi" w:cstheme="minorHAnsi"/>
+          <w:bCs/>
+        </w:rPr>
+        <w:t>category</w:t>
+      </w:r>
+      <w:proofErr w:type="spellEnd"/>
+      <w:r>
+        <w:rPr>
+          <w:rFonts w:asciiTheme="minorHAnsi" w:hAnsiTheme="minorHAnsi" w:cstheme="minorHAnsi"/>
+          <w:bCs/>
+        </w:rPr>
+        <w:t>(</w:t>
+      </w:r>
+      <w:proofErr w:type="gramEnd"/>
+      <w:r>
+        <w:rPr>
+          <w:rFonts w:asciiTheme="minorHAnsi" w:hAnsiTheme="minorHAnsi" w:cstheme="minorHAnsi"/>
+          <w:bCs/>
+        </w:rPr>
+        <w:t>"Subsidized Housing") %}</w:t>
+      </w:r>
+    </w:p>
+    <w:p>
+      <w:pPr>
+        <w:pStyle w:val="CenterTitle"/>
+        <w:spacing w:before="200" w:after="120"/>
+        <w:rPr>
+          <w:rFonts w:asciiTheme="minorHAnsi" w:hAnsiTheme="minorHAnsi" w:cstheme="minorHAnsi"/>
+          <w:bCs/>
+        </w:rPr>
+      </w:pPr>
+      <w:r>
+        <w:rPr>
+          <w:rFonts w:asciiTheme="minorHAnsi" w:hAnsiTheme="minorHAnsi" w:cstheme="minorHAnsi"/>
+          <w:bCs/>
+        </w:rPr>
+        <w:t>Public and Subsidized Housing/</w:t>
+      </w:r>
+      <w:r>
+        <w:rPr>
+          <w:rFonts w:asciiTheme="minorHAnsi" w:hAnsiTheme="minorHAnsi" w:cstheme="minorHAnsi"/>
+          <w:bCs/>
+        </w:rPr>
+        <w:t xml:space="preserve">Rental </w:t>
+      </w:r>
+      <w:r>
+        <w:rPr>
+          <w:rFonts w:asciiTheme="minorHAnsi" w:hAnsiTheme="minorHAnsi" w:cstheme="minorHAnsi"/>
+          <w:bCs/>
+        </w:rPr>
+        <w:t>Assistance</w:t>
+      </w:r>
+    </w:p>
+    <w:p>
+      <w:pPr>
+        <w:pStyle w:val="CenterTitle"/>
+        <w:spacing w:before="200" w:after="120"/>
+        <w:rPr>
+          <w:rFonts w:asciiTheme="minorHAnsi" w:hAnsiTheme="minorHAnsi" w:cstheme="minorHAnsi"/>
+          <w:bCs/>
+        </w:rPr>
+      </w:pPr>
+      <w:r>
+        <w:rPr>
+          <w:rFonts w:asciiTheme="minorHAnsi" w:hAnsiTheme="minorHAnsi" w:cstheme="minorHAnsi"/>
+          <w:bCs/>
+        </w:rPr>
+        <w:t>{%p endif %}</w:t>
+      </w:r>
+    </w:p>
+    <w:p>
+      <w:pPr>
+        <w:pStyle w:val="BodyText"/>
+        <w:numPr>
+          <w:ilvl w:val="0"/>
+          <w:numId w:val="9"/>
+        </w:numPr>
+        <w:spacing w:after="144" w:line="360" w:lineRule="auto"/>
+        <w:contextualSpacing/>
+        <w:rPr>
+          <w:rFonts w:ascii="Garamond" w:hAnsi="Garamond"/>
+        </w:rPr>
+      </w:pPr>
+      <w:r>
+        <w:rPr>
+          <w:rFonts w:ascii="Garamond" w:hAnsi="Garamond"/>
+        </w:rPr>
+        <w:t xml:space="preserve">{%p if </w:t>
+      </w:r>
+      <w:proofErr w:type="spellStart"/>
+      <w:r>
+        <w:rPr>
+          <w:rFonts w:ascii="Garamond" w:hAnsi="Garamond"/>
+        </w:rPr>
+        <w:t>document_requests</w:t>
+      </w:r>
+      <w:proofErr w:type="spellEnd"/>
+      <w:r>
+        <w:rPr>
+          <w:rFonts w:ascii="Garamond" w:hAnsi="Garamond"/>
+        </w:rPr>
+        <w:t>[“</w:t>
+      </w:r>
+      <w:proofErr w:type="spellStart"/>
+      <w:r>
+        <w:rPr>
+          <w:rFonts w:ascii="Garamond" w:hAnsi="Garamond"/>
+        </w:rPr>
+        <w:t>subsidized_housing_documentation</w:t>
+      </w:r>
+      <w:proofErr w:type="spellEnd"/>
+      <w:r>
+        <w:rPr>
+          <w:rFonts w:ascii="Garamond" w:hAnsi="Garamond"/>
+        </w:rPr>
+        <w:t xml:space="preserve">”] </w:t>
+      </w:r>
+      <w:r>
+        <w:rPr>
+          <w:rFonts w:ascii="Garamond" w:hAnsi="Garamond"/>
+        </w:rPr>
+        <w:t>%}</w:t>
+      </w:r>
+    </w:p>
+    <w:p>
+      <w:pPr>
+        <w:pStyle w:val="BodyText"/>
+        <w:numPr>
+          <w:ilvl w:val="0"/>
+          <w:numId w:val="9"/>
+        </w:numPr>
+        <w:spacing w:after="144" w:line="360" w:lineRule="auto"/>
+        <w:contextualSpacing/>
+        <w:rPr>
+          <w:rFonts w:ascii="Garamond" w:hAnsi="Garamond"/>
+        </w:rPr>
+      </w:pPr>
+      <w:r>
+        <w:rPr>
+          <w:rFonts w:ascii="Garamond" w:hAnsi="Garamond"/>
+        </w:rPr>
+        <w:t>All written documents concerning the exact type or nature of any rental subsidy attached to the building or involved in the tenancy.</w:t>
+      </w:r>
+    </w:p>
+    <w:p>
+      <w:pPr>
+        <w:pStyle w:val="BodyText"/>
+        <w:numPr>
+          <w:ilvl w:val="0"/>
+          <w:numId w:val="9"/>
+        </w:numPr>
+        <w:spacing w:after="144" w:line="360" w:lineRule="auto"/>
+        <w:contextualSpacing/>
+        <w:rPr>
+          <w:rFonts w:ascii="Garamond" w:hAnsi="Garamond"/>
+        </w:rPr>
+      </w:pPr>
+      <w:r>
+        <w:rPr>
+          <w:rFonts w:ascii="Garamond" w:hAnsi="Garamond"/>
+        </w:rPr>
+        <w:t>{%p endif %}</w:t>
+      </w:r>
+    </w:p>
+    <w:p>
+      <w:pPr>
+        <w:pStyle w:val="BodyText"/>
+        <w:numPr>
+          <w:ilvl w:val="0"/>
+          <w:numId w:val="9"/>
+        </w:numPr>
+        <w:spacing w:after="144" w:line="360" w:lineRule="auto"/>
+        <w:contextualSpacing/>
+        <w:rPr>
+          <w:rFonts w:ascii="Garamond" w:hAnsi="Garamond"/>
+        </w:rPr>
+      </w:pPr>
+      <w:r>
+        <w:rPr>
+          <w:rFonts w:ascii="Garamond" w:hAnsi="Garamond"/>
+        </w:rPr>
+        <w:t xml:space="preserve">{%p if </w:t>
+      </w:r>
+      <w:proofErr w:type="spellStart"/>
+      <w:r>
+        <w:rPr>
+          <w:rFonts w:ascii="Garamond" w:hAnsi="Garamond"/>
+        </w:rPr>
+        <w:t>document_requests</w:t>
+      </w:r>
+      <w:proofErr w:type="spellEnd"/>
+      <w:r>
+        <w:rPr>
+          <w:rFonts w:ascii="Garamond" w:hAnsi="Garamond"/>
+        </w:rPr>
+        <w:t>[“</w:t>
+      </w:r>
+      <w:proofErr w:type="spellStart"/>
+      <w:r>
+        <w:rPr>
+          <w:rFonts w:ascii="Garamond" w:hAnsi="Garamond"/>
+        </w:rPr>
+        <w:t>contract_rent_increase_requests</w:t>
+      </w:r>
+      <w:proofErr w:type="spellEnd"/>
+      <w:r>
+        <w:rPr>
+          <w:rFonts w:ascii="Garamond" w:hAnsi="Garamond"/>
+        </w:rPr>
+        <w:t xml:space="preserve">”] </w:t>
+      </w:r>
+      <w:r>
+        <w:rPr>
+          <w:rFonts w:ascii="Garamond" w:hAnsi="Garamond"/>
+        </w:rPr>
+        <w:t>%}</w:t>
+      </w:r>
+    </w:p>
+    <w:p>
+      <w:pPr>
+        <w:pStyle w:val="BodyText"/>
+        <w:numPr>
+          <w:ilvl w:val="0"/>
+          <w:numId w:val="9"/>
+        </w:numPr>
+        <w:spacing w:after="144" w:line="360" w:lineRule="auto"/>
+        <w:contextualSpacing/>
+        <w:rPr>
+          <w:rFonts w:ascii="Garamond" w:hAnsi="Garamond"/>
+        </w:rPr>
+      </w:pPr>
+      <w:r>
+        <w:rPr>
+          <w:rFonts w:ascii="Garamond" w:hAnsi="Garamond"/>
+        </w:rPr>
+        <w:t xml:space="preserve">All documents concerning any request </w:t>
+      </w:r>
+      <w:r>
+        <w:rPr>
+          <w:rFonts w:ascii="Garamond" w:hAnsi="Garamond"/>
+        </w:rPr>
+        <w:t xml:space="preserve">the </w:t>
+      </w:r>
+      <w:r>
+        <w:rPr>
+          <w:rFonts w:ascii="Garamond" w:hAnsi="Garamond"/>
+        </w:rPr>
+        <w:t>L</w:t>
+      </w:r>
+      <w:r>
+        <w:rPr>
+          <w:rFonts w:ascii="Garamond" w:hAnsi="Garamond"/>
+        </w:rPr>
+        <w:t>andlord</w:t>
+      </w:r>
+      <w:r>
+        <w:rPr>
+          <w:rFonts w:ascii="Garamond" w:hAnsi="Garamond"/>
+        </w:rPr>
+        <w:t xml:space="preserve"> </w:t>
+      </w:r>
+      <w:r>
+        <w:rPr>
+          <w:rFonts w:ascii="Garamond" w:hAnsi="Garamond"/>
+        </w:rPr>
+        <w:t>ha</w:t>
+      </w:r>
+      <w:r>
+        <w:rPr>
+          <w:rFonts w:ascii="Garamond" w:hAnsi="Garamond"/>
+        </w:rPr>
+        <w:t>s</w:t>
+      </w:r>
+      <w:r>
+        <w:rPr>
+          <w:rFonts w:ascii="Garamond" w:hAnsi="Garamond"/>
+        </w:rPr>
+        <w:t xml:space="preserve"> made for an increase in the contract rent and responses to that request from the </w:t>
+      </w:r>
+      <w:r>
+        <w:rPr>
+          <w:rFonts w:ascii="Garamond" w:hAnsi="Garamond"/>
+        </w:rPr>
+        <w:t>T</w:t>
+      </w:r>
+      <w:r>
+        <w:rPr>
+          <w:rFonts w:ascii="Garamond" w:hAnsi="Garamond"/>
+        </w:rPr>
+        <w:t>enant or agency administering the tenant’s subsidy</w:t>
+      </w:r>
+      <w:r>
+        <w:rPr>
+          <w:rFonts w:ascii="Garamond" w:hAnsi="Garamond"/>
+        </w:rPr>
+        <w:t>, or both</w:t>
+      </w:r>
+      <w:r>
+        <w:rPr>
+          <w:rFonts w:ascii="Garamond" w:hAnsi="Garamond"/>
+        </w:rPr>
+        <w:t>.</w:t>
+      </w:r>
+    </w:p>
+    <w:p>
+      <w:pPr>
+        <w:pStyle w:val="BodyText"/>
+        <w:numPr>
+          <w:ilvl w:val="0"/>
+          <w:numId w:val="9"/>
+        </w:numPr>
+        <w:spacing w:after="144" w:line="360" w:lineRule="auto"/>
+        <w:contextualSpacing/>
+        <w:rPr>
+          <w:rFonts w:ascii="Garamond" w:hAnsi="Garamond"/>
+        </w:rPr>
+      </w:pPr>
+      <w:r>
+        <w:rPr>
+          <w:rFonts w:ascii="Garamond" w:hAnsi="Garamond"/>
+        </w:rPr>
+        <w:t>{%p endif %}</w:t>
+      </w:r>
+    </w:p>
+    <w:p>
+      <w:pPr>
+        <w:pStyle w:val="BodyText"/>
+        <w:numPr>
+          <w:ilvl w:val="0"/>
+          <w:numId w:val="9"/>
+        </w:numPr>
+        <w:spacing w:after="144" w:line="360" w:lineRule="auto"/>
+        <w:contextualSpacing/>
+        <w:rPr>
+          <w:rFonts w:ascii="Garamond" w:hAnsi="Garamond"/>
+        </w:rPr>
+      </w:pPr>
+      <w:r>
+        <w:rPr>
+          <w:rFonts w:ascii="Garamond" w:hAnsi="Garamond"/>
+        </w:rPr>
+        <w:t xml:space="preserve">{%p if </w:t>
+      </w:r>
+      <w:proofErr w:type="spellStart"/>
+      <w:r>
+        <w:rPr>
+          <w:rFonts w:ascii="Garamond" w:hAnsi="Garamond"/>
+        </w:rPr>
+        <w:t>document_requests</w:t>
+      </w:r>
+      <w:proofErr w:type="spellEnd"/>
+      <w:r>
+        <w:rPr>
+          <w:rFonts w:ascii="Garamond" w:hAnsi="Garamond"/>
+        </w:rPr>
+        <w:t>[“</w:t>
+      </w:r>
+      <w:proofErr w:type="spellStart"/>
+      <w:r>
+        <w:rPr>
+          <w:rFonts w:ascii="Garamond" w:hAnsi="Garamond"/>
+        </w:rPr>
+        <w:t>conference_and_grievance_documents</w:t>
+      </w:r>
+      <w:proofErr w:type="spellEnd"/>
+      <w:r>
+        <w:rPr>
+          <w:rFonts w:ascii="Garamond" w:hAnsi="Garamond"/>
+        </w:rPr>
+        <w:t xml:space="preserve">”] </w:t>
+      </w:r>
+      <w:r>
+        <w:rPr>
+          <w:rFonts w:ascii="Garamond" w:hAnsi="Garamond"/>
+        </w:rPr>
+        <w:t>%}</w:t>
+      </w:r>
+    </w:p>
+    <w:p>
+      <w:pPr>
+        <w:pStyle w:val="BodyText"/>
+        <w:numPr>
+          <w:ilvl w:val="0"/>
+          <w:numId w:val="9"/>
+        </w:numPr>
+        <w:spacing w:after="144" w:line="360" w:lineRule="auto"/>
+        <w:contextualSpacing/>
+        <w:rPr>
+          <w:rFonts w:ascii="Garamond" w:hAnsi="Garamond"/>
+        </w:rPr>
+      </w:pPr>
+      <w:r>
+        <w:rPr>
+          <w:rFonts w:ascii="Garamond" w:hAnsi="Garamond"/>
+        </w:rPr>
+        <w:t>All documents related to any informal conference or grievance hearings</w:t>
+      </w:r>
+      <w:r>
+        <w:rPr>
+          <w:rFonts w:ascii="Garamond" w:hAnsi="Garamond"/>
+        </w:rPr>
+        <w:t>, or both,</w:t>
+      </w:r>
+      <w:r>
+        <w:rPr>
+          <w:rFonts w:ascii="Garamond" w:hAnsi="Garamond"/>
+        </w:rPr>
+        <w:t xml:space="preserve"> during the tenancy</w:t>
+      </w:r>
+      <w:r>
+        <w:rPr>
+          <w:rFonts w:ascii="Garamond" w:hAnsi="Garamond"/>
+        </w:rPr>
+        <w:t>.</w:t>
+      </w:r>
+    </w:p>
+    <w:p>
+      <w:pPr>
+        <w:pStyle w:val="BodyText"/>
+        <w:numPr>
+          <w:ilvl w:val="0"/>
+          <w:numId w:val="9"/>
+        </w:numPr>
+        <w:spacing w:after="144" w:line="360" w:lineRule="auto"/>
+        <w:contextualSpacing/>
+        <w:rPr>
+          <w:rFonts w:ascii="Garamond" w:hAnsi="Garamond"/>
+        </w:rPr>
+      </w:pPr>
+      <w:r>
+        <w:rPr>
+          <w:rFonts w:ascii="Garamond" w:hAnsi="Garamond"/>
+        </w:rPr>
+        <w:t>{%p endif %}</w:t>
+      </w:r>
+    </w:p>
+    <w:p>
+      <w:pPr>
+        <w:pStyle w:val="BodyText"/>
+        <w:numPr>
+          <w:ilvl w:val="0"/>
+          <w:numId w:val="9"/>
+        </w:numPr>
+        <w:spacing w:after="144" w:line="360" w:lineRule="auto"/>
+        <w:contextualSpacing/>
+        <w:rPr>
+          <w:rFonts w:ascii="Garamond" w:hAnsi="Garamond"/>
+        </w:rPr>
+      </w:pPr>
+      <w:r>
+        <w:rPr>
+          <w:rFonts w:ascii="Garamond" w:hAnsi="Garamond"/>
+        </w:rPr>
+        <w:t xml:space="preserve">{%p if </w:t>
+      </w:r>
+      <w:proofErr w:type="spellStart"/>
+      <w:r>
+        <w:rPr>
+          <w:rFonts w:ascii="Garamond" w:hAnsi="Garamond"/>
+        </w:rPr>
+        <w:t>document_requests</w:t>
+      </w:r>
+      <w:proofErr w:type="spellEnd"/>
+      <w:r>
+        <w:rPr>
+          <w:rFonts w:ascii="Garamond" w:hAnsi="Garamond"/>
+        </w:rPr>
+        <w:t>[“</w:t>
+      </w:r>
+      <w:proofErr w:type="spellStart"/>
+      <w:r>
+        <w:rPr>
+          <w:rFonts w:ascii="Garamond" w:hAnsi="Garamond"/>
+        </w:rPr>
+        <w:t>agency_communications</w:t>
+      </w:r>
+      <w:proofErr w:type="spellEnd"/>
+      <w:r>
+        <w:rPr>
+          <w:rFonts w:ascii="Garamond" w:hAnsi="Garamond"/>
+        </w:rPr>
+        <w:t xml:space="preserve">”] </w:t>
+      </w:r>
+      <w:r>
+        <w:rPr>
+          <w:rFonts w:ascii="Garamond" w:hAnsi="Garamond"/>
+        </w:rPr>
+        <w:t>%}</w:t>
+      </w:r>
+    </w:p>
+    <w:p>
+      <w:pPr>
+        <w:pStyle w:val="BodyText"/>
+        <w:numPr>
+          <w:ilvl w:val="0"/>
+          <w:numId w:val="9"/>
+        </w:numPr>
+        <w:spacing w:after="144" w:line="360" w:lineRule="auto"/>
+        <w:contextualSpacing/>
+        <w:rPr>
+          <w:rFonts w:ascii="Garamond" w:hAnsi="Garamond"/>
+        </w:rPr>
+      </w:pPr>
+      <w:r>
+        <w:rPr>
+          <w:rFonts w:ascii="Garamond" w:hAnsi="Garamond"/>
+        </w:rPr>
+        <w:t xml:space="preserve">All letters and other written communications between the </w:t>
+      </w:r>
+      <w:r>
+        <w:rPr>
+          <w:rFonts w:ascii="Garamond" w:hAnsi="Garamond"/>
+        </w:rPr>
+        <w:t>L</w:t>
+      </w:r>
+      <w:r>
+        <w:rPr>
+          <w:rFonts w:ascii="Garamond" w:hAnsi="Garamond"/>
+        </w:rPr>
+        <w:t xml:space="preserve">andlord and any housing authority, </w:t>
+      </w:r>
+      <w:r>
+        <w:rPr>
+          <w:rFonts w:ascii="Garamond" w:hAnsi="Garamond"/>
+        </w:rPr>
+        <w:t>EOHLC</w:t>
+      </w:r>
+      <w:r>
+        <w:rPr>
+          <w:rFonts w:ascii="Garamond" w:hAnsi="Garamond"/>
+        </w:rPr>
+        <w:t xml:space="preserve">, </w:t>
+      </w:r>
+      <w:proofErr w:type="spellStart"/>
+      <w:r>
+        <w:rPr>
+          <w:rFonts w:ascii="Garamond" w:hAnsi="Garamond"/>
+        </w:rPr>
+        <w:t>MassHousing</w:t>
+      </w:r>
+      <w:proofErr w:type="spellEnd"/>
+      <w:r>
+        <w:rPr>
+          <w:rFonts w:ascii="Garamond" w:hAnsi="Garamond"/>
+        </w:rPr>
+        <w:t xml:space="preserve">, HUD, </w:t>
+      </w:r>
+      <w:r>
+        <w:rPr>
+          <w:rFonts w:ascii="Garamond" w:hAnsi="Garamond"/>
+        </w:rPr>
+        <w:t>or</w:t>
+      </w:r>
+      <w:r>
+        <w:rPr>
+          <w:rFonts w:ascii="Garamond" w:hAnsi="Garamond"/>
+        </w:rPr>
+        <w:t xml:space="preserve"> any other agency regarding the </w:t>
+      </w:r>
+      <w:r>
+        <w:rPr>
+          <w:rFonts w:ascii="Garamond" w:hAnsi="Garamond"/>
+        </w:rPr>
+        <w:t>T</w:t>
+      </w:r>
+      <w:r>
+        <w:rPr>
+          <w:rFonts w:ascii="Garamond" w:hAnsi="Garamond"/>
+        </w:rPr>
+        <w:t>enant or the apartment.</w:t>
+      </w:r>
+    </w:p>
+    <w:p>
+      <w:pPr>
+        <w:pStyle w:val="BodyText"/>
+        <w:numPr>
+          <w:ilvl w:val="0"/>
+          <w:numId w:val="9"/>
+        </w:numPr>
+        <w:spacing w:after="144" w:line="360" w:lineRule="auto"/>
+        <w:contextualSpacing/>
+        <w:rPr>
+          <w:rFonts w:ascii="Garamond" w:hAnsi="Garamond"/>
+        </w:rPr>
+      </w:pPr>
+      <w:r>
+        <w:rPr>
+          <w:rFonts w:ascii="Garamond" w:hAnsi="Garamond"/>
+        </w:rPr>
+        <w:t>{%p endif %}</w:t>
+      </w:r>
+    </w:p>
+    <w:p>
+      <w:pPr>
+        <w:pStyle w:val="BodyText"/>
+        <w:numPr>
+          <w:ilvl w:val="0"/>
+          <w:numId w:val="9"/>
+        </w:numPr>
+        <w:spacing w:after="144" w:line="360" w:lineRule="auto"/>
+        <w:contextualSpacing/>
+        <w:rPr>
+          <w:rFonts w:ascii="Garamond" w:hAnsi="Garamond"/>
+        </w:rPr>
+      </w:pPr>
+      <w:r>
+        <w:rPr>
+          <w:rFonts w:ascii="Garamond" w:hAnsi="Garamond"/>
+        </w:rPr>
+        <w:t xml:space="preserve">{%p if </w:t>
+      </w:r>
+      <w:proofErr w:type="spellStart"/>
+      <w:r>
+        <w:rPr>
+          <w:rFonts w:ascii="Garamond" w:hAnsi="Garamond"/>
+        </w:rPr>
+        <w:t>document_requests</w:t>
+      </w:r>
+      <w:proofErr w:type="spellEnd"/>
+      <w:r>
+        <w:rPr>
+          <w:rFonts w:ascii="Garamond" w:hAnsi="Garamond"/>
+        </w:rPr>
+        <w:t>[“</w:t>
+      </w:r>
+      <w:proofErr w:type="spellStart"/>
+      <w:r>
+        <w:rPr>
+          <w:rFonts w:ascii="Garamond" w:hAnsi="Garamond"/>
+        </w:rPr>
+        <w:t>rental_assistance_records</w:t>
+      </w:r>
+      <w:proofErr w:type="spellEnd"/>
+      <w:r>
+        <w:rPr>
+          <w:rFonts w:ascii="Garamond" w:hAnsi="Garamond"/>
+        </w:rPr>
+        <w:t>”] %}</w:t>
+      </w:r>
+    </w:p>
+    <w:p>
+      <w:pPr>
+        <w:pStyle w:val="BodyText"/>
+        <w:numPr>
+          <w:ilvl w:val="0"/>
+          <w:numId w:val="9"/>
+        </w:numPr>
+        <w:spacing w:after="144" w:line="360" w:lineRule="auto"/>
+        <w:contextualSpacing/>
+        <w:rPr>
+          <w:rFonts w:ascii="Garamond" w:hAnsi="Garamond"/>
+        </w:rPr>
+      </w:pPr>
+      <w:r>
+        <w:rPr>
+          <w:rFonts w:ascii="Garamond" w:hAnsi="Garamond"/>
+        </w:rPr>
+        <w:t>All documents related to rental assistance (or other subsidy or financial assistance, whether from RAFT</w:t>
+      </w:r>
+      <w:r>
+        <w:rPr>
+          <w:rFonts w:ascii="Garamond" w:hAnsi="Garamond"/>
+        </w:rPr>
+        <w:t>, Home Base,</w:t>
+      </w:r>
+      <w:r>
+        <w:rPr>
+          <w:rFonts w:ascii="Garamond" w:hAnsi="Garamond"/>
+        </w:rPr>
+        <w:t xml:space="preserve"> or </w:t>
+      </w:r>
+      <w:r>
+        <w:rPr>
+          <w:rFonts w:ascii="Garamond" w:hAnsi="Garamond"/>
+        </w:rPr>
+        <w:t>any other</w:t>
+      </w:r>
+      <w:r>
+        <w:rPr>
+          <w:rFonts w:ascii="Garamond" w:hAnsi="Garamond"/>
+        </w:rPr>
+        <w:t xml:space="preserve"> program</w:t>
+      </w:r>
+      <w:r>
+        <w:rPr>
+          <w:rFonts w:ascii="Garamond" w:hAnsi="Garamond"/>
+        </w:rPr>
+        <w:t xml:space="preserve"> or charity</w:t>
+      </w:r>
+      <w:r>
+        <w:rPr>
+          <w:rFonts w:ascii="Garamond" w:hAnsi="Garamond"/>
+        </w:rPr>
+        <w:t xml:space="preserve">) for the tenant’s rent/use and occupancy for the apartment, including </w:t>
+      </w:r>
+      <w:r>
+        <w:rPr>
+          <w:rFonts w:ascii="Garamond" w:hAnsi="Garamond"/>
+        </w:rPr>
+        <w:t xml:space="preserve">for example </w:t>
+      </w:r>
+      <w:r>
+        <w:rPr>
+          <w:rFonts w:ascii="Garamond" w:hAnsi="Garamond"/>
+        </w:rPr>
+        <w:t>documents reflecting request(s), your response(s), or other communications, and any documents exchanged concerning such assistance.</w:t>
+      </w:r>
+    </w:p>
+    <w:p>
+      <w:pPr>
+        <w:pStyle w:val="BodyText"/>
+        <w:numPr>
+          <w:ilvl w:val="0"/>
+          <w:numId w:val="9"/>
+        </w:numPr>
+        <w:spacing w:after="144" w:line="360" w:lineRule="auto"/>
+        <w:contextualSpacing/>
+        <w:rPr>
+          <w:rFonts w:ascii="Garamond" w:hAnsi="Garamond"/>
+        </w:rPr>
+      </w:pPr>
+      <w:r>
+        <w:rPr>
+          <w:rFonts w:ascii="Garamond" w:hAnsi="Garamond"/>
+        </w:rPr>
         <w:lastRenderedPageBreak/>
         <w:t>{%p endif %}</w:t>
       </w:r>
     </w:p>
     <w:p>
       <w:pPr>
+        <w:pStyle w:val="CenterTitle"/>
+        <w:spacing w:before="200" w:after="120"/>
+        <w:rPr>
+          <w:rFonts w:asciiTheme="minorHAnsi" w:hAnsiTheme="minorHAnsi" w:cstheme="minorHAnsi"/>
+          <w:bCs/>
+        </w:rPr>
+      </w:pPr>
+      <w:r>
+        <w:rPr>
+          <w:rFonts w:asciiTheme="minorHAnsi" w:hAnsiTheme="minorHAnsi" w:cstheme="minorHAnsi"/>
+          <w:bCs/>
+        </w:rPr>
+        <w:t xml:space="preserve">{%p if </w:t>
+      </w:r>
+      <w:proofErr w:type="spellStart"/>
+      <w:r>
+        <w:rPr>
+          <w:rFonts w:asciiTheme="minorHAnsi" w:hAnsiTheme="minorHAnsi" w:cstheme="minorHAnsi"/>
+          <w:bCs/>
+        </w:rPr>
+        <w:t>document_requests</w:t>
+      </w:r>
+      <w:r>
+        <w:rPr>
+          <w:rFonts w:asciiTheme="minorHAnsi" w:hAnsiTheme="minorHAnsi" w:cstheme="minorHAnsi"/>
+          <w:bCs/>
+        </w:rPr>
+        <w:t>.any_in_</w:t>
+      </w:r>
+      <w:proofErr w:type="gramStart"/>
+      <w:r>
+        <w:rPr>
+          <w:rFonts w:asciiTheme="minorHAnsi" w:hAnsiTheme="minorHAnsi" w:cstheme="minorHAnsi"/>
+          <w:bCs/>
+        </w:rPr>
+        <w:t>category</w:t>
+      </w:r>
+      <w:proofErr w:type="spellEnd"/>
+      <w:r>
+        <w:rPr>
+          <w:rFonts w:asciiTheme="minorHAnsi" w:hAnsiTheme="minorHAnsi" w:cstheme="minorHAnsi"/>
+          <w:bCs/>
+        </w:rPr>
+        <w:t>(</w:t>
+      </w:r>
+      <w:proofErr w:type="gramEnd"/>
+      <w:r>
+        <w:rPr>
+          <w:rFonts w:asciiTheme="minorHAnsi" w:hAnsiTheme="minorHAnsi" w:cstheme="minorHAnsi"/>
+          <w:bCs/>
+        </w:rPr>
+        <w:t>"Problems with the Apartment/Building") %}</w:t>
+      </w:r>
+    </w:p>
+    <w:p>
+      <w:pPr>
+        <w:pStyle w:val="CenterTitle"/>
+        <w:spacing w:before="200" w:after="120"/>
+        <w:rPr>
+          <w:rFonts w:asciiTheme="minorHAnsi" w:hAnsiTheme="minorHAnsi" w:cstheme="minorHAnsi"/>
+          <w:bCs/>
+        </w:rPr>
+      </w:pPr>
+      <w:r>
+        <w:rPr>
+          <w:rFonts w:asciiTheme="minorHAnsi" w:hAnsiTheme="minorHAnsi" w:cstheme="minorHAnsi"/>
+          <w:bCs/>
+        </w:rPr>
+        <w:t>Problems with the Apartment/Building</w:t>
+      </w:r>
+    </w:p>
+    <w:p>
+      <w:pPr>
+        <w:pStyle w:val="CenterTitle"/>
+        <w:spacing w:before="200" w:after="120"/>
+        <w:rPr>
+          <w:rFonts w:asciiTheme="minorHAnsi" w:hAnsiTheme="minorHAnsi" w:cstheme="minorHAnsi"/>
+          <w:bCs/>
+        </w:rPr>
+      </w:pPr>
+      <w:r>
+        <w:rPr>
+          <w:rFonts w:asciiTheme="minorHAnsi" w:hAnsiTheme="minorHAnsi" w:cstheme="minorHAnsi"/>
+          <w:bCs/>
+        </w:rPr>
+        <w:t>{%p endif %}</w:t>
+      </w:r>
+    </w:p>
+    <w:p>
+      <w:pPr>
         <w:pStyle w:val="BodyText"/>
         <w:numPr>
           <w:ilvl w:val="0"/>
@@ -11447,14 +12695,20 @@
         <w:rPr>
           <w:rFonts w:ascii="Garamond" w:hAnsi="Garamond"/>
         </w:rPr>
-        <w:t>maintenance_logs_and_records</w:t>
+        <w:t>inspection_notices_and_reports</w:t>
       </w:r>
       <w:proofErr w:type="spellEnd"/>
       <w:r>
         <w:rPr>
           <w:rFonts w:ascii="Garamond" w:hAnsi="Garamond"/>
         </w:rPr>
-        <w:t>”] %}</w:t>
+        <w:t xml:space="preserve">”] </w:t>
+      </w:r>
+      <w:r>
+        <w:rPr>
+          <w:rFonts w:ascii="Garamond" w:hAnsi="Garamond"/>
+        </w:rPr>
+        <w:t>%}</w:t>
       </w:r>
     </w:p>
     <w:p>
@@ -11474,7 +12728,19 @@
         <w:rPr>
           <w:rFonts w:ascii="Garamond" w:hAnsi="Garamond"/>
         </w:rPr>
-        <w:t>Any documents concerning the maintenance of the apartment or building</w:t>
+        <w:t xml:space="preserve">All documents notifying the </w:t>
+      </w:r>
+      <w:r>
+        <w:rPr>
+          <w:rFonts w:ascii="Garamond" w:hAnsi="Garamond"/>
+        </w:rPr>
+        <w:t>T</w:t>
+      </w:r>
+      <w:r>
+        <w:rPr>
+          <w:rFonts w:ascii="Garamond" w:hAnsi="Garamond"/>
+        </w:rPr>
+        <w:t>enant of inspections or repairs</w:t>
       </w:r>
       <w:r>
         <w:rPr>
@@ -11486,7 +12752,19 @@
         <w:rPr>
           <w:rFonts w:ascii="Garamond" w:hAnsi="Garamond"/>
         </w:rPr>
-        <w:t xml:space="preserve"> in relation to the tenancy.</w:t>
+        <w:t xml:space="preserve"> to the apartment or building</w:t>
+      </w:r>
+      <w:r>
+        <w:rPr>
+          <w:rFonts w:ascii="Garamond" w:hAnsi="Garamond"/>
+        </w:rPr>
+        <w:t>, or both</w:t>
+      </w:r>
+      <w:r>
+        <w:rPr>
+          <w:rFonts w:ascii="Garamond" w:hAnsi="Garamond"/>
+        </w:rPr>
+        <w:t>.</w:t>
       </w:r>
     </w:p>
     <w:p>
@@ -11547,14 +12825,20 @@
         <w:rPr>
           <w:rFonts w:ascii="Garamond" w:hAnsi="Garamond"/>
         </w:rPr>
-        <w:t>landlord_purchase_refinance_documents</w:t>
+        <w:t>photographic_evidence</w:t>
       </w:r>
       <w:proofErr w:type="spellEnd"/>
       <w:r>
         <w:rPr>
           <w:rFonts w:ascii="Garamond" w:hAnsi="Garamond"/>
         </w:rPr>
-        <w:t>”] %}</w:t>
+        <w:t xml:space="preserve">”] </w:t>
+      </w:r>
+      <w:r>
+        <w:rPr>
+          <w:rFonts w:ascii="Garamond" w:hAnsi="Garamond"/>
+        </w:rPr>
+        <w:t>%}</w:t>
       </w:r>
     </w:p>
     <w:p>
@@ -11574,145 +12858,67 @@
         <w:rPr>
           <w:rFonts w:ascii="Garamond" w:hAnsi="Garamond"/>
         </w:rPr>
-        <w:t xml:space="preserve">All documents concerning the </w:t>
-      </w:r>
-      <w:r>
-        <w:rPr>
-          <w:rFonts w:ascii="Garamond" w:hAnsi="Garamond"/>
-        </w:rPr>
-        <w:t>L</w:t>
-      </w:r>
-      <w:r>
-        <w:rPr>
-          <w:rFonts w:ascii="Garamond" w:hAnsi="Garamond"/>
-        </w:rPr>
-        <w:t>andlord’s purchase</w:t>
-      </w:r>
-      <w:r>
-        <w:rPr>
-          <w:rFonts w:ascii="Garamond" w:hAnsi="Garamond"/>
-        </w:rPr>
-        <w:t xml:space="preserve"> or</w:t>
-      </w:r>
-      <w:r>
-        <w:rPr>
-          <w:rFonts w:ascii="Garamond" w:hAnsi="Garamond"/>
-        </w:rPr>
-        <w:t xml:space="preserve"> refinancing</w:t>
-      </w:r>
-      <w:r>
-        <w:rPr>
-          <w:rFonts w:ascii="Garamond" w:hAnsi="Garamond"/>
-        </w:rPr>
-        <w:t xml:space="preserve"> of</w:t>
-      </w:r>
-      <w:r>
-        <w:rPr>
-          <w:rFonts w:ascii="Garamond" w:hAnsi="Garamond"/>
-        </w:rPr>
-        <w:t xml:space="preserve">, </w:t>
-      </w:r>
-      <w:r>
-        <w:rPr>
-          <w:rFonts w:ascii="Garamond" w:hAnsi="Garamond"/>
-        </w:rPr>
-        <w:t xml:space="preserve">or </w:t>
-      </w:r>
-      <w:r>
-        <w:rPr>
-          <w:rFonts w:ascii="Garamond" w:hAnsi="Garamond"/>
-        </w:rPr>
-        <w:t>mortgage</w:t>
-      </w:r>
-      <w:r>
-        <w:rPr>
-          <w:rFonts w:ascii="Garamond" w:hAnsi="Garamond"/>
-        </w:rPr>
-        <w:t xml:space="preserve"> for</w:t>
-      </w:r>
-      <w:r>
-        <w:rPr>
-          <w:rFonts w:ascii="Garamond" w:hAnsi="Garamond"/>
-        </w:rPr>
-        <w:t>,</w:t>
-      </w:r>
-      <w:r>
-        <w:rPr>
-          <w:rFonts w:ascii="Garamond" w:hAnsi="Garamond"/>
-        </w:rPr>
-        <w:t xml:space="preserve"> </w:t>
-      </w:r>
-      <w:r>
-        <w:rPr>
-          <w:rFonts w:ascii="Garamond" w:hAnsi="Garamond"/>
-        </w:rPr>
-        <w:t>the apartment</w:t>
-      </w:r>
-      <w:r>
-        <w:rPr>
-          <w:rFonts w:ascii="Garamond" w:hAnsi="Garamond"/>
-        </w:rPr>
-        <w:t xml:space="preserve"> or </w:t>
-      </w:r>
-      <w:r>
-        <w:rPr>
-          <w:rFonts w:ascii="Garamond" w:hAnsi="Garamond"/>
-        </w:rPr>
-        <w:t>building</w:t>
-      </w:r>
-      <w:r>
-        <w:rPr>
-          <w:rFonts w:ascii="Garamond" w:hAnsi="Garamond"/>
-        </w:rPr>
-        <w:t xml:space="preserve">, </w:t>
-      </w:r>
-      <w:r>
-        <w:rPr>
-          <w:rFonts w:ascii="Garamond" w:hAnsi="Garamond"/>
-        </w:rPr>
-        <w:t>including, but not limited to, inspection reports and other assessments</w:t>
-      </w:r>
-      <w:r>
-        <w:rPr>
-          <w:rFonts w:ascii="Garamond" w:hAnsi="Garamond"/>
-        </w:rPr>
-        <w:t xml:space="preserve"> or </w:t>
-      </w:r>
-      <w:r>
-        <w:rPr>
-          <w:rFonts w:ascii="Garamond" w:hAnsi="Garamond"/>
-        </w:rPr>
-        <w:t xml:space="preserve">evaluations, purchase and sale agreements (and other documents concerning conditions of purchase, broker or </w:t>
-      </w:r>
-      <w:r>
-        <w:rPr>
-          <w:rFonts w:ascii="Garamond" w:hAnsi="Garamond"/>
-        </w:rPr>
-        <w:t xml:space="preserve">other </w:t>
-      </w:r>
-      <w:r>
-        <w:rPr>
-          <w:rFonts w:ascii="Garamond" w:hAnsi="Garamond"/>
-        </w:rPr>
-        <w:t xml:space="preserve">agreements, </w:t>
-      </w:r>
-      <w:r>
-        <w:rPr>
-          <w:rFonts w:ascii="Garamond" w:hAnsi="Garamond"/>
-        </w:rPr>
-        <w:t xml:space="preserve">tenant or seller estoppel certificates, </w:t>
-      </w:r>
-      <w:r>
-        <w:rPr>
-          <w:rFonts w:ascii="Garamond" w:hAnsi="Garamond"/>
-        </w:rPr>
-        <w:t>and the like</w:t>
-      </w:r>
-      <w:r>
-        <w:rPr>
-          <w:rFonts w:ascii="Garamond" w:hAnsi="Garamond"/>
-        </w:rPr>
-        <w:t>.</w:t>
+        <w:t xml:space="preserve">All photographs, videos, or digital images of the </w:t>
+      </w:r>
+      <w:r>
+        <w:rPr>
+          <w:rFonts w:ascii="Garamond" w:hAnsi="Garamond"/>
+        </w:rPr>
+        <w:t>T</w:t>
+      </w:r>
+      <w:r>
+        <w:rPr>
+          <w:rFonts w:ascii="Garamond" w:hAnsi="Garamond"/>
+        </w:rPr>
+        <w:t>enant’s apartment or of the building</w:t>
+      </w:r>
+      <w:r>
+        <w:rPr>
+          <w:rFonts w:ascii="Garamond" w:hAnsi="Garamond"/>
+        </w:rPr>
+        <w:t>, or both,</w:t>
+      </w:r>
+      <w:r>
+        <w:rPr>
+          <w:rFonts w:ascii="Garamond" w:hAnsi="Garamond"/>
+        </w:rPr>
+        <w:t xml:space="preserve"> at any time during the tenancy, or within </w:t>
+      </w:r>
+      <w:r>
+        <w:rPr>
+          <w:rFonts w:ascii="Garamond" w:hAnsi="Garamond"/>
+        </w:rPr>
+        <w:t>two (</w:t>
+      </w:r>
+      <w:r>
+        <w:rPr>
+          <w:rFonts w:ascii="Garamond" w:hAnsi="Garamond"/>
+        </w:rPr>
+        <w:t>2</w:t>
+      </w:r>
+      <w:r>
+        <w:rPr>
+          <w:rFonts w:ascii="Garamond" w:hAnsi="Garamond"/>
+        </w:rPr>
+        <w:t>)</w:t>
+      </w:r>
+      <w:r>
+        <w:rPr>
+          <w:rFonts w:ascii="Garamond" w:hAnsi="Garamond"/>
+        </w:rPr>
+        <w:t xml:space="preserve"> weeks before the </w:t>
+      </w:r>
+      <w:r>
+        <w:rPr>
+          <w:rFonts w:ascii="Garamond" w:hAnsi="Garamond"/>
+        </w:rPr>
+        <w:t>T</w:t>
+      </w:r>
+      <w:r>
+        <w:rPr>
+          <w:rFonts w:ascii="Garamond" w:hAnsi="Garamond"/>
+        </w:rPr>
+        <w:t>enant moved in.</w:t>
       </w:r>
     </w:p>
     <w:p>
@@ -11773,14 +12979,20 @@
         <w:rPr>
           <w:rFonts w:ascii="Garamond" w:hAnsi="Garamond"/>
         </w:rPr>
-        <w:t>sale_related_documents</w:t>
+        <w:t>lead_paint_investigation</w:t>
       </w:r>
       <w:proofErr w:type="spellEnd"/>
       <w:r>
         <w:rPr>
           <w:rFonts w:ascii="Garamond" w:hAnsi="Garamond"/>
         </w:rPr>
-        <w:t>”] %}</w:t>
+        <w:t xml:space="preserve">”] </w:t>
+      </w:r>
+      <w:r>
+        <w:rPr>
+          <w:rFonts w:ascii="Garamond" w:hAnsi="Garamond"/>
+        </w:rPr>
+        <w:t>%}</w:t>
       </w:r>
     </w:p>
     <w:p>
@@ -11800,31 +13012,49 @@
         <w:rPr>
           <w:rFonts w:ascii="Garamond" w:hAnsi="Garamond"/>
         </w:rPr>
-        <w:t xml:space="preserve">Any documents concerning </w:t>
-      </w:r>
-      <w:r>
-        <w:rPr>
-          <w:rFonts w:ascii="Garamond" w:hAnsi="Garamond"/>
-        </w:rPr>
-        <w:t xml:space="preserve">the </w:t>
-      </w:r>
-      <w:r>
-        <w:rPr>
-          <w:rFonts w:ascii="Garamond" w:hAnsi="Garamond"/>
-        </w:rPr>
-        <w:t xml:space="preserve">anticipated or actual sale of the building, including but not limited to marketing-related documents, appraisals, inspection reports and other assessments/evaluations, purchase and sale agreements (and other documents concerning conditions of purchase/sale), broker agreements, </w:t>
-      </w:r>
-      <w:r>
-        <w:rPr>
-          <w:rFonts w:ascii="Garamond" w:hAnsi="Garamond"/>
-        </w:rPr>
-        <w:t xml:space="preserve">estoppel certificates </w:t>
-      </w:r>
-      <w:r>
-        <w:rPr>
-          <w:rFonts w:ascii="Garamond" w:hAnsi="Garamond"/>
-        </w:rPr>
-        <w:t>and any written communications (including e.g. letters, emails or texts) related to purchase/sale, and the like.</w:t>
+        <w:t xml:space="preserve">All documents related to investigation for or the presence of lead paint at any time in the </w:t>
+      </w:r>
+      <w:r>
+        <w:rPr>
+          <w:rFonts w:ascii="Garamond" w:hAnsi="Garamond"/>
+        </w:rPr>
+        <w:t>T</w:t>
+      </w:r>
+      <w:r>
+        <w:rPr>
+          <w:rFonts w:ascii="Garamond" w:hAnsi="Garamond"/>
+        </w:rPr>
+        <w:t>enant’s apartment or in the building</w:t>
+      </w:r>
+      <w:r>
+        <w:rPr>
+          <w:rFonts w:ascii="Garamond" w:hAnsi="Garamond"/>
+        </w:rPr>
+        <w:t>, or both</w:t>
+      </w:r>
+      <w:r>
+        <w:rPr>
+          <w:rFonts w:ascii="Garamond" w:hAnsi="Garamond"/>
+        </w:rPr>
+        <w:t>, including, but not limited to, notices to any tenants in the building, notices from any agency about lead paint, and documents related to lead paint inspections, verifications of lead paint abatement or control of lead paint</w:t>
+      </w:r>
+      <w:r>
+        <w:rPr>
+          <w:rFonts w:ascii="Garamond" w:hAnsi="Garamond"/>
+        </w:rPr>
+        <w:t>, or both</w:t>
+      </w:r>
+      <w:r>
+        <w:rPr>
+          <w:rFonts w:ascii="Garamond" w:hAnsi="Garamond"/>
+        </w:rPr>
+        <w:t>, and tenant relocation</w:t>
+      </w:r>
+      <w:r>
+        <w:rPr>
+          <w:rFonts w:ascii="Garamond" w:hAnsi="Garamond"/>
+        </w:rPr>
+        <w:t>.</w:t>
       </w:r>
     </w:p>
     <w:p>
@@ -11849,6 +13079,463 @@
     </w:p>
     <w:p>
       <w:pPr>
+        <w:pStyle w:val="BodyText"/>
+        <w:numPr>
+          <w:ilvl w:val="0"/>
+          <w:numId w:val="9"/>
+        </w:numPr>
+        <w:spacing w:after="144" w:line="360" w:lineRule="auto"/>
+        <w:contextualSpacing/>
+        <w:rPr>
+          <w:rFonts w:ascii="Garamond" w:hAnsi="Garamond"/>
+        </w:rPr>
+      </w:pPr>
+      <w:r>
+        <w:rPr>
+          <w:rFonts w:ascii="Garamond" w:hAnsi="Garamond"/>
+        </w:rPr>
+        <w:t xml:space="preserve">{%p if </w:t>
+      </w:r>
+      <w:proofErr w:type="spellStart"/>
+      <w:r>
+        <w:rPr>
+          <w:rFonts w:ascii="Garamond" w:hAnsi="Garamond"/>
+        </w:rPr>
+        <w:t>document_requests</w:t>
+      </w:r>
+      <w:proofErr w:type="spellEnd"/>
+      <w:r>
+        <w:rPr>
+          <w:rFonts w:ascii="Garamond" w:hAnsi="Garamond"/>
+        </w:rPr>
+        <w:t>[“</w:t>
+      </w:r>
+      <w:proofErr w:type="spellStart"/>
+      <w:r>
+        <w:rPr>
+          <w:rFonts w:ascii="Garamond" w:hAnsi="Garamond"/>
+        </w:rPr>
+        <w:t>condition_inspection_reports</w:t>
+      </w:r>
+      <w:proofErr w:type="spellEnd"/>
+      <w:r>
+        <w:rPr>
+          <w:rFonts w:ascii="Garamond" w:hAnsi="Garamond"/>
+        </w:rPr>
+        <w:t xml:space="preserve">”] </w:t>
+      </w:r>
+      <w:r>
+        <w:rPr>
+          <w:rFonts w:ascii="Garamond" w:hAnsi="Garamond"/>
+        </w:rPr>
+        <w:t>%}</w:t>
+      </w:r>
+    </w:p>
+    <w:p>
+      <w:pPr>
+        <w:pStyle w:val="BodyText"/>
+        <w:numPr>
+          <w:ilvl w:val="0"/>
+          <w:numId w:val="9"/>
+        </w:numPr>
+        <w:spacing w:after="144" w:line="360" w:lineRule="auto"/>
+        <w:contextualSpacing/>
+        <w:rPr>
+          <w:rFonts w:ascii="Garamond" w:hAnsi="Garamond"/>
+        </w:rPr>
+      </w:pPr>
+      <w:r>
+        <w:rPr>
+          <w:rFonts w:ascii="Garamond" w:hAnsi="Garamond"/>
+        </w:rPr>
+        <w:t xml:space="preserve">All documents concerning conditions in the </w:t>
+      </w:r>
+      <w:r>
+        <w:rPr>
+          <w:rFonts w:ascii="Garamond" w:hAnsi="Garamond"/>
+        </w:rPr>
+        <w:t>T</w:t>
+      </w:r>
+      <w:r>
+        <w:rPr>
+          <w:rFonts w:ascii="Garamond" w:hAnsi="Garamond"/>
+        </w:rPr>
+        <w:t>enant’s apartment</w:t>
+      </w:r>
+      <w:r>
+        <w:rPr>
+          <w:rFonts w:ascii="Garamond" w:hAnsi="Garamond"/>
+        </w:rPr>
+        <w:t>,</w:t>
+      </w:r>
+      <w:r>
+        <w:rPr>
+          <w:rFonts w:ascii="Garamond" w:hAnsi="Garamond"/>
+        </w:rPr>
+        <w:t xml:space="preserve"> the common areas</w:t>
+      </w:r>
+      <w:r>
+        <w:rPr>
+          <w:rFonts w:ascii="Garamond" w:hAnsi="Garamond"/>
+        </w:rPr>
+        <w:t>,</w:t>
+      </w:r>
+      <w:r>
+        <w:rPr>
+          <w:rFonts w:ascii="Garamond" w:hAnsi="Garamond"/>
+        </w:rPr>
+        <w:t xml:space="preserve"> or systems of the building,</w:t>
+      </w:r>
+      <w:r>
+        <w:rPr>
+          <w:rFonts w:ascii="Garamond" w:hAnsi="Garamond"/>
+        </w:rPr>
+        <w:t xml:space="preserve"> or all,</w:t>
+      </w:r>
+      <w:r>
+        <w:rPr>
+          <w:rFonts w:ascii="Garamond" w:hAnsi="Garamond"/>
+        </w:rPr>
+        <w:t xml:space="preserve"> including</w:t>
+      </w:r>
+      <w:r>
+        <w:rPr>
+          <w:rFonts w:ascii="Garamond" w:hAnsi="Garamond"/>
+        </w:rPr>
+        <w:t>,</w:t>
+      </w:r>
+      <w:r>
+        <w:rPr>
+          <w:rFonts w:ascii="Garamond" w:hAnsi="Garamond"/>
+        </w:rPr>
+        <w:t xml:space="preserve"> </w:t>
+      </w:r>
+      <w:r>
+        <w:rPr>
+          <w:rFonts w:ascii="Garamond" w:hAnsi="Garamond"/>
+        </w:rPr>
+        <w:t xml:space="preserve">but not limited to, </w:t>
+      </w:r>
+      <w:r>
+        <w:rPr>
+          <w:rFonts w:ascii="Garamond" w:hAnsi="Garamond"/>
+        </w:rPr>
+        <w:t>complaints, inspection reports</w:t>
+      </w:r>
+      <w:r>
+        <w:rPr>
+          <w:rFonts w:ascii="Garamond" w:hAnsi="Garamond"/>
+        </w:rPr>
+        <w:t>,</w:t>
+      </w:r>
+      <w:r>
+        <w:rPr>
+          <w:rFonts w:ascii="Garamond" w:hAnsi="Garamond"/>
+        </w:rPr>
+        <w:t xml:space="preserve"> and requests for repairs by the </w:t>
+      </w:r>
+      <w:r>
+        <w:rPr>
+          <w:rFonts w:ascii="Garamond" w:hAnsi="Garamond"/>
+        </w:rPr>
+        <w:t>T</w:t>
+      </w:r>
+      <w:r>
+        <w:rPr>
+          <w:rFonts w:ascii="Garamond" w:hAnsi="Garamond"/>
+        </w:rPr>
+        <w:t>enant or any other person or agency</w:t>
+      </w:r>
+      <w:r>
+        <w:rPr>
+          <w:rFonts w:ascii="Garamond" w:hAnsi="Garamond"/>
+        </w:rPr>
+        <w:t>, or all</w:t>
+      </w:r>
+      <w:r>
+        <w:rPr>
+          <w:rFonts w:ascii="Garamond" w:hAnsi="Garamond"/>
+        </w:rPr>
+        <w:t>.</w:t>
+      </w:r>
+    </w:p>
+    <w:p>
+      <w:pPr>
+        <w:pStyle w:val="BodyText"/>
+        <w:numPr>
+          <w:ilvl w:val="0"/>
+          <w:numId w:val="9"/>
+        </w:numPr>
+        <w:spacing w:after="144" w:line="360" w:lineRule="auto"/>
+        <w:contextualSpacing/>
+        <w:rPr>
+          <w:rFonts w:ascii="Garamond" w:hAnsi="Garamond"/>
+        </w:rPr>
+      </w:pPr>
+      <w:r>
+        <w:rPr>
+          <w:rFonts w:ascii="Garamond" w:hAnsi="Garamond"/>
+        </w:rPr>
+        <w:t>{%p endif %}</w:t>
+      </w:r>
+    </w:p>
+    <w:p>
+      <w:pPr>
+        <w:pStyle w:val="BodyText"/>
+        <w:numPr>
+          <w:ilvl w:val="0"/>
+          <w:numId w:val="9"/>
+        </w:numPr>
+        <w:spacing w:after="144" w:line="360" w:lineRule="auto"/>
+        <w:contextualSpacing/>
+        <w:rPr>
+          <w:rFonts w:ascii="Garamond" w:hAnsi="Garamond"/>
+        </w:rPr>
+      </w:pPr>
+      <w:r>
+        <w:rPr>
+          <w:rFonts w:ascii="Garamond" w:hAnsi="Garamond"/>
+        </w:rPr>
+        <w:t xml:space="preserve">{%p if </w:t>
+      </w:r>
+      <w:proofErr w:type="spellStart"/>
+      <w:r>
+        <w:rPr>
+          <w:rFonts w:ascii="Garamond" w:hAnsi="Garamond"/>
+        </w:rPr>
+        <w:t>document_requests</w:t>
+      </w:r>
+      <w:proofErr w:type="spellEnd"/>
+      <w:r>
+        <w:rPr>
+          <w:rFonts w:ascii="Garamond" w:hAnsi="Garamond"/>
+        </w:rPr>
+        <w:t>[“</w:t>
+      </w:r>
+      <w:proofErr w:type="spellStart"/>
+      <w:r>
+        <w:rPr>
+          <w:rFonts w:ascii="Garamond" w:hAnsi="Garamond"/>
+        </w:rPr>
+        <w:t>repair_invoices_and_records</w:t>
+      </w:r>
+      <w:proofErr w:type="spellEnd"/>
+      <w:r>
+        <w:rPr>
+          <w:rFonts w:ascii="Garamond" w:hAnsi="Garamond"/>
+        </w:rPr>
+        <w:t xml:space="preserve">”] </w:t>
+      </w:r>
+      <w:r>
+        <w:rPr>
+          <w:rFonts w:ascii="Garamond" w:hAnsi="Garamond"/>
+        </w:rPr>
+        <w:t>%}</w:t>
+      </w:r>
+    </w:p>
+    <w:p>
+      <w:pPr>
+        <w:pStyle w:val="BodyText"/>
+        <w:numPr>
+          <w:ilvl w:val="0"/>
+          <w:numId w:val="9"/>
+        </w:numPr>
+        <w:spacing w:after="144" w:line="360" w:lineRule="auto"/>
+        <w:contextualSpacing/>
+        <w:rPr>
+          <w:rFonts w:ascii="Garamond" w:hAnsi="Garamond"/>
+        </w:rPr>
+      </w:pPr>
+      <w:r>
+        <w:rPr>
+          <w:rFonts w:ascii="Garamond" w:hAnsi="Garamond"/>
+        </w:rPr>
+        <w:lastRenderedPageBreak/>
+        <w:t>All documents relating to repairs of the apartment</w:t>
+      </w:r>
+      <w:r>
+        <w:rPr>
+          <w:rFonts w:ascii="Garamond" w:hAnsi="Garamond"/>
+        </w:rPr>
+        <w:t>,</w:t>
+      </w:r>
+      <w:r>
+        <w:rPr>
+          <w:rFonts w:ascii="Garamond" w:hAnsi="Garamond"/>
+        </w:rPr>
+        <w:t xml:space="preserve"> common areas</w:t>
+      </w:r>
+      <w:r>
+        <w:rPr>
+          <w:rFonts w:ascii="Garamond" w:hAnsi="Garamond"/>
+        </w:rPr>
+        <w:t>,</w:t>
+      </w:r>
+      <w:r>
+        <w:rPr>
+          <w:rFonts w:ascii="Garamond" w:hAnsi="Garamond"/>
+        </w:rPr>
+        <w:t xml:space="preserve"> or systems of the building</w:t>
+      </w:r>
+      <w:r>
+        <w:rPr>
+          <w:rFonts w:ascii="Garamond" w:hAnsi="Garamond"/>
+        </w:rPr>
+        <w:t>, or all</w:t>
+      </w:r>
+      <w:r>
+        <w:rPr>
+          <w:rFonts w:ascii="Garamond" w:hAnsi="Garamond"/>
+        </w:rPr>
+        <w:t>, including, but not limited to, invoices, estimates, bills, work orders, receipts</w:t>
+      </w:r>
+      <w:r>
+        <w:rPr>
+          <w:rFonts w:ascii="Garamond" w:hAnsi="Garamond"/>
+        </w:rPr>
+        <w:t>,</w:t>
+      </w:r>
+      <w:r>
+        <w:rPr>
+          <w:rFonts w:ascii="Garamond" w:hAnsi="Garamond"/>
+        </w:rPr>
+        <w:t xml:space="preserve"> and records of payment</w:t>
+      </w:r>
+      <w:r>
+        <w:rPr>
+          <w:rFonts w:ascii="Garamond" w:hAnsi="Garamond"/>
+        </w:rPr>
+        <w:t>.</w:t>
+      </w:r>
+    </w:p>
+    <w:p>
+      <w:pPr>
+        <w:pStyle w:val="BodyText"/>
+        <w:numPr>
+          <w:ilvl w:val="0"/>
+          <w:numId w:val="9"/>
+        </w:numPr>
+        <w:spacing w:after="144" w:line="360" w:lineRule="auto"/>
+        <w:contextualSpacing/>
+        <w:rPr>
+          <w:rFonts w:ascii="Garamond" w:hAnsi="Garamond"/>
+        </w:rPr>
+      </w:pPr>
+      <w:r>
+        <w:rPr>
+          <w:rFonts w:ascii="Garamond" w:hAnsi="Garamond"/>
+        </w:rPr>
+        <w:t>{%p endif %}</w:t>
+      </w:r>
+    </w:p>
+    <w:p>
+      <w:pPr>
+        <w:pStyle w:val="BodyText"/>
+        <w:numPr>
+          <w:ilvl w:val="0"/>
+          <w:numId w:val="9"/>
+        </w:numPr>
+        <w:spacing w:after="144" w:line="360" w:lineRule="auto"/>
+        <w:contextualSpacing/>
+        <w:rPr>
+          <w:rFonts w:ascii="Garamond" w:hAnsi="Garamond"/>
+        </w:rPr>
+      </w:pPr>
+      <w:r>
+        <w:rPr>
+          <w:rFonts w:ascii="Garamond" w:hAnsi="Garamond"/>
+        </w:rPr>
+        <w:t xml:space="preserve">{%p if </w:t>
+      </w:r>
+      <w:proofErr w:type="spellStart"/>
+      <w:r>
+        <w:rPr>
+          <w:rFonts w:ascii="Garamond" w:hAnsi="Garamond"/>
+        </w:rPr>
+        <w:t>document_requests</w:t>
+      </w:r>
+      <w:proofErr w:type="spellEnd"/>
+      <w:r>
+        <w:rPr>
+          <w:rFonts w:ascii="Garamond" w:hAnsi="Garamond"/>
+        </w:rPr>
+        <w:t>[“</w:t>
+      </w:r>
+      <w:proofErr w:type="spellStart"/>
+      <w:r>
+        <w:rPr>
+          <w:rFonts w:ascii="Garamond" w:hAnsi="Garamond"/>
+        </w:rPr>
+        <w:t>rental_value_assessments</w:t>
+      </w:r>
+      <w:proofErr w:type="spellEnd"/>
+      <w:r>
+        <w:rPr>
+          <w:rFonts w:ascii="Garamond" w:hAnsi="Garamond"/>
+        </w:rPr>
+        <w:t xml:space="preserve">”] </w:t>
+      </w:r>
+      <w:r>
+        <w:rPr>
+          <w:rFonts w:ascii="Garamond" w:hAnsi="Garamond"/>
+        </w:rPr>
+        <w:t>%}</w:t>
+      </w:r>
+    </w:p>
+    <w:p>
+      <w:pPr>
+        <w:pStyle w:val="BodyText"/>
+        <w:numPr>
+          <w:ilvl w:val="0"/>
+          <w:numId w:val="9"/>
+        </w:numPr>
+        <w:spacing w:after="144" w:line="360" w:lineRule="auto"/>
+        <w:contextualSpacing/>
+        <w:rPr>
+          <w:rFonts w:ascii="Garamond" w:hAnsi="Garamond"/>
+        </w:rPr>
+      </w:pPr>
+      <w:r>
+        <w:rPr>
+          <w:rFonts w:ascii="Garamond" w:hAnsi="Garamond"/>
+        </w:rPr>
+        <w:t xml:space="preserve">All documents related to the basis of the </w:t>
+      </w:r>
+      <w:r>
+        <w:rPr>
+          <w:rFonts w:ascii="Garamond" w:hAnsi="Garamond"/>
+        </w:rPr>
+        <w:t>L</w:t>
+      </w:r>
+      <w:r>
+        <w:rPr>
+          <w:rFonts w:ascii="Garamond" w:hAnsi="Garamond"/>
+        </w:rPr>
+        <w:t>andlord’s opinion regarding the fair market monthly rental value of the apartment.</w:t>
+      </w:r>
+    </w:p>
+    <w:p>
+      <w:pPr>
+        <w:pStyle w:val="BodyText"/>
+        <w:numPr>
+          <w:ilvl w:val="0"/>
+          <w:numId w:val="9"/>
+        </w:numPr>
+        <w:spacing w:after="144" w:line="360" w:lineRule="auto"/>
+        <w:contextualSpacing/>
+        <w:rPr>
+          <w:rFonts w:ascii="Garamond" w:hAnsi="Garamond"/>
+        </w:rPr>
+      </w:pPr>
+      <w:r>
+        <w:rPr>
+          <w:rFonts w:ascii="Garamond" w:hAnsi="Garamond"/>
+        </w:rPr>
+        <w:t>{%p endif %}</w:t>
+      </w:r>
+    </w:p>
+    <w:p>
+      <w:pPr>
         <w:pStyle w:val="CenterTitle"/>
         <w:spacing w:before="200" w:after="120"/>
         <w:rPr>
@@ -11876,31 +13563,29 @@
           <w:rFonts w:asciiTheme="minorHAnsi" w:hAnsiTheme="minorHAnsi" w:cstheme="minorHAnsi"/>
           <w:bCs/>
         </w:rPr>
-        <w:t>.any_in_</w:t>
-      </w:r>
-      <w:proofErr w:type="gramStart"/>
+        <w:t>.any_in_category</w:t>
+      </w:r>
+      <w:proofErr w:type="spellEnd"/>
       <w:r>
         <w:rPr>
           <w:rFonts w:asciiTheme="minorHAnsi" w:hAnsiTheme="minorHAnsi" w:cstheme="minorHAnsi"/>
           <w:bCs/>
         </w:rPr>
-        <w:t>category</w:t>
-      </w:r>
-      <w:proofErr w:type="spellEnd"/>
+        <w:t>("</w:t>
+      </w:r>
       <w:r>
         <w:rPr>
           <w:rFonts w:asciiTheme="minorHAnsi" w:hAnsiTheme="minorHAnsi" w:cstheme="minorHAnsi"/>
           <w:bCs/>
         </w:rPr>
-        <w:t>(</w:t>
-      </w:r>
-      <w:proofErr w:type="gramEnd"/>
+        <w:t>Utilities</w:t>
+      </w:r>
       <w:r>
         <w:rPr>
           <w:rFonts w:asciiTheme="minorHAnsi" w:hAnsiTheme="minorHAnsi" w:cstheme="minorHAnsi"/>
           <w:bCs/>
         </w:rPr>
-        <w:t>"Subsidized Housing") %}</w:t>
+        <w:t>") %}</w:t>
       </w:r>
     </w:p>
     <w:p>
@@ -11917,37 +13602,23 @@
           <w:rFonts w:asciiTheme="minorHAnsi" w:hAnsiTheme="minorHAnsi" w:cstheme="minorHAnsi"/>
           <w:bCs/>
         </w:rPr>
-        <w:t>Public and Subsidized Housing/</w:t>
-      </w:r>
-      <w:r>
+        <w:t>Utilities</w:t>
+      </w:r>
+    </w:p>
+    <w:p>
+      <w:pPr>
+        <w:pStyle w:val="CenterTitle"/>
+        <w:spacing w:before="200" w:after="120"/>
         <w:rPr>
           <w:rFonts w:asciiTheme="minorHAnsi" w:hAnsiTheme="minorHAnsi" w:cstheme="minorHAnsi"/>
           <w:bCs/>
         </w:rPr>
-        <w:t xml:space="preserve">Rental </w:t>
-      </w:r>
+      </w:pPr>
       <w:r>
         <w:rPr>
           <w:rFonts w:asciiTheme="minorHAnsi" w:hAnsiTheme="minorHAnsi" w:cstheme="minorHAnsi"/>
           <w:bCs/>
         </w:rPr>
-        <w:t>Assistance</w:t>
-      </w:r>
-    </w:p>
-    <w:p>
-      <w:pPr>
-        <w:pStyle w:val="CenterTitle"/>
-        <w:spacing w:before="200" w:after="120"/>
-        <w:rPr>
-          <w:rFonts w:asciiTheme="minorHAnsi" w:hAnsiTheme="minorHAnsi" w:cstheme="minorHAnsi"/>
-          <w:bCs/>
-        </w:rPr>
-      </w:pPr>
-      <w:r>
-        <w:rPr>
-          <w:rFonts w:asciiTheme="minorHAnsi" w:hAnsiTheme="minorHAnsi" w:cstheme="minorHAnsi"/>
-          <w:bCs/>
-        </w:rPr>
         <w:t>{%p endif %}</w:t>
       </w:r>
     </w:p>
@@ -11989,7 +13660,7 @@
         <w:rPr>
           <w:rFonts w:ascii="Garamond" w:hAnsi="Garamond"/>
         </w:rPr>
-        <w:t>subsidized_housing_documentation</w:t>
+        <w:t>utility_payment_responsibility</w:t>
       </w:r>
       <w:proofErr w:type="spellEnd"/>
       <w:r>
@@ -12022,7 +13693,43 @@
         <w:rPr>
           <w:rFonts w:ascii="Garamond" w:hAnsi="Garamond"/>
         </w:rPr>
-        <w:t>All written documents concerning the exact type or nature of any rental subsidy attached to the building or involved in the tenancy.</w:t>
+        <w:t>All documents concerning who is or was at any time during the tenant’s occupancy responsible for payment of water and sewer, heat, hot water,</w:t>
+      </w:r>
+      <w:r>
+        <w:rPr>
+          <w:rFonts w:ascii="Garamond" w:hAnsi="Garamond"/>
+        </w:rPr>
+        <w:t xml:space="preserve"> and</w:t>
+      </w:r>
+      <w:r>
+        <w:rPr>
+          <w:rFonts w:ascii="Garamond" w:hAnsi="Garamond"/>
+        </w:rPr>
+        <w:t xml:space="preserve"> electricity</w:t>
+      </w:r>
+      <w:r>
+        <w:rPr>
+          <w:rFonts w:ascii="Garamond" w:hAnsi="Garamond"/>
+        </w:rPr>
+        <w:t>,</w:t>
+      </w:r>
+      <w:r>
+        <w:rPr>
+          <w:rFonts w:ascii="Garamond" w:hAnsi="Garamond"/>
+        </w:rPr>
+        <w:t xml:space="preserve"> or </w:t>
+      </w:r>
+      <w:r>
+        <w:rPr>
+          <w:rFonts w:ascii="Garamond" w:hAnsi="Garamond"/>
+        </w:rPr>
+        <w:t xml:space="preserve">any </w:t>
+      </w:r>
+      <w:r>
+        <w:rPr>
+          <w:rFonts w:ascii="Garamond" w:hAnsi="Garamond"/>
+        </w:rPr>
+        <w:t>other utilities in the apartment.</w:t>
       </w:r>
     </w:p>
     <w:p>
@@ -12083,7 +13790,7 @@
         <w:rPr>
           <w:rFonts w:ascii="Garamond" w:hAnsi="Garamond"/>
         </w:rPr>
-        <w:t>contract_rent_increase_requests</w:t>
+        <w:t>utility_termination_notices</w:t>
       </w:r>
       <w:proofErr w:type="spellEnd"/>
       <w:r>
@@ -12116,73 +13823,7 @@
         <w:rPr>
           <w:rFonts w:ascii="Garamond" w:hAnsi="Garamond"/>
         </w:rPr>
-        <w:t xml:space="preserve">All documents concerning any request </w:t>
-      </w:r>
-      <w:r>
-        <w:rPr>
-          <w:rFonts w:ascii="Garamond" w:hAnsi="Garamond"/>
-        </w:rPr>
-        <w:t xml:space="preserve">the </w:t>
-      </w:r>
-      <w:r>
-        <w:rPr>
-          <w:rFonts w:ascii="Garamond" w:hAnsi="Garamond"/>
-        </w:rPr>
-        <w:t>L</w:t>
-      </w:r>
-      <w:r>
-        <w:rPr>
-          <w:rFonts w:ascii="Garamond" w:hAnsi="Garamond"/>
-        </w:rPr>
-        <w:t>andlord</w:t>
-      </w:r>
-      <w:r>
-        <w:rPr>
-          <w:rFonts w:ascii="Garamond" w:hAnsi="Garamond"/>
-        </w:rPr>
-        <w:t xml:space="preserve"> </w:t>
-      </w:r>
-      <w:r>
-        <w:rPr>
-          <w:rFonts w:ascii="Garamond" w:hAnsi="Garamond"/>
-        </w:rPr>
-        <w:t>ha</w:t>
-      </w:r>
-      <w:r>
-        <w:rPr>
-          <w:rFonts w:ascii="Garamond" w:hAnsi="Garamond"/>
-        </w:rPr>
-        <w:t>s</w:t>
-      </w:r>
-      <w:r>
-        <w:rPr>
-          <w:rFonts w:ascii="Garamond" w:hAnsi="Garamond"/>
-        </w:rPr>
-        <w:t xml:space="preserve"> made for an increase in the contract rent and responses to that request from the </w:t>
-      </w:r>
-      <w:r>
-        <w:rPr>
-          <w:rFonts w:ascii="Garamond" w:hAnsi="Garamond"/>
-        </w:rPr>
-        <w:t>T</w:t>
-      </w:r>
-      <w:r>
-        <w:rPr>
-          <w:rFonts w:ascii="Garamond" w:hAnsi="Garamond"/>
-        </w:rPr>
-        <w:t>enant or agency administering the tenant’s subsidy</w:t>
-      </w:r>
-      <w:r>
-        <w:rPr>
-          <w:rFonts w:ascii="Garamond" w:hAnsi="Garamond"/>
-        </w:rPr>
-        <w:t>, or both</w:t>
-      </w:r>
-      <w:r>
-        <w:rPr>
-          <w:rFonts w:ascii="Garamond" w:hAnsi="Garamond"/>
-        </w:rPr>
-        <w:t>.</w:t>
+        <w:t>Any documents concerning the threatened or actual termination or re-connection of utilities (including water and sewer, electricity, or gas) in the apartment or building.</w:t>
       </w:r>
     </w:p>
     <w:p>
@@ -12222,7 +13863,6 @@
         <w:rPr>
           <w:rFonts w:ascii="Garamond" w:hAnsi="Garamond"/>
         </w:rPr>
-        <w:lastRenderedPageBreak/>
         <w:t xml:space="preserve">{%p if </w:t>
       </w:r>
       <w:proofErr w:type="spellStart"/>
@@ -12244,7 +13884,7 @@
         <w:rPr>
           <w:rFonts w:ascii="Garamond" w:hAnsi="Garamond"/>
         </w:rPr>
-        <w:t>conference_and_grievance_documents</w:t>
+        <w:t>common_area_utility_accounts</w:t>
       </w:r>
       <w:proofErr w:type="spellEnd"/>
       <w:r>
@@ -12277,19 +13917,19 @@
         <w:rPr>
           <w:rFonts w:ascii="Garamond" w:hAnsi="Garamond"/>
         </w:rPr>
-        <w:t>All documents related to any informal conference or grievance hearings</w:t>
-      </w:r>
-      <w:r>
-        <w:rPr>
-          <w:rFonts w:ascii="Garamond" w:hAnsi="Garamond"/>
-        </w:rPr>
-        <w:t>, or both,</w:t>
-      </w:r>
-      <w:r>
-        <w:rPr>
-          <w:rFonts w:ascii="Garamond" w:hAnsi="Garamond"/>
-        </w:rPr>
-        <w:t xml:space="preserve"> during the tenancy</w:t>
+        <w:t xml:space="preserve">Any documents concerning accounts that the </w:t>
+      </w:r>
+      <w:r>
+        <w:rPr>
+          <w:rFonts w:ascii="Garamond" w:hAnsi="Garamond"/>
+        </w:rPr>
+        <w:t>L</w:t>
+      </w:r>
+      <w:r>
+        <w:rPr>
+          <w:rFonts w:ascii="Garamond" w:hAnsi="Garamond"/>
+        </w:rPr>
+        <w:t>andlord has or has had for common area water and other utility usage in the building</w:t>
       </w:r>
       <w:r>
         <w:rPr>
@@ -12356,7 +13996,7 @@
         <w:rPr>
           <w:rFonts w:ascii="Garamond" w:hAnsi="Garamond"/>
         </w:rPr>
-        <w:t>agency_communications</w:t>
+        <w:t>tenant_outside_utility_documents</w:t>
       </w:r>
       <w:proofErr w:type="spellEnd"/>
       <w:r>
@@ -12389,1696 +14029,7 @@
         <w:rPr>
           <w:rFonts w:ascii="Garamond" w:hAnsi="Garamond"/>
         </w:rPr>
-        <w:t xml:space="preserve">All letters and other written communications between the </w:t>
-      </w:r>
-      <w:r>
-        <w:rPr>
-          <w:rFonts w:ascii="Garamond" w:hAnsi="Garamond"/>
-        </w:rPr>
-        <w:t>L</w:t>
-      </w:r>
-      <w:r>
-        <w:rPr>
-          <w:rFonts w:ascii="Garamond" w:hAnsi="Garamond"/>
-        </w:rPr>
-        <w:t xml:space="preserve">andlord and any housing authority, </w:t>
-      </w:r>
-      <w:r>
-        <w:rPr>
-          <w:rFonts w:ascii="Garamond" w:hAnsi="Garamond"/>
-        </w:rPr>
-        <w:t>EOHLC</w:t>
-      </w:r>
-      <w:r>
-        <w:rPr>
-          <w:rFonts w:ascii="Garamond" w:hAnsi="Garamond"/>
-        </w:rPr>
-        <w:t xml:space="preserve">, </w:t>
-      </w:r>
-      <w:proofErr w:type="spellStart"/>
-      <w:r>
-        <w:rPr>
-          <w:rFonts w:ascii="Garamond" w:hAnsi="Garamond"/>
-        </w:rPr>
-        <w:t>MassHousing</w:t>
-      </w:r>
-      <w:proofErr w:type="spellEnd"/>
-      <w:r>
-        <w:rPr>
-          <w:rFonts w:ascii="Garamond" w:hAnsi="Garamond"/>
-        </w:rPr>
-        <w:t xml:space="preserve">, HUD, </w:t>
-      </w:r>
-      <w:r>
-        <w:rPr>
-          <w:rFonts w:ascii="Garamond" w:hAnsi="Garamond"/>
-        </w:rPr>
-        <w:t>or</w:t>
-      </w:r>
-      <w:r>
-        <w:rPr>
-          <w:rFonts w:ascii="Garamond" w:hAnsi="Garamond"/>
-        </w:rPr>
-        <w:t xml:space="preserve"> any other agency regarding the </w:t>
-      </w:r>
-      <w:r>
-        <w:rPr>
-          <w:rFonts w:ascii="Garamond" w:hAnsi="Garamond"/>
-        </w:rPr>
-        <w:t>T</w:t>
-      </w:r>
-      <w:r>
-        <w:rPr>
-          <w:rFonts w:ascii="Garamond" w:hAnsi="Garamond"/>
-        </w:rPr>
-        <w:t>enant or the apartment.</w:t>
-      </w:r>
-    </w:p>
-    <w:p>
-      <w:pPr>
-        <w:pStyle w:val="BodyText"/>
-        <w:numPr>
-          <w:ilvl w:val="0"/>
-          <w:numId w:val="9"/>
-        </w:numPr>
-        <w:spacing w:after="144" w:line="360" w:lineRule="auto"/>
-        <w:contextualSpacing/>
-        <w:rPr>
-          <w:rFonts w:ascii="Garamond" w:hAnsi="Garamond"/>
-        </w:rPr>
-      </w:pPr>
-      <w:r>
-        <w:rPr>
-          <w:rFonts w:ascii="Garamond" w:hAnsi="Garamond"/>
-        </w:rPr>
-        <w:t>{%p endif %}</w:t>
-      </w:r>
-    </w:p>
-    <w:p>
-      <w:pPr>
-        <w:pStyle w:val="BodyText"/>
-        <w:numPr>
-          <w:ilvl w:val="0"/>
-          <w:numId w:val="9"/>
-        </w:numPr>
-        <w:spacing w:after="144" w:line="360" w:lineRule="auto"/>
-        <w:contextualSpacing/>
-        <w:rPr>
-          <w:rFonts w:ascii="Garamond" w:hAnsi="Garamond"/>
-        </w:rPr>
-      </w:pPr>
-      <w:r>
-        <w:rPr>
-          <w:rFonts w:ascii="Garamond" w:hAnsi="Garamond"/>
-        </w:rPr>
-        <w:t xml:space="preserve">{%p if </w:t>
-      </w:r>
-      <w:proofErr w:type="spellStart"/>
-      <w:r>
-        <w:rPr>
-          <w:rFonts w:ascii="Garamond" w:hAnsi="Garamond"/>
-        </w:rPr>
-        <w:t>document_requests</w:t>
-      </w:r>
-      <w:proofErr w:type="spellEnd"/>
-      <w:r>
-        <w:rPr>
-          <w:rFonts w:ascii="Garamond" w:hAnsi="Garamond"/>
-        </w:rPr>
-        <w:t>[“</w:t>
-      </w:r>
-      <w:proofErr w:type="spellStart"/>
-      <w:r>
-        <w:rPr>
-          <w:rFonts w:ascii="Garamond" w:hAnsi="Garamond"/>
-        </w:rPr>
-        <w:t>rental_assistance_records</w:t>
-      </w:r>
-      <w:proofErr w:type="spellEnd"/>
-      <w:r>
-        <w:rPr>
-          <w:rFonts w:ascii="Garamond" w:hAnsi="Garamond"/>
-        </w:rPr>
-        <w:t>”] %}</w:t>
-      </w:r>
-    </w:p>
-    <w:p>
-      <w:pPr>
-        <w:pStyle w:val="BodyText"/>
-        <w:numPr>
-          <w:ilvl w:val="0"/>
-          <w:numId w:val="9"/>
-        </w:numPr>
-        <w:spacing w:after="144" w:line="360" w:lineRule="auto"/>
-        <w:contextualSpacing/>
-        <w:rPr>
-          <w:rFonts w:ascii="Garamond" w:hAnsi="Garamond"/>
-        </w:rPr>
-      </w:pPr>
-      <w:r>
-        <w:rPr>
-          <w:rFonts w:ascii="Garamond" w:hAnsi="Garamond"/>
-        </w:rPr>
-        <w:t>All documents related to rental assistance (or other subsidy or financial assistance, whether from RAFT</w:t>
-      </w:r>
-      <w:r>
-        <w:rPr>
-          <w:rFonts w:ascii="Garamond" w:hAnsi="Garamond"/>
-        </w:rPr>
-        <w:t>, Home Base,</w:t>
-      </w:r>
-      <w:r>
-        <w:rPr>
-          <w:rFonts w:ascii="Garamond" w:hAnsi="Garamond"/>
-        </w:rPr>
-        <w:t xml:space="preserve"> or </w:t>
-      </w:r>
-      <w:r>
-        <w:rPr>
-          <w:rFonts w:ascii="Garamond" w:hAnsi="Garamond"/>
-        </w:rPr>
-        <w:t>any other</w:t>
-      </w:r>
-      <w:r>
-        <w:rPr>
-          <w:rFonts w:ascii="Garamond" w:hAnsi="Garamond"/>
-        </w:rPr>
-        <w:t xml:space="preserve"> program</w:t>
-      </w:r>
-      <w:r>
-        <w:rPr>
-          <w:rFonts w:ascii="Garamond" w:hAnsi="Garamond"/>
-        </w:rPr>
-        <w:t xml:space="preserve"> or charity</w:t>
-      </w:r>
-      <w:r>
-        <w:rPr>
-          <w:rFonts w:ascii="Garamond" w:hAnsi="Garamond"/>
-        </w:rPr>
-        <w:t xml:space="preserve">) for the tenant’s rent/use and occupancy for the apartment, including </w:t>
-      </w:r>
-      <w:r>
-        <w:rPr>
-          <w:rFonts w:ascii="Garamond" w:hAnsi="Garamond"/>
-        </w:rPr>
-        <w:t xml:space="preserve">for example </w:t>
-      </w:r>
-      <w:r>
-        <w:rPr>
-          <w:rFonts w:ascii="Garamond" w:hAnsi="Garamond"/>
-        </w:rPr>
-        <w:t>documents reflecting request(s), your response(s), or other communications, and any documents exchanged concerning such assistance.</w:t>
-      </w:r>
-    </w:p>
-    <w:p>
-      <w:pPr>
-        <w:pStyle w:val="BodyText"/>
-        <w:numPr>
-          <w:ilvl w:val="0"/>
-          <w:numId w:val="9"/>
-        </w:numPr>
-        <w:spacing w:after="144" w:line="360" w:lineRule="auto"/>
-        <w:contextualSpacing/>
-        <w:rPr>
-          <w:rFonts w:ascii="Garamond" w:hAnsi="Garamond"/>
-        </w:rPr>
-      </w:pPr>
-      <w:r>
-        <w:rPr>
-          <w:rFonts w:ascii="Garamond" w:hAnsi="Garamond"/>
-        </w:rPr>
-        <w:t>{%p endif %}</w:t>
-      </w:r>
-    </w:p>
-    <w:p>
-      <w:pPr>
-        <w:pStyle w:val="CenterTitle"/>
-        <w:spacing w:before="200" w:after="120"/>
-        <w:rPr>
-          <w:rFonts w:asciiTheme="minorHAnsi" w:hAnsiTheme="minorHAnsi" w:cstheme="minorHAnsi"/>
-          <w:bCs/>
-        </w:rPr>
-      </w:pPr>
-      <w:r>
-        <w:rPr>
-          <w:rFonts w:asciiTheme="minorHAnsi" w:hAnsiTheme="minorHAnsi" w:cstheme="minorHAnsi"/>
-          <w:bCs/>
-        </w:rPr>
-        <w:t xml:space="preserve">{%p if </w:t>
-      </w:r>
-      <w:proofErr w:type="spellStart"/>
-      <w:r>
-        <w:rPr>
-          <w:rFonts w:asciiTheme="minorHAnsi" w:hAnsiTheme="minorHAnsi" w:cstheme="minorHAnsi"/>
-          <w:bCs/>
-        </w:rPr>
-        <w:t>document_requests</w:t>
-      </w:r>
-      <w:r>
-        <w:rPr>
-          <w:rFonts w:asciiTheme="minorHAnsi" w:hAnsiTheme="minorHAnsi" w:cstheme="minorHAnsi"/>
-          <w:bCs/>
-        </w:rPr>
-        <w:t>.any_in_</w:t>
-      </w:r>
-      <w:proofErr w:type="gramStart"/>
-      <w:r>
-        <w:rPr>
-          <w:rFonts w:asciiTheme="minorHAnsi" w:hAnsiTheme="minorHAnsi" w:cstheme="minorHAnsi"/>
-          <w:bCs/>
-        </w:rPr>
-        <w:t>category</w:t>
-      </w:r>
-      <w:proofErr w:type="spellEnd"/>
-      <w:r>
-        <w:rPr>
-          <w:rFonts w:asciiTheme="minorHAnsi" w:hAnsiTheme="minorHAnsi" w:cstheme="minorHAnsi"/>
-          <w:bCs/>
-        </w:rPr>
-        <w:t>(</w:t>
-      </w:r>
-      <w:proofErr w:type="gramEnd"/>
-      <w:r>
-        <w:rPr>
-          <w:rFonts w:asciiTheme="minorHAnsi" w:hAnsiTheme="minorHAnsi" w:cstheme="minorHAnsi"/>
-          <w:bCs/>
-        </w:rPr>
-        <w:t>"Problems with the Apartment/Building") %}</w:t>
-      </w:r>
-    </w:p>
-    <w:p>
-      <w:pPr>
-        <w:pStyle w:val="CenterTitle"/>
-        <w:spacing w:before="200" w:after="120"/>
-        <w:rPr>
-          <w:rFonts w:asciiTheme="minorHAnsi" w:hAnsiTheme="minorHAnsi" w:cstheme="minorHAnsi"/>
-          <w:bCs/>
-        </w:rPr>
-      </w:pPr>
-      <w:r>
-        <w:rPr>
-          <w:rFonts w:asciiTheme="minorHAnsi" w:hAnsiTheme="minorHAnsi" w:cstheme="minorHAnsi"/>
-          <w:bCs/>
-        </w:rPr>
-        <w:t>Problems with the Apartment/Building</w:t>
-      </w:r>
-    </w:p>
-    <w:p>
-      <w:pPr>
-        <w:pStyle w:val="CenterTitle"/>
-        <w:spacing w:before="200" w:after="120"/>
-        <w:rPr>
-          <w:rFonts w:asciiTheme="minorHAnsi" w:hAnsiTheme="minorHAnsi" w:cstheme="minorHAnsi"/>
-          <w:bCs/>
-        </w:rPr>
-      </w:pPr>
-      <w:r>
-        <w:rPr>
-          <w:rFonts w:asciiTheme="minorHAnsi" w:hAnsiTheme="minorHAnsi" w:cstheme="minorHAnsi"/>
-          <w:bCs/>
-        </w:rPr>
-        <w:t>{%p endif %}</w:t>
-      </w:r>
-    </w:p>
-    <w:p>
-      <w:pPr>
-        <w:pStyle w:val="BodyText"/>
-        <w:numPr>
-          <w:ilvl w:val="0"/>
-          <w:numId w:val="9"/>
-        </w:numPr>
-        <w:spacing w:after="144" w:line="360" w:lineRule="auto"/>
-        <w:contextualSpacing/>
-        <w:rPr>
-          <w:rFonts w:ascii="Garamond" w:hAnsi="Garamond"/>
-        </w:rPr>
-      </w:pPr>
-      <w:r>
-        <w:rPr>
-          <w:rFonts w:ascii="Garamond" w:hAnsi="Garamond"/>
-        </w:rPr>
-        <w:t xml:space="preserve">{%p if </w:t>
-      </w:r>
-      <w:proofErr w:type="spellStart"/>
-      <w:r>
-        <w:rPr>
-          <w:rFonts w:ascii="Garamond" w:hAnsi="Garamond"/>
-        </w:rPr>
-        <w:t>document_requests</w:t>
-      </w:r>
-      <w:proofErr w:type="spellEnd"/>
-      <w:r>
-        <w:rPr>
-          <w:rFonts w:ascii="Garamond" w:hAnsi="Garamond"/>
-        </w:rPr>
-        <w:t>[“</w:t>
-      </w:r>
-      <w:proofErr w:type="spellStart"/>
-      <w:r>
-        <w:rPr>
-          <w:rFonts w:ascii="Garamond" w:hAnsi="Garamond"/>
-        </w:rPr>
-        <w:t>inspection_notices_and_reports</w:t>
-      </w:r>
-      <w:proofErr w:type="spellEnd"/>
-      <w:r>
-        <w:rPr>
-          <w:rFonts w:ascii="Garamond" w:hAnsi="Garamond"/>
-        </w:rPr>
-        <w:t xml:space="preserve">”] </w:t>
-      </w:r>
-      <w:r>
-        <w:rPr>
-          <w:rFonts w:ascii="Garamond" w:hAnsi="Garamond"/>
-        </w:rPr>
-        <w:t>%}</w:t>
-      </w:r>
-    </w:p>
-    <w:p>
-      <w:pPr>
-        <w:pStyle w:val="BodyText"/>
-        <w:numPr>
-          <w:ilvl w:val="0"/>
-          <w:numId w:val="9"/>
-        </w:numPr>
-        <w:spacing w:after="144" w:line="360" w:lineRule="auto"/>
-        <w:contextualSpacing/>
-        <w:rPr>
-          <w:rFonts w:ascii="Garamond" w:hAnsi="Garamond"/>
-        </w:rPr>
-      </w:pPr>
-      <w:r>
-        <w:rPr>
-          <w:rFonts w:ascii="Garamond" w:hAnsi="Garamond"/>
-        </w:rPr>
-        <w:t xml:space="preserve">All documents notifying the </w:t>
-      </w:r>
-      <w:r>
-        <w:rPr>
-          <w:rFonts w:ascii="Garamond" w:hAnsi="Garamond"/>
-        </w:rPr>
-        <w:t>T</w:t>
-      </w:r>
-      <w:r>
-        <w:rPr>
-          <w:rFonts w:ascii="Garamond" w:hAnsi="Garamond"/>
-        </w:rPr>
-        <w:t>enant of inspections or repairs</w:t>
-      </w:r>
-      <w:r>
-        <w:rPr>
-          <w:rFonts w:ascii="Garamond" w:hAnsi="Garamond"/>
-        </w:rPr>
-        <w:t>, or both,</w:t>
-      </w:r>
-      <w:r>
-        <w:rPr>
-          <w:rFonts w:ascii="Garamond" w:hAnsi="Garamond"/>
-        </w:rPr>
-        <w:t xml:space="preserve"> to the apartment or building</w:t>
-      </w:r>
-      <w:r>
-        <w:rPr>
-          <w:rFonts w:ascii="Garamond" w:hAnsi="Garamond"/>
-        </w:rPr>
-        <w:t>, or both</w:t>
-      </w:r>
-      <w:r>
-        <w:rPr>
-          <w:rFonts w:ascii="Garamond" w:hAnsi="Garamond"/>
-        </w:rPr>
-        <w:t>.</w:t>
-      </w:r>
-    </w:p>
-    <w:p>
-      <w:pPr>
-        <w:pStyle w:val="BodyText"/>
-        <w:numPr>
-          <w:ilvl w:val="0"/>
-          <w:numId w:val="9"/>
-        </w:numPr>
-        <w:spacing w:after="144" w:line="360" w:lineRule="auto"/>
-        <w:contextualSpacing/>
-        <w:rPr>
-          <w:rFonts w:ascii="Garamond" w:hAnsi="Garamond"/>
-        </w:rPr>
-      </w:pPr>
-      <w:r>
-        <w:rPr>
-          <w:rFonts w:ascii="Garamond" w:hAnsi="Garamond"/>
-        </w:rPr>
-        <w:t>{%p endif %}</w:t>
-      </w:r>
-    </w:p>
-    <w:p>
-      <w:pPr>
-        <w:pStyle w:val="BodyText"/>
-        <w:numPr>
-          <w:ilvl w:val="0"/>
-          <w:numId w:val="9"/>
-        </w:numPr>
-        <w:spacing w:after="144" w:line="360" w:lineRule="auto"/>
-        <w:contextualSpacing/>
-        <w:rPr>
-          <w:rFonts w:ascii="Garamond" w:hAnsi="Garamond"/>
-        </w:rPr>
-      </w:pPr>
-      <w:r>
-        <w:rPr>
-          <w:rFonts w:ascii="Garamond" w:hAnsi="Garamond"/>
-        </w:rPr>
-        <w:t xml:space="preserve">{%p if </w:t>
-      </w:r>
-      <w:proofErr w:type="spellStart"/>
-      <w:r>
-        <w:rPr>
-          <w:rFonts w:ascii="Garamond" w:hAnsi="Garamond"/>
-        </w:rPr>
-        <w:t>document_requests</w:t>
-      </w:r>
-      <w:proofErr w:type="spellEnd"/>
-      <w:r>
-        <w:rPr>
-          <w:rFonts w:ascii="Garamond" w:hAnsi="Garamond"/>
-        </w:rPr>
-        <w:t>[“</w:t>
-      </w:r>
-      <w:proofErr w:type="spellStart"/>
-      <w:r>
-        <w:rPr>
-          <w:rFonts w:ascii="Garamond" w:hAnsi="Garamond"/>
-        </w:rPr>
-        <w:t>photographic_evidence</w:t>
-      </w:r>
-      <w:proofErr w:type="spellEnd"/>
-      <w:r>
-        <w:rPr>
-          <w:rFonts w:ascii="Garamond" w:hAnsi="Garamond"/>
-        </w:rPr>
-        <w:t xml:space="preserve">”] </w:t>
-      </w:r>
-      <w:r>
-        <w:rPr>
-          <w:rFonts w:ascii="Garamond" w:hAnsi="Garamond"/>
-        </w:rPr>
-        <w:t>%}</w:t>
-      </w:r>
-    </w:p>
-    <w:p>
-      <w:pPr>
-        <w:pStyle w:val="BodyText"/>
-        <w:numPr>
-          <w:ilvl w:val="0"/>
-          <w:numId w:val="9"/>
-        </w:numPr>
-        <w:spacing w:after="144" w:line="360" w:lineRule="auto"/>
-        <w:contextualSpacing/>
-        <w:rPr>
-          <w:rFonts w:ascii="Garamond" w:hAnsi="Garamond"/>
-        </w:rPr>
-      </w:pPr>
-      <w:r>
-        <w:rPr>
-          <w:rFonts w:ascii="Garamond" w:hAnsi="Garamond"/>
-        </w:rPr>
-        <w:t xml:space="preserve">All photographs, videos, or digital images of the </w:t>
-      </w:r>
-      <w:r>
-        <w:rPr>
-          <w:rFonts w:ascii="Garamond" w:hAnsi="Garamond"/>
-        </w:rPr>
-        <w:t>T</w:t>
-      </w:r>
-      <w:r>
-        <w:rPr>
-          <w:rFonts w:ascii="Garamond" w:hAnsi="Garamond"/>
-        </w:rPr>
-        <w:t>enant’s apartment or of the building</w:t>
-      </w:r>
-      <w:r>
-        <w:rPr>
-          <w:rFonts w:ascii="Garamond" w:hAnsi="Garamond"/>
-        </w:rPr>
-        <w:t>, or both,</w:t>
-      </w:r>
-      <w:r>
-        <w:rPr>
-          <w:rFonts w:ascii="Garamond" w:hAnsi="Garamond"/>
-        </w:rPr>
-        <w:t xml:space="preserve"> at any time during the tenancy, or within </w:t>
-      </w:r>
-      <w:r>
-        <w:rPr>
-          <w:rFonts w:ascii="Garamond" w:hAnsi="Garamond"/>
-        </w:rPr>
-        <w:t>two (</w:t>
-      </w:r>
-      <w:r>
-        <w:rPr>
-          <w:rFonts w:ascii="Garamond" w:hAnsi="Garamond"/>
-        </w:rPr>
-        <w:t>2</w:t>
-      </w:r>
-      <w:r>
-        <w:rPr>
-          <w:rFonts w:ascii="Garamond" w:hAnsi="Garamond"/>
-        </w:rPr>
-        <w:t>)</w:t>
-      </w:r>
-      <w:r>
-        <w:rPr>
-          <w:rFonts w:ascii="Garamond" w:hAnsi="Garamond"/>
-        </w:rPr>
-        <w:t xml:space="preserve"> weeks before the </w:t>
-      </w:r>
-      <w:r>
-        <w:rPr>
-          <w:rFonts w:ascii="Garamond" w:hAnsi="Garamond"/>
-        </w:rPr>
-        <w:t>T</w:t>
-      </w:r>
-      <w:r>
-        <w:rPr>
-          <w:rFonts w:ascii="Garamond" w:hAnsi="Garamond"/>
-        </w:rPr>
-        <w:t>enant moved in.</w:t>
-      </w:r>
-    </w:p>
-    <w:p>
-      <w:pPr>
-        <w:pStyle w:val="BodyText"/>
-        <w:numPr>
-          <w:ilvl w:val="0"/>
-          <w:numId w:val="9"/>
-        </w:numPr>
-        <w:spacing w:after="144" w:line="360" w:lineRule="auto"/>
-        <w:contextualSpacing/>
-        <w:rPr>
-          <w:rFonts w:ascii="Garamond" w:hAnsi="Garamond"/>
-        </w:rPr>
-      </w:pPr>
-      <w:r>
-        <w:rPr>
-          <w:rFonts w:ascii="Garamond" w:hAnsi="Garamond"/>
-        </w:rPr>
-        <w:t>{%p endif %}</w:t>
-      </w:r>
-    </w:p>
-    <w:p>
-      <w:pPr>
-        <w:pStyle w:val="BodyText"/>
-        <w:numPr>
-          <w:ilvl w:val="0"/>
-          <w:numId w:val="9"/>
-        </w:numPr>
-        <w:spacing w:after="144" w:line="360" w:lineRule="auto"/>
-        <w:contextualSpacing/>
-        <w:rPr>
-          <w:rFonts w:ascii="Garamond" w:hAnsi="Garamond"/>
-        </w:rPr>
-      </w:pPr>
-      <w:r>
-        <w:rPr>
-          <w:rFonts w:ascii="Garamond" w:hAnsi="Garamond"/>
-        </w:rPr>
-        <w:t xml:space="preserve">{%p if </w:t>
-      </w:r>
-      <w:proofErr w:type="spellStart"/>
-      <w:r>
-        <w:rPr>
-          <w:rFonts w:ascii="Garamond" w:hAnsi="Garamond"/>
-        </w:rPr>
-        <w:t>document_requests</w:t>
-      </w:r>
-      <w:proofErr w:type="spellEnd"/>
-      <w:r>
-        <w:rPr>
-          <w:rFonts w:ascii="Garamond" w:hAnsi="Garamond"/>
-        </w:rPr>
-        <w:t>[“</w:t>
-      </w:r>
-      <w:proofErr w:type="spellStart"/>
-      <w:r>
-        <w:rPr>
-          <w:rFonts w:ascii="Garamond" w:hAnsi="Garamond"/>
-        </w:rPr>
-        <w:t>lead_paint_investigation</w:t>
-      </w:r>
-      <w:proofErr w:type="spellEnd"/>
-      <w:r>
-        <w:rPr>
-          <w:rFonts w:ascii="Garamond" w:hAnsi="Garamond"/>
-        </w:rPr>
-        <w:t xml:space="preserve">”] </w:t>
-      </w:r>
-      <w:r>
-        <w:rPr>
-          <w:rFonts w:ascii="Garamond" w:hAnsi="Garamond"/>
-        </w:rPr>
-        <w:t>%}</w:t>
-      </w:r>
-    </w:p>
-    <w:p>
-      <w:pPr>
-        <w:pStyle w:val="BodyText"/>
-        <w:numPr>
-          <w:ilvl w:val="0"/>
-          <w:numId w:val="9"/>
-        </w:numPr>
-        <w:spacing w:after="144" w:line="360" w:lineRule="auto"/>
-        <w:contextualSpacing/>
-        <w:rPr>
-          <w:rFonts w:ascii="Garamond" w:hAnsi="Garamond"/>
-        </w:rPr>
-      </w:pPr>
-      <w:r>
-        <w:rPr>
-          <w:rFonts w:ascii="Garamond" w:hAnsi="Garamond"/>
-        </w:rPr>
-        <w:t xml:space="preserve">All documents related to investigation for or the presence of lead paint at any time in the </w:t>
-      </w:r>
-      <w:r>
-        <w:rPr>
-          <w:rFonts w:ascii="Garamond" w:hAnsi="Garamond"/>
-        </w:rPr>
-        <w:t>T</w:t>
-      </w:r>
-      <w:r>
-        <w:rPr>
-          <w:rFonts w:ascii="Garamond" w:hAnsi="Garamond"/>
-        </w:rPr>
-        <w:t>enant’s apartment or in the building</w:t>
-      </w:r>
-      <w:r>
-        <w:rPr>
-          <w:rFonts w:ascii="Garamond" w:hAnsi="Garamond"/>
-        </w:rPr>
-        <w:t>, or both</w:t>
-      </w:r>
-      <w:r>
-        <w:rPr>
-          <w:rFonts w:ascii="Garamond" w:hAnsi="Garamond"/>
-        </w:rPr>
-        <w:t xml:space="preserve">, including, but not limited to, notices to any </w:t>
-      </w:r>
-      <w:r>
-        <w:rPr>
-          <w:rFonts w:ascii="Garamond" w:hAnsi="Garamond"/>
-        </w:rPr>
         <w:lastRenderedPageBreak/>
-        <w:t>tenants in the building, notices from any agency about lead paint, and documents related to lead paint inspections, verifications of lead paint abatement or control of lead paint</w:t>
-      </w:r>
-      <w:r>
-        <w:rPr>
-          <w:rFonts w:ascii="Garamond" w:hAnsi="Garamond"/>
-        </w:rPr>
-        <w:t>, or both</w:t>
-      </w:r>
-      <w:r>
-        <w:rPr>
-          <w:rFonts w:ascii="Garamond" w:hAnsi="Garamond"/>
-        </w:rPr>
-        <w:t>, and tenant relocation</w:t>
-      </w:r>
-      <w:r>
-        <w:rPr>
-          <w:rFonts w:ascii="Garamond" w:hAnsi="Garamond"/>
-        </w:rPr>
-        <w:t>.</w:t>
-      </w:r>
-    </w:p>
-    <w:p>
-      <w:pPr>
-        <w:pStyle w:val="BodyText"/>
-        <w:numPr>
-          <w:ilvl w:val="0"/>
-          <w:numId w:val="9"/>
-        </w:numPr>
-        <w:spacing w:after="144" w:line="360" w:lineRule="auto"/>
-        <w:contextualSpacing/>
-        <w:rPr>
-          <w:rFonts w:ascii="Garamond" w:hAnsi="Garamond"/>
-        </w:rPr>
-      </w:pPr>
-      <w:r>
-        <w:rPr>
-          <w:rFonts w:ascii="Garamond" w:hAnsi="Garamond"/>
-        </w:rPr>
-        <w:t>{%p endif %}</w:t>
-      </w:r>
-    </w:p>
-    <w:p>
-      <w:pPr>
-        <w:pStyle w:val="BodyText"/>
-        <w:numPr>
-          <w:ilvl w:val="0"/>
-          <w:numId w:val="9"/>
-        </w:numPr>
-        <w:spacing w:after="144" w:line="360" w:lineRule="auto"/>
-        <w:contextualSpacing/>
-        <w:rPr>
-          <w:rFonts w:ascii="Garamond" w:hAnsi="Garamond"/>
-        </w:rPr>
-      </w:pPr>
-      <w:r>
-        <w:rPr>
-          <w:rFonts w:ascii="Garamond" w:hAnsi="Garamond"/>
-        </w:rPr>
-        <w:t xml:space="preserve">{%p if </w:t>
-      </w:r>
-      <w:proofErr w:type="spellStart"/>
-      <w:r>
-        <w:rPr>
-          <w:rFonts w:ascii="Garamond" w:hAnsi="Garamond"/>
-        </w:rPr>
-        <w:t>document_requests</w:t>
-      </w:r>
-      <w:proofErr w:type="spellEnd"/>
-      <w:r>
-        <w:rPr>
-          <w:rFonts w:ascii="Garamond" w:hAnsi="Garamond"/>
-        </w:rPr>
-        <w:t>[“</w:t>
-      </w:r>
-      <w:proofErr w:type="spellStart"/>
-      <w:r>
-        <w:rPr>
-          <w:rFonts w:ascii="Garamond" w:hAnsi="Garamond"/>
-        </w:rPr>
-        <w:t>condition_inspection_reports</w:t>
-      </w:r>
-      <w:proofErr w:type="spellEnd"/>
-      <w:r>
-        <w:rPr>
-          <w:rFonts w:ascii="Garamond" w:hAnsi="Garamond"/>
-        </w:rPr>
-        <w:t xml:space="preserve">”] </w:t>
-      </w:r>
-      <w:r>
-        <w:rPr>
-          <w:rFonts w:ascii="Garamond" w:hAnsi="Garamond"/>
-        </w:rPr>
-        <w:t>%}</w:t>
-      </w:r>
-    </w:p>
-    <w:p>
-      <w:pPr>
-        <w:pStyle w:val="BodyText"/>
-        <w:numPr>
-          <w:ilvl w:val="0"/>
-          <w:numId w:val="9"/>
-        </w:numPr>
-        <w:spacing w:after="144" w:line="360" w:lineRule="auto"/>
-        <w:contextualSpacing/>
-        <w:rPr>
-          <w:rFonts w:ascii="Garamond" w:hAnsi="Garamond"/>
-        </w:rPr>
-      </w:pPr>
-      <w:r>
-        <w:rPr>
-          <w:rFonts w:ascii="Garamond" w:hAnsi="Garamond"/>
-        </w:rPr>
-        <w:t xml:space="preserve">All documents concerning conditions in the </w:t>
-      </w:r>
-      <w:r>
-        <w:rPr>
-          <w:rFonts w:ascii="Garamond" w:hAnsi="Garamond"/>
-        </w:rPr>
-        <w:t>T</w:t>
-      </w:r>
-      <w:r>
-        <w:rPr>
-          <w:rFonts w:ascii="Garamond" w:hAnsi="Garamond"/>
-        </w:rPr>
-        <w:t>enant’s apartment</w:t>
-      </w:r>
-      <w:r>
-        <w:rPr>
-          <w:rFonts w:ascii="Garamond" w:hAnsi="Garamond"/>
-        </w:rPr>
-        <w:t>,</w:t>
-      </w:r>
-      <w:r>
-        <w:rPr>
-          <w:rFonts w:ascii="Garamond" w:hAnsi="Garamond"/>
-        </w:rPr>
-        <w:t xml:space="preserve"> the common areas</w:t>
-      </w:r>
-      <w:r>
-        <w:rPr>
-          <w:rFonts w:ascii="Garamond" w:hAnsi="Garamond"/>
-        </w:rPr>
-        <w:t>,</w:t>
-      </w:r>
-      <w:r>
-        <w:rPr>
-          <w:rFonts w:ascii="Garamond" w:hAnsi="Garamond"/>
-        </w:rPr>
-        <w:t xml:space="preserve"> or systems of the building,</w:t>
-      </w:r>
-      <w:r>
-        <w:rPr>
-          <w:rFonts w:ascii="Garamond" w:hAnsi="Garamond"/>
-        </w:rPr>
-        <w:t xml:space="preserve"> or all,</w:t>
-      </w:r>
-      <w:r>
-        <w:rPr>
-          <w:rFonts w:ascii="Garamond" w:hAnsi="Garamond"/>
-        </w:rPr>
-        <w:t xml:space="preserve"> including</w:t>
-      </w:r>
-      <w:r>
-        <w:rPr>
-          <w:rFonts w:ascii="Garamond" w:hAnsi="Garamond"/>
-        </w:rPr>
-        <w:t>,</w:t>
-      </w:r>
-      <w:r>
-        <w:rPr>
-          <w:rFonts w:ascii="Garamond" w:hAnsi="Garamond"/>
-        </w:rPr>
-        <w:t xml:space="preserve"> </w:t>
-      </w:r>
-      <w:r>
-        <w:rPr>
-          <w:rFonts w:ascii="Garamond" w:hAnsi="Garamond"/>
-        </w:rPr>
-        <w:t xml:space="preserve">but not limited to, </w:t>
-      </w:r>
-      <w:r>
-        <w:rPr>
-          <w:rFonts w:ascii="Garamond" w:hAnsi="Garamond"/>
-        </w:rPr>
-        <w:t>complaints, inspection reports</w:t>
-      </w:r>
-      <w:r>
-        <w:rPr>
-          <w:rFonts w:ascii="Garamond" w:hAnsi="Garamond"/>
-        </w:rPr>
-        <w:t>,</w:t>
-      </w:r>
-      <w:r>
-        <w:rPr>
-          <w:rFonts w:ascii="Garamond" w:hAnsi="Garamond"/>
-        </w:rPr>
-        <w:t xml:space="preserve"> and requests for repairs by the </w:t>
-      </w:r>
-      <w:r>
-        <w:rPr>
-          <w:rFonts w:ascii="Garamond" w:hAnsi="Garamond"/>
-        </w:rPr>
-        <w:t>T</w:t>
-      </w:r>
-      <w:r>
-        <w:rPr>
-          <w:rFonts w:ascii="Garamond" w:hAnsi="Garamond"/>
-        </w:rPr>
-        <w:t>enant or any other person or agency</w:t>
-      </w:r>
-      <w:r>
-        <w:rPr>
-          <w:rFonts w:ascii="Garamond" w:hAnsi="Garamond"/>
-        </w:rPr>
-        <w:t>, or all</w:t>
-      </w:r>
-      <w:r>
-        <w:rPr>
-          <w:rFonts w:ascii="Garamond" w:hAnsi="Garamond"/>
-        </w:rPr>
-        <w:t>.</w:t>
-      </w:r>
-    </w:p>
-    <w:p>
-      <w:pPr>
-        <w:pStyle w:val="BodyText"/>
-        <w:numPr>
-          <w:ilvl w:val="0"/>
-          <w:numId w:val="9"/>
-        </w:numPr>
-        <w:spacing w:after="144" w:line="360" w:lineRule="auto"/>
-        <w:contextualSpacing/>
-        <w:rPr>
-          <w:rFonts w:ascii="Garamond" w:hAnsi="Garamond"/>
-        </w:rPr>
-      </w:pPr>
-      <w:r>
-        <w:rPr>
-          <w:rFonts w:ascii="Garamond" w:hAnsi="Garamond"/>
-        </w:rPr>
-        <w:t>{%p endif %}</w:t>
-      </w:r>
-    </w:p>
-    <w:p>
-      <w:pPr>
-        <w:pStyle w:val="BodyText"/>
-        <w:numPr>
-          <w:ilvl w:val="0"/>
-          <w:numId w:val="9"/>
-        </w:numPr>
-        <w:spacing w:after="144" w:line="360" w:lineRule="auto"/>
-        <w:contextualSpacing/>
-        <w:rPr>
-          <w:rFonts w:ascii="Garamond" w:hAnsi="Garamond"/>
-        </w:rPr>
-      </w:pPr>
-      <w:r>
-        <w:rPr>
-          <w:rFonts w:ascii="Garamond" w:hAnsi="Garamond"/>
-        </w:rPr>
-        <w:t xml:space="preserve">{%p if </w:t>
-      </w:r>
-      <w:proofErr w:type="spellStart"/>
-      <w:r>
-        <w:rPr>
-          <w:rFonts w:ascii="Garamond" w:hAnsi="Garamond"/>
-        </w:rPr>
-        <w:t>document_requests</w:t>
-      </w:r>
-      <w:proofErr w:type="spellEnd"/>
-      <w:r>
-        <w:rPr>
-          <w:rFonts w:ascii="Garamond" w:hAnsi="Garamond"/>
-        </w:rPr>
-        <w:t>[“</w:t>
-      </w:r>
-      <w:proofErr w:type="spellStart"/>
-      <w:r>
-        <w:rPr>
-          <w:rFonts w:ascii="Garamond" w:hAnsi="Garamond"/>
-        </w:rPr>
-        <w:t>repair_invoices_and_records</w:t>
-      </w:r>
-      <w:proofErr w:type="spellEnd"/>
-      <w:r>
-        <w:rPr>
-          <w:rFonts w:ascii="Garamond" w:hAnsi="Garamond"/>
-        </w:rPr>
-        <w:t xml:space="preserve">”] </w:t>
-      </w:r>
-      <w:r>
-        <w:rPr>
-          <w:rFonts w:ascii="Garamond" w:hAnsi="Garamond"/>
-        </w:rPr>
-        <w:t>%}</w:t>
-      </w:r>
-    </w:p>
-    <w:p>
-      <w:pPr>
-        <w:pStyle w:val="BodyText"/>
-        <w:numPr>
-          <w:ilvl w:val="0"/>
-          <w:numId w:val="9"/>
-        </w:numPr>
-        <w:spacing w:after="144" w:line="360" w:lineRule="auto"/>
-        <w:contextualSpacing/>
-        <w:rPr>
-          <w:rFonts w:ascii="Garamond" w:hAnsi="Garamond"/>
-        </w:rPr>
-      </w:pPr>
-      <w:r>
-        <w:rPr>
-          <w:rFonts w:ascii="Garamond" w:hAnsi="Garamond"/>
-        </w:rPr>
-        <w:t>All documents relating to repairs of the apartment</w:t>
-      </w:r>
-      <w:r>
-        <w:rPr>
-          <w:rFonts w:ascii="Garamond" w:hAnsi="Garamond"/>
-        </w:rPr>
-        <w:t>,</w:t>
-      </w:r>
-      <w:r>
-        <w:rPr>
-          <w:rFonts w:ascii="Garamond" w:hAnsi="Garamond"/>
-        </w:rPr>
-        <w:t xml:space="preserve"> common areas</w:t>
-      </w:r>
-      <w:r>
-        <w:rPr>
-          <w:rFonts w:ascii="Garamond" w:hAnsi="Garamond"/>
-        </w:rPr>
-        <w:t>,</w:t>
-      </w:r>
-      <w:r>
-        <w:rPr>
-          <w:rFonts w:ascii="Garamond" w:hAnsi="Garamond"/>
-        </w:rPr>
-        <w:t xml:space="preserve"> or systems of the building</w:t>
-      </w:r>
-      <w:r>
-        <w:rPr>
-          <w:rFonts w:ascii="Garamond" w:hAnsi="Garamond"/>
-        </w:rPr>
-        <w:t>, or all</w:t>
-      </w:r>
-      <w:r>
-        <w:rPr>
-          <w:rFonts w:ascii="Garamond" w:hAnsi="Garamond"/>
-        </w:rPr>
-        <w:t>, including, but not limited to, invoices, estimates, bills, work orders, receipts</w:t>
-      </w:r>
-      <w:r>
-        <w:rPr>
-          <w:rFonts w:ascii="Garamond" w:hAnsi="Garamond"/>
-        </w:rPr>
-        <w:t>,</w:t>
-      </w:r>
-      <w:r>
-        <w:rPr>
-          <w:rFonts w:ascii="Garamond" w:hAnsi="Garamond"/>
-        </w:rPr>
-        <w:t xml:space="preserve"> and records of payment</w:t>
-      </w:r>
-      <w:r>
-        <w:rPr>
-          <w:rFonts w:ascii="Garamond" w:hAnsi="Garamond"/>
-        </w:rPr>
-        <w:t>.</w:t>
-      </w:r>
-    </w:p>
-    <w:p>
-      <w:pPr>
-        <w:pStyle w:val="BodyText"/>
-        <w:numPr>
-          <w:ilvl w:val="0"/>
-          <w:numId w:val="9"/>
-        </w:numPr>
-        <w:spacing w:after="144" w:line="360" w:lineRule="auto"/>
-        <w:contextualSpacing/>
-        <w:rPr>
-          <w:rFonts w:ascii="Garamond" w:hAnsi="Garamond"/>
-        </w:rPr>
-      </w:pPr>
-      <w:r>
-        <w:rPr>
-          <w:rFonts w:ascii="Garamond" w:hAnsi="Garamond"/>
-        </w:rPr>
-        <w:t>{%p endif %}</w:t>
-      </w:r>
-    </w:p>
-    <w:p>
-      <w:pPr>
-        <w:pStyle w:val="BodyText"/>
-        <w:numPr>
-          <w:ilvl w:val="0"/>
-          <w:numId w:val="9"/>
-        </w:numPr>
-        <w:spacing w:after="144" w:line="360" w:lineRule="auto"/>
-        <w:contextualSpacing/>
-        <w:rPr>
-          <w:rFonts w:ascii="Garamond" w:hAnsi="Garamond"/>
-        </w:rPr>
-      </w:pPr>
-      <w:r>
-        <w:rPr>
-          <w:rFonts w:ascii="Garamond" w:hAnsi="Garamond"/>
-        </w:rPr>
-        <w:t xml:space="preserve">{%p if </w:t>
-      </w:r>
-      <w:proofErr w:type="spellStart"/>
-      <w:r>
-        <w:rPr>
-          <w:rFonts w:ascii="Garamond" w:hAnsi="Garamond"/>
-        </w:rPr>
-        <w:t>document_requests</w:t>
-      </w:r>
-      <w:proofErr w:type="spellEnd"/>
-      <w:r>
-        <w:rPr>
-          <w:rFonts w:ascii="Garamond" w:hAnsi="Garamond"/>
-        </w:rPr>
-        <w:t>[“</w:t>
-      </w:r>
-      <w:proofErr w:type="spellStart"/>
-      <w:r>
-        <w:rPr>
-          <w:rFonts w:ascii="Garamond" w:hAnsi="Garamond"/>
-        </w:rPr>
-        <w:t>rental_value_assessments</w:t>
-      </w:r>
-      <w:proofErr w:type="spellEnd"/>
-      <w:r>
-        <w:rPr>
-          <w:rFonts w:ascii="Garamond" w:hAnsi="Garamond"/>
-        </w:rPr>
-        <w:t xml:space="preserve">”] </w:t>
-      </w:r>
-      <w:r>
-        <w:rPr>
-          <w:rFonts w:ascii="Garamond" w:hAnsi="Garamond"/>
-        </w:rPr>
-        <w:t>%}</w:t>
-      </w:r>
-    </w:p>
-    <w:p>
-      <w:pPr>
-        <w:pStyle w:val="BodyText"/>
-        <w:numPr>
-          <w:ilvl w:val="0"/>
-          <w:numId w:val="9"/>
-        </w:numPr>
-        <w:spacing w:after="144" w:line="360" w:lineRule="auto"/>
-        <w:contextualSpacing/>
-        <w:rPr>
-          <w:rFonts w:ascii="Garamond" w:hAnsi="Garamond"/>
-        </w:rPr>
-      </w:pPr>
-      <w:r>
-        <w:rPr>
-          <w:rFonts w:ascii="Garamond" w:hAnsi="Garamond"/>
-        </w:rPr>
-        <w:t xml:space="preserve">All documents related to the basis of the </w:t>
-      </w:r>
-      <w:r>
-        <w:rPr>
-          <w:rFonts w:ascii="Garamond" w:hAnsi="Garamond"/>
-        </w:rPr>
-        <w:t>L</w:t>
-      </w:r>
-      <w:r>
-        <w:rPr>
-          <w:rFonts w:ascii="Garamond" w:hAnsi="Garamond"/>
-        </w:rPr>
-        <w:t>andlord’s opinion regarding the fair market monthly rental value of the apartment.</w:t>
-      </w:r>
-    </w:p>
-    <w:p>
-      <w:pPr>
-        <w:pStyle w:val="BodyText"/>
-        <w:numPr>
-          <w:ilvl w:val="0"/>
-          <w:numId w:val="9"/>
-        </w:numPr>
-        <w:spacing w:after="144" w:line="360" w:lineRule="auto"/>
-        <w:contextualSpacing/>
-        <w:rPr>
-          <w:rFonts w:ascii="Garamond" w:hAnsi="Garamond"/>
-        </w:rPr>
-      </w:pPr>
-      <w:r>
-        <w:rPr>
-          <w:rFonts w:ascii="Garamond" w:hAnsi="Garamond"/>
-        </w:rPr>
-        <w:t>{%p endif %}</w:t>
-      </w:r>
-    </w:p>
-    <w:p>
-      <w:pPr>
-        <w:pStyle w:val="CenterTitle"/>
-        <w:spacing w:before="200" w:after="120"/>
-        <w:rPr>
-          <w:rFonts w:asciiTheme="minorHAnsi" w:hAnsiTheme="minorHAnsi" w:cstheme="minorHAnsi"/>
-          <w:bCs/>
-        </w:rPr>
-      </w:pPr>
-      <w:r>
-        <w:rPr>
-          <w:rFonts w:asciiTheme="minorHAnsi" w:hAnsiTheme="minorHAnsi" w:cstheme="minorHAnsi"/>
-          <w:bCs/>
-        </w:rPr>
-        <w:t xml:space="preserve">{%p if </w:t>
-      </w:r>
-      <w:proofErr w:type="spellStart"/>
-      <w:r>
-        <w:rPr>
-          <w:rFonts w:asciiTheme="minorHAnsi" w:hAnsiTheme="minorHAnsi" w:cstheme="minorHAnsi"/>
-          <w:bCs/>
-        </w:rPr>
-        <w:t>document_requests</w:t>
-      </w:r>
-      <w:r>
-        <w:rPr>
-          <w:rFonts w:asciiTheme="minorHAnsi" w:hAnsiTheme="minorHAnsi" w:cstheme="minorHAnsi"/>
-          <w:bCs/>
-        </w:rPr>
-        <w:t>.any_in_category</w:t>
-      </w:r>
-      <w:proofErr w:type="spellEnd"/>
-      <w:r>
-        <w:rPr>
-          <w:rFonts w:asciiTheme="minorHAnsi" w:hAnsiTheme="minorHAnsi" w:cstheme="minorHAnsi"/>
-          <w:bCs/>
-        </w:rPr>
-        <w:t>("</w:t>
-      </w:r>
-      <w:r>
-        <w:rPr>
-          <w:rFonts w:asciiTheme="minorHAnsi" w:hAnsiTheme="minorHAnsi" w:cstheme="minorHAnsi"/>
-          <w:bCs/>
-        </w:rPr>
-        <w:t>Utilities</w:t>
-      </w:r>
-      <w:r>
-        <w:rPr>
-          <w:rFonts w:asciiTheme="minorHAnsi" w:hAnsiTheme="minorHAnsi" w:cstheme="minorHAnsi"/>
-          <w:bCs/>
-        </w:rPr>
-        <w:t>") %}</w:t>
-      </w:r>
-    </w:p>
-    <w:p>
-      <w:pPr>
-        <w:pStyle w:val="CenterTitle"/>
-        <w:spacing w:before="200" w:after="120"/>
-        <w:rPr>
-          <w:rFonts w:asciiTheme="minorHAnsi" w:hAnsiTheme="minorHAnsi" w:cstheme="minorHAnsi"/>
-          <w:bCs/>
-        </w:rPr>
-      </w:pPr>
-      <w:r>
-        <w:rPr>
-          <w:rFonts w:asciiTheme="minorHAnsi" w:hAnsiTheme="minorHAnsi" w:cstheme="minorHAnsi"/>
-          <w:bCs/>
-        </w:rPr>
-        <w:t>Utilities</w:t>
-      </w:r>
-    </w:p>
-    <w:p>
-      <w:pPr>
-        <w:pStyle w:val="CenterTitle"/>
-        <w:spacing w:before="200" w:after="120"/>
-        <w:rPr>
-          <w:rFonts w:asciiTheme="minorHAnsi" w:hAnsiTheme="minorHAnsi" w:cstheme="minorHAnsi"/>
-          <w:bCs/>
-        </w:rPr>
-      </w:pPr>
-      <w:r>
-        <w:rPr>
-          <w:rFonts w:asciiTheme="minorHAnsi" w:hAnsiTheme="minorHAnsi" w:cstheme="minorHAnsi"/>
-          <w:bCs/>
-        </w:rPr>
-        <w:t>{%p endif %}</w:t>
-      </w:r>
-    </w:p>
-    <w:p>
-      <w:pPr>
-        <w:pStyle w:val="BodyText"/>
-        <w:numPr>
-          <w:ilvl w:val="0"/>
-          <w:numId w:val="9"/>
-        </w:numPr>
-        <w:spacing w:after="144" w:line="360" w:lineRule="auto"/>
-        <w:contextualSpacing/>
-        <w:rPr>
-          <w:rFonts w:ascii="Garamond" w:hAnsi="Garamond"/>
-        </w:rPr>
-      </w:pPr>
-      <w:r>
-        <w:rPr>
-          <w:rFonts w:ascii="Garamond" w:hAnsi="Garamond"/>
-        </w:rPr>
-        <w:t xml:space="preserve">{%p if </w:t>
-      </w:r>
-      <w:proofErr w:type="spellStart"/>
-      <w:r>
-        <w:rPr>
-          <w:rFonts w:ascii="Garamond" w:hAnsi="Garamond"/>
-        </w:rPr>
-        <w:t>document_requests</w:t>
-      </w:r>
-      <w:proofErr w:type="spellEnd"/>
-      <w:r>
-        <w:rPr>
-          <w:rFonts w:ascii="Garamond" w:hAnsi="Garamond"/>
-        </w:rPr>
-        <w:t>[“</w:t>
-      </w:r>
-      <w:proofErr w:type="spellStart"/>
-      <w:r>
-        <w:rPr>
-          <w:rFonts w:ascii="Garamond" w:hAnsi="Garamond"/>
-        </w:rPr>
-        <w:t>utility_payment_responsibility</w:t>
-      </w:r>
-      <w:proofErr w:type="spellEnd"/>
-      <w:r>
-        <w:rPr>
-          <w:rFonts w:ascii="Garamond" w:hAnsi="Garamond"/>
-        </w:rPr>
-        <w:t xml:space="preserve">”] </w:t>
-      </w:r>
-      <w:r>
-        <w:rPr>
-          <w:rFonts w:ascii="Garamond" w:hAnsi="Garamond"/>
-        </w:rPr>
-        <w:t>%}</w:t>
-      </w:r>
-    </w:p>
-    <w:p>
-      <w:pPr>
-        <w:pStyle w:val="BodyText"/>
-        <w:numPr>
-          <w:ilvl w:val="0"/>
-          <w:numId w:val="9"/>
-        </w:numPr>
-        <w:spacing w:after="144" w:line="360" w:lineRule="auto"/>
-        <w:contextualSpacing/>
-        <w:rPr>
-          <w:rFonts w:ascii="Garamond" w:hAnsi="Garamond"/>
-        </w:rPr>
-      </w:pPr>
-      <w:r>
-        <w:rPr>
-          <w:rFonts w:ascii="Garamond" w:hAnsi="Garamond"/>
-        </w:rPr>
-        <w:t>All documents concerning who is or was at any time during the tenant’s occupancy responsible for payment of water and sewer, heat, hot water,</w:t>
-      </w:r>
-      <w:r>
-        <w:rPr>
-          <w:rFonts w:ascii="Garamond" w:hAnsi="Garamond"/>
-        </w:rPr>
-        <w:t xml:space="preserve"> and</w:t>
-      </w:r>
-      <w:r>
-        <w:rPr>
-          <w:rFonts w:ascii="Garamond" w:hAnsi="Garamond"/>
-        </w:rPr>
-        <w:t xml:space="preserve"> electricity</w:t>
-      </w:r>
-      <w:r>
-        <w:rPr>
-          <w:rFonts w:ascii="Garamond" w:hAnsi="Garamond"/>
-        </w:rPr>
-        <w:t>,</w:t>
-      </w:r>
-      <w:r>
-        <w:rPr>
-          <w:rFonts w:ascii="Garamond" w:hAnsi="Garamond"/>
-        </w:rPr>
-        <w:t xml:space="preserve"> or </w:t>
-      </w:r>
-      <w:r>
-        <w:rPr>
-          <w:rFonts w:ascii="Garamond" w:hAnsi="Garamond"/>
-        </w:rPr>
-        <w:t xml:space="preserve">any </w:t>
-      </w:r>
-      <w:r>
-        <w:rPr>
-          <w:rFonts w:ascii="Garamond" w:hAnsi="Garamond"/>
-        </w:rPr>
-        <w:t>other utilities in the apartment.</w:t>
-      </w:r>
-    </w:p>
-    <w:p>
-      <w:pPr>
-        <w:pStyle w:val="BodyText"/>
-        <w:numPr>
-          <w:ilvl w:val="0"/>
-          <w:numId w:val="9"/>
-        </w:numPr>
-        <w:spacing w:after="144" w:line="360" w:lineRule="auto"/>
-        <w:contextualSpacing/>
-        <w:rPr>
-          <w:rFonts w:ascii="Garamond" w:hAnsi="Garamond"/>
-        </w:rPr>
-      </w:pPr>
-      <w:r>
-        <w:rPr>
-          <w:rFonts w:ascii="Garamond" w:hAnsi="Garamond"/>
-        </w:rPr>
-        <w:t>{%p endif %}</w:t>
-      </w:r>
-    </w:p>
-    <w:p>
-      <w:pPr>
-        <w:pStyle w:val="BodyText"/>
-        <w:numPr>
-          <w:ilvl w:val="0"/>
-          <w:numId w:val="9"/>
-        </w:numPr>
-        <w:spacing w:after="144" w:line="360" w:lineRule="auto"/>
-        <w:contextualSpacing/>
-        <w:rPr>
-          <w:rFonts w:ascii="Garamond" w:hAnsi="Garamond"/>
-        </w:rPr>
-      </w:pPr>
-      <w:r>
-        <w:rPr>
-          <w:rFonts w:ascii="Garamond" w:hAnsi="Garamond"/>
-        </w:rPr>
-        <w:t xml:space="preserve">{%p if </w:t>
-      </w:r>
-      <w:proofErr w:type="spellStart"/>
-      <w:r>
-        <w:rPr>
-          <w:rFonts w:ascii="Garamond" w:hAnsi="Garamond"/>
-        </w:rPr>
-        <w:t>document_requests</w:t>
-      </w:r>
-      <w:proofErr w:type="spellEnd"/>
-      <w:r>
-        <w:rPr>
-          <w:rFonts w:ascii="Garamond" w:hAnsi="Garamond"/>
-        </w:rPr>
-        <w:t>[“</w:t>
-      </w:r>
-      <w:proofErr w:type="spellStart"/>
-      <w:r>
-        <w:rPr>
-          <w:rFonts w:ascii="Garamond" w:hAnsi="Garamond"/>
-        </w:rPr>
-        <w:t>utility_termination_notices</w:t>
-      </w:r>
-      <w:proofErr w:type="spellEnd"/>
-      <w:r>
-        <w:rPr>
-          <w:rFonts w:ascii="Garamond" w:hAnsi="Garamond"/>
-        </w:rPr>
-        <w:t xml:space="preserve">”] </w:t>
-      </w:r>
-      <w:r>
-        <w:rPr>
-          <w:rFonts w:ascii="Garamond" w:hAnsi="Garamond"/>
-        </w:rPr>
-        <w:t>%}</w:t>
-      </w:r>
-    </w:p>
-    <w:p>
-      <w:pPr>
-        <w:pStyle w:val="BodyText"/>
-        <w:numPr>
-          <w:ilvl w:val="0"/>
-          <w:numId w:val="9"/>
-        </w:numPr>
-        <w:spacing w:after="144" w:line="360" w:lineRule="auto"/>
-        <w:contextualSpacing/>
-        <w:rPr>
-          <w:rFonts w:ascii="Garamond" w:hAnsi="Garamond"/>
-        </w:rPr>
-      </w:pPr>
-      <w:r>
-        <w:rPr>
-          <w:rFonts w:ascii="Garamond" w:hAnsi="Garamond"/>
-        </w:rPr>
-        <w:t>Any documents concerning the threatened or actual termination or re-connection of utilities (including water and sewer, electricity, or gas) in the apartment or building.</w:t>
-      </w:r>
-    </w:p>
-    <w:p>
-      <w:pPr>
-        <w:pStyle w:val="BodyText"/>
-        <w:numPr>
-          <w:ilvl w:val="0"/>
-          <w:numId w:val="9"/>
-        </w:numPr>
-        <w:spacing w:after="144" w:line="360" w:lineRule="auto"/>
-        <w:contextualSpacing/>
-        <w:rPr>
-          <w:rFonts w:ascii="Garamond" w:hAnsi="Garamond"/>
-        </w:rPr>
-      </w:pPr>
-      <w:r>
-        <w:rPr>
-          <w:rFonts w:ascii="Garamond" w:hAnsi="Garamond"/>
-        </w:rPr>
-        <w:t>{%p endif %}</w:t>
-      </w:r>
-    </w:p>
-    <w:p>
-      <w:pPr>
-        <w:pStyle w:val="BodyText"/>
-        <w:numPr>
-          <w:ilvl w:val="0"/>
-          <w:numId w:val="9"/>
-        </w:numPr>
-        <w:spacing w:after="144" w:line="360" w:lineRule="auto"/>
-        <w:contextualSpacing/>
-        <w:rPr>
-          <w:rFonts w:ascii="Garamond" w:hAnsi="Garamond"/>
-        </w:rPr>
-      </w:pPr>
-      <w:r>
-        <w:rPr>
-          <w:rFonts w:ascii="Garamond" w:hAnsi="Garamond"/>
-        </w:rPr>
-        <w:t xml:space="preserve">{%p if </w:t>
-      </w:r>
-      <w:proofErr w:type="spellStart"/>
-      <w:r>
-        <w:rPr>
-          <w:rFonts w:ascii="Garamond" w:hAnsi="Garamond"/>
-        </w:rPr>
-        <w:t>document_requests</w:t>
-      </w:r>
-      <w:proofErr w:type="spellEnd"/>
-      <w:r>
-        <w:rPr>
-          <w:rFonts w:ascii="Garamond" w:hAnsi="Garamond"/>
-        </w:rPr>
-        <w:t>[“</w:t>
-      </w:r>
-      <w:proofErr w:type="spellStart"/>
-      <w:r>
-        <w:rPr>
-          <w:rFonts w:ascii="Garamond" w:hAnsi="Garamond"/>
-        </w:rPr>
-        <w:t>common_area_utility_accounts</w:t>
-      </w:r>
-      <w:proofErr w:type="spellEnd"/>
-      <w:r>
-        <w:rPr>
-          <w:rFonts w:ascii="Garamond" w:hAnsi="Garamond"/>
-        </w:rPr>
-        <w:t xml:space="preserve">”] </w:t>
-      </w:r>
-      <w:r>
-        <w:rPr>
-          <w:rFonts w:ascii="Garamond" w:hAnsi="Garamond"/>
-        </w:rPr>
-        <w:t>%}</w:t>
-      </w:r>
-    </w:p>
-    <w:p>
-      <w:pPr>
-        <w:pStyle w:val="BodyText"/>
-        <w:numPr>
-          <w:ilvl w:val="0"/>
-          <w:numId w:val="9"/>
-        </w:numPr>
-        <w:spacing w:after="144" w:line="360" w:lineRule="auto"/>
-        <w:contextualSpacing/>
-        <w:rPr>
-          <w:rFonts w:ascii="Garamond" w:hAnsi="Garamond"/>
-        </w:rPr>
-      </w:pPr>
-      <w:r>
-        <w:rPr>
-          <w:rFonts w:ascii="Garamond" w:hAnsi="Garamond"/>
-        </w:rPr>
-        <w:lastRenderedPageBreak/>
-        <w:t xml:space="preserve">Any documents concerning accounts that the </w:t>
-      </w:r>
-      <w:r>
-        <w:rPr>
-          <w:rFonts w:ascii="Garamond" w:hAnsi="Garamond"/>
-        </w:rPr>
-        <w:t>L</w:t>
-      </w:r>
-      <w:r>
-        <w:rPr>
-          <w:rFonts w:ascii="Garamond" w:hAnsi="Garamond"/>
-        </w:rPr>
-        <w:t>andlord has or has had for common area water and other utility usage in the building</w:t>
-      </w:r>
-      <w:r>
-        <w:rPr>
-          <w:rFonts w:ascii="Garamond" w:hAnsi="Garamond"/>
-        </w:rPr>
-        <w:t>.</w:t>
-      </w:r>
-    </w:p>
-    <w:p>
-      <w:pPr>
-        <w:pStyle w:val="BodyText"/>
-        <w:numPr>
-          <w:ilvl w:val="0"/>
-          <w:numId w:val="9"/>
-        </w:numPr>
-        <w:spacing w:after="144" w:line="360" w:lineRule="auto"/>
-        <w:contextualSpacing/>
-        <w:rPr>
-          <w:rFonts w:ascii="Garamond" w:hAnsi="Garamond"/>
-        </w:rPr>
-      </w:pPr>
-      <w:r>
-        <w:rPr>
-          <w:rFonts w:ascii="Garamond" w:hAnsi="Garamond"/>
-        </w:rPr>
-        <w:t>{%p endif %}</w:t>
-      </w:r>
-    </w:p>
-    <w:p>
-      <w:pPr>
-        <w:pStyle w:val="BodyText"/>
-        <w:numPr>
-          <w:ilvl w:val="0"/>
-          <w:numId w:val="9"/>
-        </w:numPr>
-        <w:spacing w:after="144" w:line="360" w:lineRule="auto"/>
-        <w:contextualSpacing/>
-        <w:rPr>
-          <w:rFonts w:ascii="Garamond" w:hAnsi="Garamond"/>
-        </w:rPr>
-      </w:pPr>
-      <w:r>
-        <w:rPr>
-          <w:rFonts w:ascii="Garamond" w:hAnsi="Garamond"/>
-        </w:rPr>
-        <w:t xml:space="preserve">{%p if </w:t>
-      </w:r>
-      <w:proofErr w:type="spellStart"/>
-      <w:r>
-        <w:rPr>
-          <w:rFonts w:ascii="Garamond" w:hAnsi="Garamond"/>
-        </w:rPr>
-        <w:t>document_requests</w:t>
-      </w:r>
-      <w:proofErr w:type="spellEnd"/>
-      <w:r>
-        <w:rPr>
-          <w:rFonts w:ascii="Garamond" w:hAnsi="Garamond"/>
-        </w:rPr>
-        <w:t>[“</w:t>
-      </w:r>
-      <w:proofErr w:type="spellStart"/>
-      <w:r>
-        <w:rPr>
-          <w:rFonts w:ascii="Garamond" w:hAnsi="Garamond"/>
-        </w:rPr>
-        <w:t>tenant_outside_utility_documents</w:t>
-      </w:r>
-      <w:proofErr w:type="spellEnd"/>
-      <w:r>
-        <w:rPr>
-          <w:rFonts w:ascii="Garamond" w:hAnsi="Garamond"/>
-        </w:rPr>
-        <w:t xml:space="preserve">”] </w:t>
-      </w:r>
-      <w:r>
-        <w:rPr>
-          <w:rFonts w:ascii="Garamond" w:hAnsi="Garamond"/>
-        </w:rPr>
-        <w:t>%}</w:t>
-      </w:r>
-    </w:p>
-    <w:p>
-      <w:pPr>
-        <w:pStyle w:val="BodyText"/>
-        <w:numPr>
-          <w:ilvl w:val="0"/>
-          <w:numId w:val="9"/>
-        </w:numPr>
-        <w:spacing w:after="144" w:line="360" w:lineRule="auto"/>
-        <w:contextualSpacing/>
-        <w:rPr>
-          <w:rFonts w:ascii="Garamond" w:hAnsi="Garamond"/>
-        </w:rPr>
-      </w:pPr>
-      <w:r>
-        <w:rPr>
-          <w:rFonts w:ascii="Garamond" w:hAnsi="Garamond"/>
-        </w:rPr>
         <w:t xml:space="preserve">Any documents concerning </w:t>
       </w:r>
       <w:r>
@@ -14590,67 +14541,95 @@
   <w:p>
     <w:pPr>
       <w:pStyle w:val="Footer"/>
-      <w:rPr>
-        <w:rFonts w:asciiTheme="minorHAnsi" w:hAnsiTheme="minorHAnsi" w:cstheme="minorHAnsi"/>
-        <w:b/>
+      <w:jc w:val="center"/>
+      <w:rPr>
+        <w:sz w:val="20"/>
+        <w:szCs w:val="20"/>
       </w:rPr>
     </w:pPr>
     <w:r>
       <w:rPr>
         <w:rFonts w:asciiTheme="minorHAnsi" w:hAnsiTheme="minorHAnsi" w:cstheme="minorHAnsi"/>
-        <w:b/>
-      </w:rPr>
-      <w:t>UpToCode.or</w:t>
-    </w:r>
-    <w:r>
-      <w:rPr>
-        <w:rFonts w:asciiTheme="minorHAnsi" w:hAnsiTheme="minorHAnsi" w:cstheme="minorHAnsi"/>
-        <w:b/>
-      </w:rPr>
-      <w:t>g</w:t>
-    </w:r>
-    <w:r>
-      <w:rPr>
-        <w:rFonts w:asciiTheme="minorHAnsi" w:hAnsiTheme="minorHAnsi" w:cstheme="minorHAnsi"/>
-        <w:b/>
-      </w:rPr>
-      <w:tab/>
-    </w:r>
-    <w:r>
+        <w:sz w:val="20"/>
+        <w:szCs w:val="20"/>
+      </w:rPr>
       <w:fldChar w:fldCharType="begin"/>
     </w:r>
     <w:r>
+      <w:rPr>
+        <w:rFonts w:asciiTheme="minorHAnsi" w:hAnsiTheme="minorHAnsi" w:cstheme="minorHAnsi"/>
+        <w:sz w:val="20"/>
+        <w:szCs w:val="20"/>
+      </w:rPr>
       <w:instrText xml:space="preserve"> PAGE   \* MERGEFORMAT </w:instrText>
     </w:r>
     <w:r>
+      <w:rPr>
+        <w:rFonts w:asciiTheme="minorHAnsi" w:hAnsiTheme="minorHAnsi" w:cstheme="minorHAnsi"/>
+        <w:sz w:val="20"/>
+        <w:szCs w:val="20"/>
+      </w:rPr>
       <w:fldChar w:fldCharType="separate"/>
     </w:r>
     <w:r>
+      <w:rPr>
+        <w:rFonts w:asciiTheme="minorHAnsi" w:hAnsiTheme="minorHAnsi" w:cstheme="minorHAnsi"/>
+        <w:sz w:val="20"/>
+        <w:szCs w:val="20"/>
+      </w:rPr>
       <w:t>1</w:t>
     </w:r>
     <w:r>
       <w:rPr>
+        <w:rFonts w:asciiTheme="minorHAnsi" w:hAnsiTheme="minorHAnsi" w:cstheme="minorHAnsi"/>
         <w:noProof/>
+        <w:sz w:val="20"/>
+        <w:szCs w:val="20"/>
       </w:rPr>
       <w:fldChar w:fldCharType="end"/>
     </w:r>
+  </w:p>
+  <w:p>
+    <w:pPr>
+      <w:pStyle w:val="Footer"/>
+      <w:rPr>
+        <w:rFonts w:asciiTheme="minorHAnsi" w:hAnsiTheme="minorHAnsi" w:cstheme="minorHAnsi"/>
+        <w:b/>
+        <w:sz w:val="20"/>
+        <w:szCs w:val="20"/>
+      </w:rPr>
+    </w:pPr>
+  </w:p>
+  <w:p>
+    <w:pPr>
+      <w:pStyle w:val="Footer"/>
+      <w:rPr>
+        <w:rFonts w:asciiTheme="minorHAnsi" w:hAnsiTheme="minorHAnsi" w:cstheme="minorHAnsi"/>
+        <w:bCs/>
+        <w:i/>
+        <w:iCs/>
+        <w:sz w:val="20"/>
+        <w:szCs w:val="20"/>
+      </w:rPr>
+    </w:pPr>
     <w:r>
       <w:rPr>
         <w:rFonts w:asciiTheme="minorHAnsi" w:hAnsiTheme="minorHAnsi" w:cstheme="minorHAnsi"/>
-        <w:b/>
-      </w:rPr>
-      <w:tab/>
-    </w:r>
-    <w:r>
-      <w:rPr>
-        <w:rFonts w:asciiTheme="minorHAnsi" w:hAnsiTheme="minorHAnsi" w:cstheme="minorHAnsi"/>
-      </w:rPr>
-      <w:t xml:space="preserve">{% if </w:t>
+        <w:bCs/>
+        <w:iCs/>
+        <w:sz w:val="20"/>
+        <w:szCs w:val="20"/>
+      </w:rPr>
+      <w:t xml:space="preserve">{%p if </w:t>
     </w:r>
     <w:proofErr w:type="spellStart"/>
     <w:r>
       <w:rPr>
         <w:rFonts w:asciiTheme="minorHAnsi" w:hAnsiTheme="minorHAnsi" w:cstheme="minorHAnsi"/>
+        <w:bCs/>
+        <w:iCs/>
+        <w:sz w:val="20"/>
+        <w:szCs w:val="20"/>
       </w:rPr>
       <w:t>person_answering</w:t>
     </w:r>
@@ -14658,6 +14637,10 @@
     <w:r>
       <w:rPr>
         <w:rFonts w:asciiTheme="minorHAnsi" w:hAnsiTheme="minorHAnsi" w:cstheme="minorHAnsi"/>
+        <w:bCs/>
+        <w:iCs/>
+        <w:sz w:val="20"/>
+        <w:szCs w:val="20"/>
       </w:rPr>
       <w:t xml:space="preserve"> == "attorney" and </w:t>
     </w:r>
@@ -14665,6 +14648,10 @@
     <w:r>
       <w:rPr>
         <w:rFonts w:asciiTheme="minorHAnsi" w:hAnsiTheme="minorHAnsi" w:cstheme="minorHAnsi"/>
+        <w:bCs/>
+        <w:iCs/>
+        <w:sz w:val="20"/>
+        <w:szCs w:val="20"/>
       </w:rPr>
       <w:t>representation_type</w:t>
     </w:r>
@@ -14672,22 +14659,312 @@
     <w:r>
       <w:rPr>
         <w:rFonts w:asciiTheme="minorHAnsi" w:hAnsiTheme="minorHAnsi" w:cstheme="minorHAnsi"/>
-      </w:rPr>
-      <w:t xml:space="preserve"> == "ghostwriting" </w:t>
+        <w:bCs/>
+        <w:iCs/>
+        <w:sz w:val="20"/>
+        <w:szCs w:val="20"/>
+      </w:rPr>
+      <w:t xml:space="preserve"> == "ghostwriting" and </w:t>
+    </w:r>
+    <w:proofErr w:type="spellStart"/>
+    <w:r>
+      <w:rPr>
+        <w:rFonts w:asciiTheme="minorHAnsi" w:hAnsiTheme="minorHAnsi" w:cstheme="minorHAnsi"/>
+        <w:bCs/>
+        <w:iCs/>
+        <w:sz w:val="20"/>
+        <w:szCs w:val="20"/>
+      </w:rPr>
+      <w:t>customize_footer</w:t>
+    </w:r>
+    <w:proofErr w:type="spellEnd"/>
+    <w:r>
+      <w:rPr>
+        <w:rFonts w:asciiTheme="minorHAnsi" w:hAnsiTheme="minorHAnsi" w:cstheme="minorHAnsi"/>
+        <w:bCs/>
+        <w:iCs/>
+        <w:sz w:val="20"/>
+        <w:szCs w:val="20"/>
+      </w:rPr>
+      <w:t xml:space="preserve"> %}</w:t>
+    </w:r>
+  </w:p>
+  <w:p>
+    <w:pPr>
+      <w:pStyle w:val="Footer"/>
+      <w:rPr>
+        <w:rFonts w:asciiTheme="minorHAnsi" w:hAnsiTheme="minorHAnsi" w:cstheme="minorHAnsi"/>
+        <w:bCs/>
+        <w:i/>
+        <w:iCs/>
+        <w:sz w:val="20"/>
+        <w:szCs w:val="20"/>
+      </w:rPr>
+    </w:pPr>
+    <w:r>
+      <w:rPr>
+        <w:rFonts w:asciiTheme="minorHAnsi" w:hAnsiTheme="minorHAnsi" w:cstheme="minorHAnsi"/>
+        <w:bCs/>
+        <w:iCs/>
+        <w:sz w:val="20"/>
+        <w:szCs w:val="20"/>
+      </w:rPr>
+      <w:t xml:space="preserve">Prepared with assistance of </w:t>
     </w:r>
     <w:proofErr w:type="gramStart"/>
     <w:r>
       <w:rPr>
         <w:rFonts w:asciiTheme="minorHAnsi" w:hAnsiTheme="minorHAnsi" w:cstheme="minorHAnsi"/>
-      </w:rPr>
-      <w:t>%}Prepared</w:t>
+        <w:bCs/>
+        <w:iCs/>
+        <w:sz w:val="20"/>
+        <w:szCs w:val="20"/>
+      </w:rPr>
+      <w:t xml:space="preserve">{{ </w:t>
+    </w:r>
+    <w:proofErr w:type="spellStart"/>
+    <w:r>
+      <w:rPr>
+        <w:rFonts w:asciiTheme="minorHAnsi" w:hAnsiTheme="minorHAnsi" w:cstheme="minorHAnsi"/>
+        <w:bCs/>
+        <w:iCs/>
+        <w:sz w:val="20"/>
+        <w:szCs w:val="20"/>
+      </w:rPr>
+      <w:t>org</w:t>
     </w:r>
     <w:proofErr w:type="gramEnd"/>
     <w:r>
       <w:rPr>
         <w:rFonts w:asciiTheme="minorHAnsi" w:hAnsiTheme="minorHAnsi" w:cstheme="minorHAnsi"/>
-      </w:rPr>
-      <w:t xml:space="preserve"> with assistance of counsel{% endif %}</w:t>
+        <w:bCs/>
+        <w:iCs/>
+        <w:sz w:val="20"/>
+        <w:szCs w:val="20"/>
+      </w:rPr>
+      <w:t>_name</w:t>
+    </w:r>
+    <w:proofErr w:type="spellEnd"/>
+    <w:r>
+      <w:rPr>
+        <w:rFonts w:asciiTheme="minorHAnsi" w:hAnsiTheme="minorHAnsi" w:cstheme="minorHAnsi"/>
+        <w:bCs/>
+        <w:iCs/>
+        <w:sz w:val="20"/>
+        <w:szCs w:val="20"/>
+      </w:rPr>
+      <w:t xml:space="preserve"> }}</w:t>
+    </w:r>
+  </w:p>
+  <w:p>
+    <w:pPr>
+      <w:pStyle w:val="Footer"/>
+      <w:rPr>
+        <w:rFonts w:asciiTheme="minorHAnsi" w:hAnsiTheme="minorHAnsi" w:cstheme="minorHAnsi"/>
+        <w:bCs/>
+        <w:i/>
+        <w:iCs/>
+        <w:sz w:val="20"/>
+        <w:szCs w:val="20"/>
+      </w:rPr>
+    </w:pPr>
+    <w:r>
+      <w:rPr>
+        <w:rFonts w:asciiTheme="minorHAnsi" w:hAnsiTheme="minorHAnsi" w:cstheme="minorHAnsi"/>
+        <w:bCs/>
+        <w:iCs/>
+        <w:sz w:val="20"/>
+        <w:szCs w:val="20"/>
+      </w:rPr>
+      <w:t xml:space="preserve">{%p </w:t>
+    </w:r>
+    <w:proofErr w:type="spellStart"/>
+    <w:r>
+      <w:rPr>
+        <w:rFonts w:asciiTheme="minorHAnsi" w:hAnsiTheme="minorHAnsi" w:cstheme="minorHAnsi"/>
+        <w:bCs/>
+        <w:iCs/>
+        <w:sz w:val="20"/>
+        <w:szCs w:val="20"/>
+      </w:rPr>
+      <w:t>elif</w:t>
+    </w:r>
+    <w:proofErr w:type="spellEnd"/>
+    <w:r>
+      <w:rPr>
+        <w:rFonts w:asciiTheme="minorHAnsi" w:hAnsiTheme="minorHAnsi" w:cstheme="minorHAnsi"/>
+        <w:bCs/>
+        <w:iCs/>
+        <w:sz w:val="20"/>
+        <w:szCs w:val="20"/>
+      </w:rPr>
+      <w:t xml:space="preserve"> </w:t>
+    </w:r>
+    <w:proofErr w:type="spellStart"/>
+    <w:r>
+      <w:rPr>
+        <w:rFonts w:asciiTheme="minorHAnsi" w:hAnsiTheme="minorHAnsi" w:cstheme="minorHAnsi"/>
+        <w:bCs/>
+        <w:iCs/>
+        <w:sz w:val="20"/>
+        <w:szCs w:val="20"/>
+      </w:rPr>
+      <w:t>person_answering</w:t>
+    </w:r>
+    <w:proofErr w:type="spellEnd"/>
+    <w:r>
+      <w:rPr>
+        <w:rFonts w:asciiTheme="minorHAnsi" w:hAnsiTheme="minorHAnsi" w:cstheme="minorHAnsi"/>
+        <w:bCs/>
+        <w:iCs/>
+        <w:sz w:val="20"/>
+        <w:szCs w:val="20"/>
+      </w:rPr>
+      <w:t xml:space="preserve"> == "attorney" and </w:t>
+    </w:r>
+    <w:proofErr w:type="spellStart"/>
+    <w:r>
+      <w:rPr>
+        <w:rFonts w:asciiTheme="minorHAnsi" w:hAnsiTheme="minorHAnsi" w:cstheme="minorHAnsi"/>
+        <w:bCs/>
+        <w:iCs/>
+        <w:sz w:val="20"/>
+        <w:szCs w:val="20"/>
+      </w:rPr>
+      <w:t>representation_type</w:t>
+    </w:r>
+    <w:proofErr w:type="spellEnd"/>
+    <w:r>
+      <w:rPr>
+        <w:rFonts w:asciiTheme="minorHAnsi" w:hAnsiTheme="minorHAnsi" w:cstheme="minorHAnsi"/>
+        <w:bCs/>
+        <w:iCs/>
+        <w:sz w:val="20"/>
+        <w:szCs w:val="20"/>
+      </w:rPr>
+      <w:t xml:space="preserve"> == "ghostwriting" and not </w:t>
+    </w:r>
+    <w:proofErr w:type="spellStart"/>
+    <w:r>
+      <w:rPr>
+        <w:rFonts w:asciiTheme="minorHAnsi" w:hAnsiTheme="minorHAnsi" w:cstheme="minorHAnsi"/>
+        <w:bCs/>
+        <w:iCs/>
+        <w:sz w:val="20"/>
+        <w:szCs w:val="20"/>
+      </w:rPr>
+      <w:t>customize_footer</w:t>
+    </w:r>
+    <w:proofErr w:type="spellEnd"/>
+    <w:r>
+      <w:rPr>
+        <w:rFonts w:asciiTheme="minorHAnsi" w:hAnsiTheme="minorHAnsi" w:cstheme="minorHAnsi"/>
+        <w:bCs/>
+        <w:iCs/>
+        <w:sz w:val="20"/>
+        <w:szCs w:val="20"/>
+      </w:rPr>
+      <w:t xml:space="preserve"> %}</w:t>
+    </w:r>
+  </w:p>
+  <w:p>
+    <w:pPr>
+      <w:pStyle w:val="Footer"/>
+      <w:rPr>
+        <w:rFonts w:asciiTheme="minorHAnsi" w:hAnsiTheme="minorHAnsi" w:cstheme="minorHAnsi"/>
+        <w:bCs/>
+        <w:iCs/>
+        <w:sz w:val="20"/>
+        <w:szCs w:val="20"/>
+      </w:rPr>
+    </w:pPr>
+    <w:r>
+      <w:rPr>
+        <w:rFonts w:asciiTheme="minorHAnsi" w:hAnsiTheme="minorHAnsi" w:cstheme="minorHAnsi"/>
+        <w:bCs/>
+        <w:iCs/>
+        <w:sz w:val="20"/>
+        <w:szCs w:val="20"/>
+      </w:rPr>
+      <w:t>Prepared with assistance of counsel</w:t>
+    </w:r>
+  </w:p>
+  <w:p>
+    <w:pPr>
+      <w:pStyle w:val="Footer"/>
+      <w:rPr>
+        <w:rFonts w:asciiTheme="minorHAnsi" w:hAnsiTheme="minorHAnsi" w:cstheme="minorHAnsi"/>
+        <w:bCs/>
+        <w:iCs/>
+        <w:sz w:val="20"/>
+        <w:szCs w:val="20"/>
+      </w:rPr>
+    </w:pPr>
+    <w:r>
+      <w:rPr>
+        <w:rFonts w:asciiTheme="minorHAnsi" w:hAnsiTheme="minorHAnsi" w:cstheme="minorHAnsi"/>
+        <w:bCs/>
+        <w:iCs/>
+        <w:sz w:val="20"/>
+        <w:szCs w:val="20"/>
+      </w:rPr>
+      <w:t>{%p endif %}</w:t>
+    </w:r>
+  </w:p>
+  <w:p>
+    <w:pPr>
+      <w:pStyle w:val="Footer"/>
+      <w:rPr>
+        <w:rFonts w:asciiTheme="minorHAnsi" w:hAnsiTheme="minorHAnsi" w:cstheme="minorHAnsi"/>
+        <w:b/>
+        <w:i/>
+        <w:iCs/>
+        <w:sz w:val="20"/>
+        <w:szCs w:val="20"/>
+      </w:rPr>
+    </w:pPr>
+  </w:p>
+  <w:p>
+    <w:pPr>
+      <w:pStyle w:val="Footer"/>
+      <w:rPr>
+        <w:rFonts w:asciiTheme="minorHAnsi" w:hAnsiTheme="minorHAnsi" w:cstheme="minorHAnsi"/>
+        <w:bCs/>
+        <w:i/>
+        <w:iCs/>
+        <w:sz w:val="20"/>
+        <w:szCs w:val="20"/>
+      </w:rPr>
+    </w:pPr>
+    <w:r>
+      <w:rPr>
+        <w:rFonts w:asciiTheme="minorHAnsi" w:hAnsiTheme="minorHAnsi" w:cstheme="minorHAnsi"/>
+        <w:b/>
+        <w:bCs/>
+        <w:iCs/>
+        <w:sz w:val="20"/>
+        <w:szCs w:val="20"/>
+      </w:rPr>
+      <w:t>UpToCode.org</w:t>
+    </w:r>
+    <w:r>
+      <w:rPr>
+        <w:rFonts w:asciiTheme="minorHAnsi" w:hAnsiTheme="minorHAnsi" w:cstheme="minorHAnsi"/>
+        <w:b/>
+        <w:iCs/>
+        <w:sz w:val="20"/>
+        <w:szCs w:val="20"/>
+      </w:rPr>
+      <w:t xml:space="preserve"> </w:t>
+    </w:r>
+    <w:r>
+      <w:rPr>
+        <w:rFonts w:asciiTheme="minorHAnsi" w:hAnsiTheme="minorHAnsi" w:cstheme="minorHAnsi"/>
+        <w:b/>
+        <w:sz w:val="20"/>
+        <w:szCs w:val="20"/>
+      </w:rPr>
+      <w:t xml:space="preserve">  </w:t>
     </w:r>
   </w:p>
 </w:ftr>

</xml_diff>

<commit_message>
Most recent feedback updates from NLA full test run-through of the interview.
</commit_message>
<xml_diff>
--- a/docassemble/HousingCodeChecklist/data/templates/discovery.docx
+++ b/docassemble/HousingCodeChecklist/data/templates/discovery.docx
@@ -130,14 +130,42 @@
               <w:rPr>
                 <w:rFonts w:ascii="Garamond" w:hAnsi="Garamond" w:cstheme="minorHAnsi"/>
               </w:rPr>
-              <w:t>_court.address.county</w:t>
+              <w:t>_</w:t>
+            </w:r>
+            <w:proofErr w:type="gramStart"/>
+            <w:r>
+              <w:rPr>
+                <w:rFonts w:ascii="Garamond" w:hAnsi="Garamond" w:cstheme="minorHAnsi"/>
+              </w:rPr>
+              <w:t>court.address</w:t>
+            </w:r>
+            <w:proofErr w:type="gramEnd"/>
+            <w:r>
+              <w:rPr>
+                <w:rFonts w:ascii="Garamond" w:hAnsi="Garamond" w:cstheme="minorHAnsi"/>
+              </w:rPr>
+              <w:t>.</w:t>
+            </w:r>
+            <w:proofErr w:type="gramStart"/>
+            <w:r>
+              <w:rPr>
+                <w:rFonts w:ascii="Garamond" w:hAnsi="Garamond" w:cstheme="minorHAnsi"/>
+              </w:rPr>
+              <w:t>county</w:t>
             </w:r>
             <w:proofErr w:type="spellEnd"/>
             <w:r>
               <w:rPr>
                 <w:rFonts w:ascii="Garamond" w:hAnsi="Garamond" w:cstheme="minorHAnsi"/>
               </w:rPr>
-              <w:t xml:space="preserve"> }}, ss</w:t>
+              <w:t xml:space="preserve"> }</w:t>
+            </w:r>
+            <w:proofErr w:type="gramEnd"/>
+            <w:r>
+              <w:rPr>
+                <w:rFonts w:ascii="Garamond" w:hAnsi="Garamond" w:cstheme="minorHAnsi"/>
+              </w:rPr>
+              <w:t>}, ss</w:t>
             </w:r>
             <w:r>
               <w:rPr>
@@ -179,14 +207,28 @@
               <w:rPr>
                 <w:rFonts w:ascii="Garamond" w:hAnsi="Garamond" w:cstheme="minorHAnsi"/>
               </w:rPr>
-              <w:t>_court</w:t>
+              <w:t>_</w:t>
+            </w:r>
+            <w:proofErr w:type="gramStart"/>
+            <w:r>
+              <w:rPr>
+                <w:rFonts w:ascii="Garamond" w:hAnsi="Garamond" w:cstheme="minorHAnsi"/>
+              </w:rPr>
+              <w:t>court</w:t>
             </w:r>
             <w:proofErr w:type="spellEnd"/>
             <w:r>
               <w:rPr>
                 <w:rFonts w:ascii="Garamond" w:hAnsi="Garamond" w:cstheme="minorHAnsi"/>
               </w:rPr>
-              <w:t xml:space="preserve"> }}</w:t>
+              <w:t xml:space="preserve"> }</w:t>
+            </w:r>
+            <w:proofErr w:type="gramEnd"/>
+            <w:r>
+              <w:rPr>
+                <w:rFonts w:ascii="Garamond" w:hAnsi="Garamond" w:cstheme="minorHAnsi"/>
+              </w:rPr>
+              <w:t>}</w:t>
             </w:r>
           </w:p>
           <w:p>
@@ -262,7 +304,31 @@
                 <w:rFonts w:ascii="Garamond" w:hAnsi="Garamond"/>
                 <w:b w:val="0"/>
               </w:rPr>
-              <w:t xml:space="preserve">("Tenant") }} / {{ </w:t>
+              <w:t>("Tenant"</w:t>
+            </w:r>
+            <w:proofErr w:type="gramStart"/>
+            <w:r>
+              <w:rPr>
+                <w:rFonts w:ascii="Garamond" w:hAnsi="Garamond"/>
+                <w:b w:val="0"/>
+              </w:rPr>
+              <w:t>) }</w:t>
+            </w:r>
+            <w:proofErr w:type="gramEnd"/>
+            <w:r>
+              <w:rPr>
+                <w:rFonts w:ascii="Garamond" w:hAnsi="Garamond"/>
+                <w:b w:val="0"/>
+              </w:rPr>
+              <w:t xml:space="preserve">} / </w:t>
+            </w:r>
+            <w:proofErr w:type="gramStart"/>
+            <w:r>
+              <w:rPr>
+                <w:rFonts w:ascii="Garamond" w:hAnsi="Garamond"/>
+                <w:b w:val="0"/>
+              </w:rPr>
+              <w:t xml:space="preserve">{{ </w:t>
             </w:r>
             <w:proofErr w:type="spellStart"/>
             <w:r>
@@ -270,7 +336,15 @@
                 <w:rFonts w:ascii="Garamond" w:hAnsi="Garamond"/>
                 <w:b w:val="0"/>
               </w:rPr>
-              <w:t>users.as_noun</w:t>
+              <w:t>users.as</w:t>
+            </w:r>
+            <w:proofErr w:type="gramEnd"/>
+            <w:r>
+              <w:rPr>
+                <w:rFonts w:ascii="Garamond" w:hAnsi="Garamond"/>
+                <w:b w:val="0"/>
+              </w:rPr>
+              <w:t>_noun</w:t>
             </w:r>
             <w:proofErr w:type="spellEnd"/>
             <w:r>
@@ -343,11 +417,19 @@
             </w:r>
             <w:proofErr w:type="gramEnd"/>
             <w:r>
-              <w:t>_parties</w:t>
+              <w:t>_</w:t>
+            </w:r>
+            <w:proofErr w:type="gramStart"/>
+            <w:r>
+              <w:t>parties</w:t>
             </w:r>
             <w:proofErr w:type="spellEnd"/>
             <w:r>
-              <w:t xml:space="preserve"> }}</w:t>
+              <w:t xml:space="preserve"> }</w:t>
+            </w:r>
+            <w:proofErr w:type="gramEnd"/>
+            <w:r>
+              <w:t>}</w:t>
             </w:r>
           </w:p>
           <w:p>
@@ -389,7 +471,31 @@
                 <w:rFonts w:ascii="Garamond" w:hAnsi="Garamond"/>
                 <w:b w:val="0"/>
               </w:rPr>
-              <w:t xml:space="preserve">("Landlord") }} / {{ </w:t>
+              <w:t>("Landlord"</w:t>
+            </w:r>
+            <w:proofErr w:type="gramStart"/>
+            <w:r>
+              <w:rPr>
+                <w:rFonts w:ascii="Garamond" w:hAnsi="Garamond"/>
+                <w:b w:val="0"/>
+              </w:rPr>
+              <w:t>) }</w:t>
+            </w:r>
+            <w:proofErr w:type="gramEnd"/>
+            <w:r>
+              <w:rPr>
+                <w:rFonts w:ascii="Garamond" w:hAnsi="Garamond"/>
+                <w:b w:val="0"/>
+              </w:rPr>
+              <w:t xml:space="preserve">} / </w:t>
+            </w:r>
+            <w:proofErr w:type="gramStart"/>
+            <w:r>
+              <w:rPr>
+                <w:rFonts w:ascii="Garamond" w:hAnsi="Garamond"/>
+                <w:b w:val="0"/>
+              </w:rPr>
+              <w:t xml:space="preserve">{{ </w:t>
             </w:r>
             <w:proofErr w:type="spellStart"/>
             <w:r>
@@ -397,7 +503,15 @@
                 <w:rFonts w:ascii="Garamond" w:hAnsi="Garamond"/>
                 <w:b w:val="0"/>
               </w:rPr>
-              <w:t>other_parties.as_noun</w:t>
+              <w:t>other_parties.as</w:t>
+            </w:r>
+            <w:proofErr w:type="gramEnd"/>
+            <w:r>
+              <w:rPr>
+                <w:rFonts w:ascii="Garamond" w:hAnsi="Garamond"/>
+                <w:b w:val="0"/>
+              </w:rPr>
+              <w:t>_noun</w:t>
             </w:r>
             <w:proofErr w:type="spellEnd"/>
             <w:r>
@@ -1223,7 +1337,21 @@
         <w:rPr>
           <w:rFonts w:ascii="Garamond" w:hAnsi="Garamond"/>
         </w:rPr>
-        <w:t>The term “document” includes: writings, videotapes, electronic mail</w:t>
+        <w:t xml:space="preserve">The term “document” </w:t>
+      </w:r>
+      <w:proofErr w:type="gramStart"/>
+      <w:r>
+        <w:rPr>
+          <w:rFonts w:ascii="Garamond" w:hAnsi="Garamond"/>
+        </w:rPr>
+        <w:t>includes:</w:t>
+      </w:r>
+      <w:proofErr w:type="gramEnd"/>
+      <w:r>
+        <w:rPr>
+          <w:rFonts w:ascii="Garamond" w:hAnsi="Garamond"/>
+        </w:rPr>
+        <w:t xml:space="preserve"> writings, videotapes, electronic mail</w:t>
       </w:r>
       <w:r>
         <w:rPr>
@@ -1261,7 +1389,21 @@
         <w:rPr>
           <w:rFonts w:ascii="Garamond" w:hAnsi="Garamond"/>
         </w:rPr>
-        <w:t xml:space="preserve"> complaints, answers and other court pleadings, , checks, diary entries,</w:t>
+        <w:t xml:space="preserve"> complaints, answers and other court pleadings</w:t>
+      </w:r>
+      <w:proofErr w:type="gramStart"/>
+      <w:r>
+        <w:rPr>
+          <w:rFonts w:ascii="Garamond" w:hAnsi="Garamond"/>
+        </w:rPr>
+        <w:t>, ,</w:t>
+      </w:r>
+      <w:proofErr w:type="gramEnd"/>
+      <w:r>
+        <w:rPr>
+          <w:rFonts w:ascii="Garamond" w:hAnsi="Garamond"/>
+        </w:rPr>
+        <w:t xml:space="preserve"> checks, diary entries,</w:t>
       </w:r>
       <w:r>
         <w:rPr>
@@ -1820,7 +1962,21 @@
         <w:rPr>
           <w:rFonts w:ascii="Garamond" w:hAnsi="Garamond"/>
         </w:rPr>
-        <w:t xml:space="preserve">Whether the rental agreement was oral or in writing, and the time period of such an </w:t>
+        <w:t xml:space="preserve">Whether the rental agreement was oral or in writing, and the </w:t>
+      </w:r>
+      <w:proofErr w:type="gramStart"/>
+      <w:r>
+        <w:rPr>
+          <w:rFonts w:ascii="Garamond" w:hAnsi="Garamond"/>
+        </w:rPr>
+        <w:t>time period</w:t>
+      </w:r>
+      <w:proofErr w:type="gramEnd"/>
+      <w:r>
+        <w:rPr>
+          <w:rFonts w:ascii="Garamond" w:hAnsi="Garamond"/>
+        </w:rPr>
+        <w:t xml:space="preserve"> of such an </w:t>
       </w:r>
       <w:proofErr w:type="gramStart"/>
       <w:r>
@@ -9335,8 +9491,16 @@
         <w:rPr>
           <w:rFonts w:ascii="Garamond" w:hAnsi="Garamond"/>
         </w:rPr>
-        <w:t xml:space="preserve"> served on the Tenant;</w:t>
-      </w:r>
+        <w:t xml:space="preserve"> served on the </w:t>
+      </w:r>
+      <w:proofErr w:type="gramStart"/>
+      <w:r>
+        <w:rPr>
+          <w:rFonts w:ascii="Garamond" w:hAnsi="Garamond"/>
+        </w:rPr>
+        <w:t>Tenant;</w:t>
+      </w:r>
+      <w:proofErr w:type="gramEnd"/>
     </w:p>
     <w:p>
       <w:pPr>
@@ -14493,6 +14657,3612 @@
         </w:numPr>
         <w:spacing w:after="144" w:line="360" w:lineRule="auto"/>
         <w:contextualSpacing/>
+        <w:rPr>
+          <w:rFonts w:ascii="Garamond" w:hAnsi="Garamond"/>
+        </w:rPr>
+      </w:pPr>
+      <w:r>
+        <w:rPr>
+          <w:rFonts w:ascii="Garamond" w:hAnsi="Garamond"/>
+        </w:rPr>
+        <w:t>{%p endif %}</w:t>
+      </w:r>
+    </w:p>
+    <w:p>
+      <w:pPr>
+        <w:rPr>
+          <w:rFonts w:ascii="Garamond" w:hAnsi="Garamond"/>
+        </w:rPr>
+      </w:pPr>
+      <w:r>
+        <w:rPr>
+          <w:rFonts w:ascii="Garamond" w:hAnsi="Garamond"/>
+        </w:rPr>
+        <w:t xml:space="preserve">{%p if </w:t>
+      </w:r>
+      <w:proofErr w:type="spellStart"/>
+      <w:r>
+        <w:rPr>
+          <w:rFonts w:ascii="Garamond" w:hAnsi="Garamond"/>
+        </w:rPr>
+        <w:t>person_answering</w:t>
+      </w:r>
+      <w:proofErr w:type="spellEnd"/>
+      <w:r>
+        <w:rPr>
+          <w:rFonts w:ascii="Garamond" w:hAnsi="Garamond"/>
+        </w:rPr>
+        <w:t xml:space="preserve"> == "attorney" </w:t>
+      </w:r>
+      <w:r>
+        <w:rPr>
+          <w:rFonts w:ascii="Garamond" w:hAnsi="Garamond" w:cstheme="minorHAnsi"/>
+        </w:rPr>
+        <w:t xml:space="preserve">and </w:t>
+      </w:r>
+      <w:proofErr w:type="spellStart"/>
+      <w:r>
+        <w:rPr>
+          <w:rFonts w:ascii="Garamond" w:hAnsi="Garamond" w:cstheme="minorHAnsi"/>
+        </w:rPr>
+        <w:t>representation_type</w:t>
+      </w:r>
+      <w:proofErr w:type="spellEnd"/>
+      <w:r>
+        <w:rPr>
+          <w:rFonts w:ascii="Garamond" w:hAnsi="Garamond" w:cstheme="minorHAnsi"/>
+        </w:rPr>
+        <w:t xml:space="preserve"> == "</w:t>
+      </w:r>
+      <w:proofErr w:type="spellStart"/>
+      <w:r>
+        <w:rPr>
+          <w:rFonts w:ascii="Garamond" w:hAnsi="Garamond" w:cstheme="minorHAnsi"/>
+        </w:rPr>
+        <w:t>entering_appearance</w:t>
+      </w:r>
+      <w:proofErr w:type="spellEnd"/>
+      <w:r>
+        <w:rPr>
+          <w:rFonts w:ascii="Garamond" w:hAnsi="Garamond" w:cstheme="minorHAnsi"/>
+        </w:rPr>
+        <w:t xml:space="preserve">" </w:t>
+      </w:r>
+      <w:r>
+        <w:rPr>
+          <w:rFonts w:ascii="Garamond" w:hAnsi="Garamond"/>
+        </w:rPr>
+        <w:t>%}</w:t>
+      </w:r>
+    </w:p>
+    <w:p>
+      <w:pPr>
+        <w:pStyle w:val="Heading2"/>
+      </w:pPr>
+      <w:r>
+        <w:lastRenderedPageBreak/>
+        <w:t>Signature of Attorney</w:t>
+      </w:r>
+    </w:p>
+    <w:p>
+      <w:pPr>
+        <w:keepNext/>
+        <w:keepLines/>
+        <w:spacing w:after="240" w:line="300" w:lineRule="auto"/>
+        <w:rPr>
+          <w:rFonts w:ascii="Garamond" w:hAnsi="Garamond"/>
+        </w:rPr>
+      </w:pPr>
+      <w:r>
+        <w:rPr>
+          <w:rFonts w:ascii="Garamond" w:hAnsi="Garamond"/>
+        </w:rPr>
+        <w:t>Respectfully submitted,</w:t>
+      </w:r>
+    </w:p>
+    <w:p>
+      <w:pPr>
+        <w:keepNext/>
+        <w:keepLines/>
+        <w:spacing w:after="240"/>
+        <w:rPr>
+          <w:rFonts w:ascii="Garamond" w:hAnsi="Garamond"/>
+        </w:rPr>
+      </w:pPr>
+      <w:proofErr w:type="gramStart"/>
+      <w:r>
+        <w:rPr>
+          <w:rFonts w:ascii="Garamond" w:hAnsi="Garamond"/>
+        </w:rPr>
+        <w:t>{{ users</w:t>
+      </w:r>
+      <w:proofErr w:type="gramEnd"/>
+      <w:r>
+        <w:rPr>
+          <w:rFonts w:ascii="Garamond" w:hAnsi="Garamond"/>
+        </w:rPr>
+        <w:t xml:space="preserve"> }}, </w:t>
+      </w:r>
+      <w:proofErr w:type="gramStart"/>
+      <w:r>
+        <w:rPr>
+          <w:rFonts w:ascii="Garamond" w:hAnsi="Garamond"/>
+        </w:rPr>
+        <w:t xml:space="preserve">{{ </w:t>
+      </w:r>
+      <w:proofErr w:type="spellStart"/>
+      <w:r>
+        <w:rPr>
+          <w:rFonts w:ascii="Garamond" w:hAnsi="Garamond"/>
+        </w:rPr>
+        <w:t>users.as</w:t>
+      </w:r>
+      <w:proofErr w:type="gramEnd"/>
+      <w:r>
+        <w:rPr>
+          <w:rFonts w:ascii="Garamond" w:hAnsi="Garamond"/>
+        </w:rPr>
+        <w:t>_noun</w:t>
+      </w:r>
+      <w:proofErr w:type="spellEnd"/>
+      <w:r>
+        <w:rPr>
+          <w:rFonts w:ascii="Garamond" w:hAnsi="Garamond"/>
+        </w:rPr>
+        <w:t>("Plaintiff"</w:t>
+      </w:r>
+      <w:proofErr w:type="gramStart"/>
+      <w:r>
+        <w:rPr>
+          <w:rFonts w:ascii="Garamond" w:hAnsi="Garamond"/>
+        </w:rPr>
+        <w:t>) }</w:t>
+      </w:r>
+      <w:proofErr w:type="gramEnd"/>
+      <w:r>
+        <w:rPr>
+          <w:rFonts w:ascii="Garamond" w:hAnsi="Garamond"/>
+        </w:rPr>
+        <w:t>}</w:t>
+      </w:r>
+    </w:p>
+    <w:p>
+      <w:pPr>
+        <w:keepNext/>
+        <w:keepLines/>
+        <w:spacing w:after="240"/>
+        <w:rPr>
+          <w:rFonts w:ascii="Garamond" w:hAnsi="Garamond"/>
+        </w:rPr>
+      </w:pPr>
+      <w:r>
+        <w:rPr>
+          <w:rFonts w:ascii="Garamond" w:hAnsi="Garamond"/>
+        </w:rPr>
+        <w:t>By their attorney,</w:t>
+      </w:r>
+    </w:p>
+    <w:p>
+      <w:pPr>
+        <w:keepNext/>
+        <w:keepLines/>
+        <w:spacing w:after="240"/>
+        <w:contextualSpacing/>
+        <w:rPr>
+          <w:rFonts w:ascii="Garamond" w:hAnsi="Garamond"/>
+        </w:rPr>
+      </w:pPr>
+      <w:proofErr w:type="gramStart"/>
+      <w:r>
+        <w:rPr>
+          <w:rFonts w:ascii="Garamond" w:hAnsi="Garamond"/>
+        </w:rPr>
+        <w:t>{{ users</w:t>
+      </w:r>
+      <w:proofErr w:type="gramEnd"/>
+      <w:r>
+        <w:rPr>
+          <w:rFonts w:ascii="Garamond" w:hAnsi="Garamond"/>
+        </w:rPr>
+        <w:t>[0</w:t>
+      </w:r>
+      <w:proofErr w:type="gramStart"/>
+      <w:r>
+        <w:rPr>
+          <w:rFonts w:ascii="Garamond" w:hAnsi="Garamond"/>
+        </w:rPr>
+        <w:t>].</w:t>
+      </w:r>
+      <w:proofErr w:type="spellStart"/>
+      <w:r>
+        <w:rPr>
+          <w:rFonts w:ascii="Garamond" w:hAnsi="Garamond"/>
+        </w:rPr>
+        <w:t>attorney</w:t>
+      </w:r>
+      <w:proofErr w:type="gramEnd"/>
+      <w:r>
+        <w:rPr>
+          <w:rFonts w:ascii="Garamond" w:hAnsi="Garamond"/>
+        </w:rPr>
+        <w:t>.signature_if_final</w:t>
+      </w:r>
+      <w:proofErr w:type="spellEnd"/>
+      <w:r>
+        <w:rPr>
+          <w:rFonts w:ascii="Garamond" w:hAnsi="Garamond"/>
+        </w:rPr>
+        <w:t>(</w:t>
+      </w:r>
+      <w:proofErr w:type="spellStart"/>
+      <w:r>
+        <w:rPr>
+          <w:rFonts w:ascii="Garamond" w:hAnsi="Garamond"/>
+        </w:rPr>
+        <w:t>i</w:t>
+      </w:r>
+      <w:proofErr w:type="spellEnd"/>
+      <w:proofErr w:type="gramStart"/>
+      <w:r>
+        <w:rPr>
+          <w:rFonts w:ascii="Garamond" w:hAnsi="Garamond"/>
+        </w:rPr>
+        <w:t>) }</w:t>
+      </w:r>
+      <w:proofErr w:type="gramEnd"/>
+      <w:r>
+        <w:rPr>
+          <w:rFonts w:ascii="Garamond" w:hAnsi="Garamond"/>
+        </w:rPr>
+        <w:t>}</w:t>
+      </w:r>
+    </w:p>
+    <w:p>
+      <w:pPr>
+        <w:keepNext/>
+        <w:keepLines/>
+        <w:spacing w:after="240"/>
+        <w:contextualSpacing/>
+        <w:rPr>
+          <w:rFonts w:ascii="Garamond" w:hAnsi="Garamond"/>
+        </w:rPr>
+      </w:pPr>
+    </w:p>
+    <w:p>
+      <w:pPr>
+        <w:keepNext/>
+        <w:keepLines/>
+        <w:contextualSpacing/>
+        <w:rPr>
+          <w:rFonts w:ascii="Garamond" w:hAnsi="Garamond"/>
+        </w:rPr>
+      </w:pPr>
+      <w:proofErr w:type="gramStart"/>
+      <w:r>
+        <w:rPr>
+          <w:rFonts w:ascii="Garamond" w:hAnsi="Garamond"/>
+        </w:rPr>
+        <w:t>{{ users</w:t>
+      </w:r>
+      <w:proofErr w:type="gramEnd"/>
+      <w:r>
+        <w:rPr>
+          <w:rFonts w:ascii="Garamond" w:hAnsi="Garamond"/>
+        </w:rPr>
+        <w:t>[0</w:t>
+      </w:r>
+      <w:proofErr w:type="gramStart"/>
+      <w:r>
+        <w:rPr>
+          <w:rFonts w:ascii="Garamond" w:hAnsi="Garamond"/>
+        </w:rPr>
+        <w:t>].attorney</w:t>
+      </w:r>
+      <w:proofErr w:type="gramEnd"/>
+      <w:r>
+        <w:rPr>
+          <w:rFonts w:ascii="Garamond" w:hAnsi="Garamond"/>
+        </w:rPr>
+        <w:t xml:space="preserve"> }}</w:t>
+      </w:r>
+    </w:p>
+    <w:p>
+      <w:pPr>
+        <w:keepNext/>
+        <w:keepLines/>
+        <w:contextualSpacing/>
+        <w:rPr>
+          <w:rFonts w:ascii="Garamond" w:hAnsi="Garamond"/>
+        </w:rPr>
+      </w:pPr>
+      <w:proofErr w:type="gramStart"/>
+      <w:r>
+        <w:rPr>
+          <w:rFonts w:ascii="Garamond" w:hAnsi="Garamond"/>
+        </w:rPr>
+        <w:t>{{ users</w:t>
+      </w:r>
+      <w:proofErr w:type="gramEnd"/>
+      <w:r>
+        <w:rPr>
+          <w:rFonts w:ascii="Garamond" w:hAnsi="Garamond"/>
+        </w:rPr>
+        <w:t>[0</w:t>
+      </w:r>
+      <w:proofErr w:type="gramStart"/>
+      <w:r>
+        <w:rPr>
+          <w:rFonts w:ascii="Garamond" w:hAnsi="Garamond"/>
+        </w:rPr>
+        <w:t>].</w:t>
+      </w:r>
+      <w:proofErr w:type="spellStart"/>
+      <w:r>
+        <w:rPr>
+          <w:rFonts w:ascii="Garamond" w:hAnsi="Garamond"/>
+        </w:rPr>
+        <w:t>attorney</w:t>
+      </w:r>
+      <w:proofErr w:type="gramEnd"/>
+      <w:r>
+        <w:rPr>
+          <w:rFonts w:ascii="Garamond" w:hAnsi="Garamond"/>
+        </w:rPr>
+        <w:t>.</w:t>
+      </w:r>
+      <w:proofErr w:type="gramStart"/>
+      <w:r>
+        <w:rPr>
+          <w:rFonts w:ascii="Garamond" w:hAnsi="Garamond"/>
+        </w:rPr>
+        <w:t>organization</w:t>
+      </w:r>
+      <w:proofErr w:type="spellEnd"/>
+      <w:r>
+        <w:rPr>
+          <w:rFonts w:ascii="Garamond" w:hAnsi="Garamond"/>
+        </w:rPr>
+        <w:t xml:space="preserve"> }</w:t>
+      </w:r>
+      <w:proofErr w:type="gramEnd"/>
+      <w:r>
+        <w:rPr>
+          <w:rFonts w:ascii="Garamond" w:hAnsi="Garamond"/>
+        </w:rPr>
+        <w:t>}</w:t>
+      </w:r>
+    </w:p>
+    <w:p>
+      <w:pPr>
+        <w:keepNext/>
+        <w:keepLines/>
+        <w:contextualSpacing/>
+        <w:rPr>
+          <w:rFonts w:ascii="Garamond" w:hAnsi="Garamond"/>
+        </w:rPr>
+      </w:pPr>
+      <w:proofErr w:type="gramStart"/>
+      <w:r>
+        <w:rPr>
+          <w:rFonts w:ascii="Garamond" w:hAnsi="Garamond"/>
+        </w:rPr>
+        <w:t>{{ users</w:t>
+      </w:r>
+      <w:proofErr w:type="gramEnd"/>
+      <w:r>
+        <w:rPr>
+          <w:rFonts w:ascii="Garamond" w:hAnsi="Garamond"/>
+        </w:rPr>
+        <w:t>[0</w:t>
+      </w:r>
+      <w:proofErr w:type="gramStart"/>
+      <w:r>
+        <w:rPr>
+          <w:rFonts w:ascii="Garamond" w:hAnsi="Garamond"/>
+        </w:rPr>
+        <w:t>].</w:t>
+      </w:r>
+      <w:proofErr w:type="spellStart"/>
+      <w:r>
+        <w:rPr>
+          <w:rFonts w:ascii="Garamond" w:hAnsi="Garamond"/>
+        </w:rPr>
+        <w:t>attorney</w:t>
+      </w:r>
+      <w:proofErr w:type="gramEnd"/>
+      <w:r>
+        <w:rPr>
+          <w:rFonts w:ascii="Garamond" w:hAnsi="Garamond"/>
+        </w:rPr>
+        <w:t>.</w:t>
+      </w:r>
+      <w:proofErr w:type="gramStart"/>
+      <w:r>
+        <w:rPr>
+          <w:rFonts w:ascii="Garamond" w:hAnsi="Garamond"/>
+        </w:rPr>
+        <w:t>address.block</w:t>
+      </w:r>
+      <w:proofErr w:type="spellEnd"/>
+      <w:proofErr w:type="gramEnd"/>
+      <w:r>
+        <w:rPr>
+          <w:rFonts w:ascii="Garamond" w:hAnsi="Garamond"/>
+        </w:rPr>
+        <w:t>(</w:t>
+      </w:r>
+      <w:proofErr w:type="gramStart"/>
+      <w:r>
+        <w:rPr>
+          <w:rFonts w:ascii="Garamond" w:hAnsi="Garamond"/>
+        </w:rPr>
+        <w:t>) }</w:t>
+      </w:r>
+      <w:proofErr w:type="gramEnd"/>
+      <w:r>
+        <w:rPr>
+          <w:rFonts w:ascii="Garamond" w:hAnsi="Garamond"/>
+        </w:rPr>
+        <w:t>}</w:t>
+      </w:r>
+    </w:p>
+    <w:p>
+      <w:pPr>
+        <w:keepNext/>
+        <w:keepLines/>
+        <w:contextualSpacing/>
+        <w:rPr>
+          <w:rFonts w:ascii="Garamond" w:hAnsi="Garamond"/>
+        </w:rPr>
+      </w:pPr>
+      <w:proofErr w:type="gramStart"/>
+      <w:r>
+        <w:rPr>
+          <w:rFonts w:ascii="Garamond" w:hAnsi="Garamond"/>
+        </w:rPr>
+        <w:t>{{ users</w:t>
+      </w:r>
+      <w:proofErr w:type="gramEnd"/>
+      <w:r>
+        <w:rPr>
+          <w:rFonts w:ascii="Garamond" w:hAnsi="Garamond"/>
+        </w:rPr>
+        <w:t>[0</w:t>
+      </w:r>
+      <w:proofErr w:type="gramStart"/>
+      <w:r>
+        <w:rPr>
+          <w:rFonts w:ascii="Garamond" w:hAnsi="Garamond"/>
+        </w:rPr>
+        <w:t>].</w:t>
+      </w:r>
+      <w:proofErr w:type="spellStart"/>
+      <w:r>
+        <w:rPr>
+          <w:rFonts w:ascii="Garamond" w:hAnsi="Garamond"/>
+        </w:rPr>
+        <w:t>attorney</w:t>
+      </w:r>
+      <w:proofErr w:type="gramEnd"/>
+      <w:r>
+        <w:rPr>
+          <w:rFonts w:ascii="Garamond" w:hAnsi="Garamond"/>
+        </w:rPr>
+        <w:t>.phone_</w:t>
+      </w:r>
+      <w:proofErr w:type="gramStart"/>
+      <w:r>
+        <w:rPr>
+          <w:rFonts w:ascii="Garamond" w:hAnsi="Garamond"/>
+        </w:rPr>
+        <w:t>numbers</w:t>
+      </w:r>
+      <w:proofErr w:type="spellEnd"/>
+      <w:r>
+        <w:rPr>
+          <w:rFonts w:ascii="Garamond" w:hAnsi="Garamond"/>
+        </w:rPr>
+        <w:t>() }</w:t>
+      </w:r>
+      <w:proofErr w:type="gramEnd"/>
+      <w:r>
+        <w:rPr>
+          <w:rFonts w:ascii="Garamond" w:hAnsi="Garamond"/>
+        </w:rPr>
+        <w:t>}</w:t>
+      </w:r>
+    </w:p>
+    <w:p>
+      <w:pPr>
+        <w:keepNext/>
+        <w:keepLines/>
+        <w:spacing w:after="240"/>
+        <w:contextualSpacing/>
+        <w:rPr>
+          <w:rFonts w:ascii="Garamond" w:hAnsi="Garamond"/>
+        </w:rPr>
+      </w:pPr>
+      <w:proofErr w:type="gramStart"/>
+      <w:r>
+        <w:rPr>
+          <w:rFonts w:ascii="Garamond" w:hAnsi="Garamond"/>
+        </w:rPr>
+        <w:t>{{ users</w:t>
+      </w:r>
+      <w:proofErr w:type="gramEnd"/>
+      <w:r>
+        <w:rPr>
+          <w:rFonts w:ascii="Garamond" w:hAnsi="Garamond"/>
+        </w:rPr>
+        <w:t>[0</w:t>
+      </w:r>
+      <w:proofErr w:type="gramStart"/>
+      <w:r>
+        <w:rPr>
+          <w:rFonts w:ascii="Garamond" w:hAnsi="Garamond"/>
+        </w:rPr>
+        <w:t>].</w:t>
+      </w:r>
+      <w:proofErr w:type="spellStart"/>
+      <w:r>
+        <w:rPr>
+          <w:rFonts w:ascii="Garamond" w:hAnsi="Garamond"/>
+        </w:rPr>
+        <w:t>attorney</w:t>
+      </w:r>
+      <w:proofErr w:type="gramEnd"/>
+      <w:r>
+        <w:rPr>
+          <w:rFonts w:ascii="Garamond" w:hAnsi="Garamond"/>
+        </w:rPr>
+        <w:t>.</w:t>
+      </w:r>
+      <w:proofErr w:type="gramStart"/>
+      <w:r>
+        <w:rPr>
+          <w:rFonts w:ascii="Garamond" w:hAnsi="Garamond"/>
+        </w:rPr>
+        <w:t>email</w:t>
+      </w:r>
+      <w:proofErr w:type="spellEnd"/>
+      <w:r>
+        <w:rPr>
+          <w:rFonts w:ascii="Garamond" w:hAnsi="Garamond"/>
+        </w:rPr>
+        <w:t xml:space="preserve"> }</w:t>
+      </w:r>
+      <w:proofErr w:type="gramEnd"/>
+      <w:r>
+        <w:rPr>
+          <w:rFonts w:ascii="Garamond" w:hAnsi="Garamond"/>
+        </w:rPr>
+        <w:t>}</w:t>
+      </w:r>
+    </w:p>
+    <w:p>
+      <w:pPr>
+        <w:tabs>
+          <w:tab w:val="center" w:pos="4680"/>
+          <w:tab w:val="left" w:pos="4752"/>
+          <w:tab w:val="left" w:pos="5472"/>
+          <w:tab w:val="left" w:pos="6192"/>
+          <w:tab w:val="left" w:pos="6912"/>
+          <w:tab w:val="left" w:pos="7632"/>
+          <w:tab w:val="left" w:pos="8352"/>
+          <w:tab w:val="left" w:pos="9072"/>
+        </w:tabs>
+        <w:spacing w:before="360" w:after="120"/>
+        <w:rPr>
+          <w:rFonts w:ascii="Calibri" w:hAnsi="Calibri" w:cs="Calibri"/>
+          <w:b/>
+          <w:bCs/>
+        </w:rPr>
+      </w:pPr>
+      <w:r>
+        <w:rPr>
+          <w:rFonts w:ascii="Calibri" w:hAnsi="Calibri" w:cs="Calibri"/>
+          <w:b/>
+          <w:bCs/>
+          <w:u w:val="single"/>
+        </w:rPr>
+        <w:t>Certificate of Service</w:t>
+      </w:r>
+    </w:p>
+    <w:p>
+      <w:pPr>
+        <w:tabs>
+          <w:tab w:val="left" w:pos="-1440"/>
+          <w:tab w:val="left" w:pos="-720"/>
+          <w:tab w:val="left" w:pos="0"/>
+          <w:tab w:val="left" w:pos="720"/>
+          <w:tab w:val="left" w:pos="1872"/>
+          <w:tab w:val="left" w:pos="2592"/>
+          <w:tab w:val="left" w:pos="3312"/>
+          <w:tab w:val="left" w:pos="4032"/>
+          <w:tab w:val="left" w:pos="4752"/>
+          <w:tab w:val="left" w:pos="5472"/>
+          <w:tab w:val="left" w:pos="6192"/>
+          <w:tab w:val="left" w:pos="6912"/>
+          <w:tab w:val="left" w:pos="7632"/>
+          <w:tab w:val="left" w:pos="8352"/>
+          <w:tab w:val="left" w:pos="9072"/>
+        </w:tabs>
+        <w:spacing w:line="300" w:lineRule="auto"/>
+        <w:rPr>
+          <w:rFonts w:ascii="Garamond" w:hAnsi="Garamond"/>
+        </w:rPr>
+      </w:pPr>
+      <w:r>
+        <w:rPr>
+          <w:rFonts w:ascii="Garamond" w:hAnsi="Garamond"/>
+        </w:rPr>
+        <w:t xml:space="preserve">I, {{ </w:t>
+      </w:r>
+      <w:r>
+        <w:rPr>
+          <w:rFonts w:ascii="Garamond" w:hAnsi="Garamond"/>
+        </w:rPr>
+        <w:t>users[0].attorney</w:t>
+      </w:r>
+      <w:r>
+        <w:rPr>
+          <w:rFonts w:ascii="Garamond" w:hAnsi="Garamond"/>
+        </w:rPr>
+        <w:t xml:space="preserve"> }}, certify that a true copy of this </w:t>
+      </w:r>
+      <w:r>
+        <w:rPr>
+          <w:rFonts w:ascii="Garamond" w:hAnsi="Garamond"/>
+        </w:rPr>
+        <w:t>request</w:t>
+      </w:r>
+      <w:r>
+        <w:rPr>
+          <w:rFonts w:ascii="Garamond" w:hAnsi="Garamond"/>
+        </w:rPr>
+        <w:t xml:space="preserve"> was given to the Landlord </w:t>
+      </w:r>
+      <w:r>
+        <w:rPr>
+          <w:rFonts w:ascii="Garamond" w:hAnsi="Garamond"/>
+        </w:rPr>
+        <w:t xml:space="preserve">(or their attorney if represented) </w:t>
+      </w:r>
+      <w:r>
+        <w:rPr>
+          <w:rFonts w:ascii="Garamond" w:hAnsi="Garamond"/>
+        </w:rPr>
+        <w:t xml:space="preserve">on {% if </w:t>
+      </w:r>
+      <w:proofErr w:type="spellStart"/>
+      <w:r>
+        <w:rPr>
+          <w:rFonts w:ascii="Garamond" w:hAnsi="Garamond"/>
+        </w:rPr>
+        <w:t>service_today</w:t>
+      </w:r>
+      <w:proofErr w:type="spellEnd"/>
+      <w:r>
+        <w:rPr>
+          <w:rFonts w:ascii="Garamond" w:hAnsi="Garamond"/>
+        </w:rPr>
+        <w:t xml:space="preserve"> %}{{ today() }}{% else %}_______</w:t>
+      </w:r>
+      <w:r>
+        <w:rPr>
+          <w:rFonts w:ascii="Garamond" w:hAnsi="Garamond"/>
+        </w:rPr>
+        <w:t>___</w:t>
+      </w:r>
+      <w:r>
+        <w:rPr>
+          <w:rFonts w:ascii="Garamond" w:hAnsi="Garamond"/>
+        </w:rPr>
+        <w:t>_{% endif %}</w:t>
+      </w:r>
+      <w:r>
+        <w:rPr>
+          <w:rFonts w:ascii="Garamond" w:hAnsi="Garamond"/>
+        </w:rPr>
+        <w:t xml:space="preserve"> </w:t>
+      </w:r>
+      <w:r>
+        <w:rPr>
+          <w:rFonts w:ascii="Garamond" w:hAnsi="Garamond"/>
+        </w:rPr>
+        <w:t xml:space="preserve">by {% if </w:t>
+      </w:r>
+      <w:proofErr w:type="spellStart"/>
+      <w:r>
+        <w:rPr>
+          <w:rFonts w:ascii="Garamond" w:hAnsi="Garamond"/>
+        </w:rPr>
+        <w:t>service_method</w:t>
+      </w:r>
+      <w:proofErr w:type="spellEnd"/>
+      <w:r>
+        <w:rPr>
+          <w:rFonts w:ascii="Garamond" w:hAnsi="Garamond"/>
+        </w:rPr>
+        <w:t xml:space="preserve"> </w:t>
+      </w:r>
+      <w:r>
+        <w:rPr>
+          <w:rFonts w:ascii="Garamond" w:hAnsi="Garamond"/>
+        </w:rPr>
+        <w:t>=</w:t>
+      </w:r>
+      <w:r>
+        <w:rPr>
+          <w:rFonts w:ascii="Garamond" w:hAnsi="Garamond"/>
+        </w:rPr>
+        <w:t xml:space="preserve">= </w:t>
+      </w:r>
+      <w:r>
+        <w:rPr>
+          <w:rFonts w:ascii="Garamond" w:hAnsi="Garamond"/>
+        </w:rPr>
+        <w:t>“</w:t>
+      </w:r>
+      <w:proofErr w:type="spellStart"/>
+      <w:r>
+        <w:rPr>
+          <w:rFonts w:ascii="Garamond" w:hAnsi="Garamond"/>
+        </w:rPr>
+        <w:t>decide_later</w:t>
+      </w:r>
+      <w:proofErr w:type="spellEnd"/>
+      <w:r>
+        <w:rPr>
+          <w:rFonts w:ascii="Garamond" w:hAnsi="Garamond"/>
+        </w:rPr>
+        <w:t xml:space="preserve">” </w:t>
+      </w:r>
+      <w:r>
+        <w:rPr>
+          <w:rFonts w:ascii="Garamond" w:hAnsi="Garamond"/>
+        </w:rPr>
+        <w:t>%}_______</w:t>
+      </w:r>
+      <w:r>
+        <w:rPr>
+          <w:rFonts w:ascii="Garamond" w:hAnsi="Garamond"/>
+        </w:rPr>
+        <w:t>___</w:t>
+      </w:r>
+      <w:r>
+        <w:rPr>
+          <w:rFonts w:ascii="Garamond" w:hAnsi="Garamond"/>
+        </w:rPr>
+        <w:t xml:space="preserve">_{% else %}{{ </w:t>
+      </w:r>
+      <w:proofErr w:type="spellStart"/>
+      <w:r>
+        <w:rPr>
+          <w:rFonts w:ascii="Garamond" w:hAnsi="Garamond"/>
+        </w:rPr>
+        <w:t>service_method</w:t>
+      </w:r>
+      <w:proofErr w:type="spellEnd"/>
+      <w:r>
+        <w:rPr>
+          <w:rFonts w:ascii="Garamond" w:hAnsi="Garamond"/>
+        </w:rPr>
+        <w:t xml:space="preserve"> }}{% endif %}</w:t>
+      </w:r>
+      <w:r>
+        <w:rPr>
+          <w:rFonts w:ascii="Garamond" w:hAnsi="Garamond"/>
+        </w:rPr>
+        <w:t>.</w:t>
+      </w:r>
+    </w:p>
+    <w:p>
+      <w:pPr>
+        <w:keepNext/>
+        <w:keepLines/>
+        <w:tabs>
+          <w:tab w:val="left" w:pos="450"/>
+          <w:tab w:val="left" w:pos="810"/>
+          <w:tab w:val="left" w:pos="1440"/>
+          <w:tab w:val="left" w:pos="2160"/>
+          <w:tab w:val="left" w:pos="2880"/>
+          <w:tab w:val="left" w:pos="3600"/>
+          <w:tab w:val="left" w:pos="4320"/>
+          <w:tab w:val="left" w:pos="4500"/>
+          <w:tab w:val="left" w:pos="4860"/>
+          <w:tab w:val="left" w:pos="5040"/>
+          <w:tab w:val="left" w:pos="5580"/>
+        </w:tabs>
+        <w:spacing w:line="300" w:lineRule="auto"/>
+        <w:rPr>
+          <w:rFonts w:ascii="Garamond" w:hAnsi="Garamond"/>
+        </w:rPr>
+      </w:pPr>
+      <w:r>
+        <w:rPr>
+          <w:rFonts w:ascii="Garamond" w:hAnsi="Garamond"/>
+        </w:rPr>
+        <w:t xml:space="preserve">{%p if </w:t>
+      </w:r>
+      <w:proofErr w:type="spellStart"/>
+      <w:r>
+        <w:rPr>
+          <w:rFonts w:ascii="Garamond" w:hAnsi="Garamond"/>
+        </w:rPr>
+        <w:t>service_today</w:t>
+      </w:r>
+      <w:proofErr w:type="spellEnd"/>
+      <w:r>
+        <w:rPr>
+          <w:rFonts w:ascii="Garamond" w:hAnsi="Garamond"/>
+        </w:rPr>
+        <w:t xml:space="preserve"> %}</w:t>
+      </w:r>
+    </w:p>
+    <w:p>
+      <w:pPr>
+        <w:keepNext/>
+        <w:keepLines/>
+        <w:tabs>
+          <w:tab w:val="left" w:pos="450"/>
+          <w:tab w:val="left" w:pos="810"/>
+          <w:tab w:val="left" w:pos="1440"/>
+          <w:tab w:val="left" w:pos="2160"/>
+          <w:tab w:val="left" w:pos="2880"/>
+          <w:tab w:val="left" w:pos="3600"/>
+          <w:tab w:val="left" w:pos="4320"/>
+          <w:tab w:val="left" w:pos="4500"/>
+          <w:tab w:val="left" w:pos="4860"/>
+          <w:tab w:val="left" w:pos="5040"/>
+          <w:tab w:val="left" w:pos="5580"/>
+        </w:tabs>
+        <w:spacing w:line="300" w:lineRule="auto"/>
+        <w:rPr>
+          <w:rFonts w:ascii="Garamond" w:hAnsi="Garamond"/>
+        </w:rPr>
+      </w:pPr>
+      <w:proofErr w:type="gramStart"/>
+      <w:r>
+        <w:rPr>
+          <w:rFonts w:ascii="Garamond" w:hAnsi="Garamond"/>
+        </w:rPr>
+        <w:t xml:space="preserve">{{ </w:t>
+      </w:r>
+      <w:r>
+        <w:rPr>
+          <w:rFonts w:ascii="Garamond" w:hAnsi="Garamond"/>
+        </w:rPr>
+        <w:t>users</w:t>
+      </w:r>
+      <w:proofErr w:type="gramEnd"/>
+      <w:r>
+        <w:rPr>
+          <w:rFonts w:ascii="Garamond" w:hAnsi="Garamond"/>
+        </w:rPr>
+        <w:t>[0</w:t>
+      </w:r>
+      <w:proofErr w:type="gramStart"/>
+      <w:r>
+        <w:rPr>
+          <w:rFonts w:ascii="Garamond" w:hAnsi="Garamond"/>
+        </w:rPr>
+        <w:t>].</w:t>
+      </w:r>
+      <w:proofErr w:type="spellStart"/>
+      <w:r>
+        <w:rPr>
+          <w:rFonts w:ascii="Garamond" w:hAnsi="Garamond"/>
+        </w:rPr>
+        <w:t>attorney</w:t>
+      </w:r>
+      <w:proofErr w:type="gramEnd"/>
+      <w:r>
+        <w:rPr>
+          <w:rFonts w:ascii="Garamond" w:hAnsi="Garamond"/>
+        </w:rPr>
+        <w:t>.signature_if_final</w:t>
+      </w:r>
+      <w:proofErr w:type="spellEnd"/>
+      <w:r>
+        <w:rPr>
+          <w:rFonts w:ascii="Garamond" w:hAnsi="Garamond"/>
+        </w:rPr>
+        <w:t>(</w:t>
+      </w:r>
+      <w:proofErr w:type="spellStart"/>
+      <w:r>
+        <w:rPr>
+          <w:rFonts w:ascii="Garamond" w:hAnsi="Garamond"/>
+        </w:rPr>
+        <w:t>i</w:t>
+      </w:r>
+      <w:proofErr w:type="spellEnd"/>
+      <w:proofErr w:type="gramStart"/>
+      <w:r>
+        <w:rPr>
+          <w:rFonts w:ascii="Garamond" w:hAnsi="Garamond"/>
+        </w:rPr>
+        <w:t xml:space="preserve">) </w:t>
+      </w:r>
+      <w:r>
+        <w:rPr>
+          <w:rFonts w:ascii="Garamond" w:hAnsi="Garamond"/>
+        </w:rPr>
+        <w:t>}</w:t>
+      </w:r>
+      <w:proofErr w:type="gramEnd"/>
+      <w:r>
+        <w:rPr>
+          <w:rFonts w:ascii="Garamond" w:hAnsi="Garamond"/>
+        </w:rPr>
+        <w:t>}</w:t>
+      </w:r>
+    </w:p>
+    <w:p>
+      <w:pPr>
+        <w:keepNext/>
+        <w:keepLines/>
+        <w:tabs>
+          <w:tab w:val="left" w:pos="450"/>
+          <w:tab w:val="left" w:pos="810"/>
+          <w:tab w:val="left" w:pos="1440"/>
+          <w:tab w:val="left" w:pos="2160"/>
+          <w:tab w:val="left" w:pos="2880"/>
+          <w:tab w:val="left" w:pos="3600"/>
+          <w:tab w:val="left" w:pos="4320"/>
+          <w:tab w:val="left" w:pos="4500"/>
+          <w:tab w:val="left" w:pos="4860"/>
+          <w:tab w:val="left" w:pos="5040"/>
+          <w:tab w:val="left" w:pos="5580"/>
+        </w:tabs>
+        <w:spacing w:line="300" w:lineRule="auto"/>
+        <w:rPr>
+          <w:rFonts w:ascii="Garamond" w:hAnsi="Garamond"/>
+        </w:rPr>
+      </w:pPr>
+      <w:r>
+        <w:rPr>
+          <w:rFonts w:ascii="Garamond" w:hAnsi="Garamond"/>
+        </w:rPr>
+        <w:t>{%p else %}</w:t>
+      </w:r>
+    </w:p>
+    <w:p>
+      <w:pPr>
+        <w:keepNext/>
+        <w:keepLines/>
+        <w:tabs>
+          <w:tab w:val="left" w:pos="450"/>
+          <w:tab w:val="left" w:pos="810"/>
+          <w:tab w:val="left" w:pos="1440"/>
+          <w:tab w:val="left" w:pos="2160"/>
+          <w:tab w:val="left" w:pos="2880"/>
+          <w:tab w:val="left" w:pos="3600"/>
+          <w:tab w:val="left" w:pos="4320"/>
+          <w:tab w:val="left" w:pos="4500"/>
+          <w:tab w:val="left" w:pos="4860"/>
+          <w:tab w:val="left" w:pos="5040"/>
+          <w:tab w:val="left" w:pos="5580"/>
+        </w:tabs>
+        <w:spacing w:line="300" w:lineRule="auto"/>
+        <w:rPr>
+          <w:rFonts w:ascii="Garamond" w:hAnsi="Garamond"/>
+        </w:rPr>
+      </w:pPr>
+      <w:r>
+        <w:rPr>
+          <w:rFonts w:ascii="Garamond" w:hAnsi="Garamond"/>
+        </w:rPr>
+        <w:t>__________________________</w:t>
+      </w:r>
+    </w:p>
+    <w:p>
+      <w:pPr>
+        <w:keepNext/>
+        <w:keepLines/>
+        <w:tabs>
+          <w:tab w:val="left" w:pos="450"/>
+          <w:tab w:val="left" w:pos="810"/>
+          <w:tab w:val="left" w:pos="1440"/>
+          <w:tab w:val="left" w:pos="2160"/>
+          <w:tab w:val="left" w:pos="2880"/>
+          <w:tab w:val="left" w:pos="3600"/>
+          <w:tab w:val="left" w:pos="4320"/>
+          <w:tab w:val="left" w:pos="4500"/>
+          <w:tab w:val="left" w:pos="4860"/>
+          <w:tab w:val="left" w:pos="5040"/>
+          <w:tab w:val="left" w:pos="5580"/>
+        </w:tabs>
+        <w:spacing w:line="300" w:lineRule="auto"/>
+        <w:rPr>
+          <w:rFonts w:ascii="Garamond" w:hAnsi="Garamond"/>
+        </w:rPr>
+      </w:pPr>
+      <w:r>
+        <w:rPr>
+          <w:rFonts w:ascii="Garamond" w:hAnsi="Garamond"/>
+        </w:rPr>
+        <w:t>{%p endif %}</w:t>
+      </w:r>
+    </w:p>
+    <w:p>
+      <w:pPr>
+        <w:keepNext/>
+        <w:keepLines/>
+        <w:tabs>
+          <w:tab w:val="left" w:pos="450"/>
+          <w:tab w:val="left" w:pos="810"/>
+          <w:tab w:val="left" w:pos="1440"/>
+          <w:tab w:val="left" w:pos="2160"/>
+          <w:tab w:val="left" w:pos="2880"/>
+          <w:tab w:val="left" w:pos="3600"/>
+          <w:tab w:val="left" w:pos="4320"/>
+          <w:tab w:val="left" w:pos="4500"/>
+          <w:tab w:val="left" w:pos="4860"/>
+          <w:tab w:val="left" w:pos="5040"/>
+          <w:tab w:val="left" w:pos="5580"/>
+        </w:tabs>
+        <w:spacing w:line="300" w:lineRule="auto"/>
+        <w:rPr>
+          <w:rFonts w:ascii="Garamond" w:hAnsi="Garamond"/>
+          <w:i/>
+          <w:iCs/>
+        </w:rPr>
+      </w:pPr>
+      <w:r>
+        <w:rPr>
+          <w:rFonts w:ascii="Garamond" w:hAnsi="Garamond"/>
+          <w:i/>
+          <w:iCs/>
+        </w:rPr>
+        <w:t xml:space="preserve">Signature of </w:t>
+      </w:r>
+      <w:r>
+        <w:rPr>
+          <w:rFonts w:ascii="Garamond" w:hAnsi="Garamond"/>
+          <w:i/>
+          <w:iCs/>
+        </w:rPr>
+        <w:t>attorney</w:t>
+      </w:r>
+    </w:p>
+    <w:p>
+      <w:pPr>
+        <w:rPr>
+          <w:rFonts w:ascii="Garamond" w:hAnsi="Garamond"/>
+        </w:rPr>
+      </w:pPr>
+      <w:r>
+        <w:rPr>
+          <w:rFonts w:ascii="Garamond" w:hAnsi="Garamond"/>
+        </w:rPr>
+        <w:t>{%p else %}</w:t>
+      </w:r>
+    </w:p>
+    <w:p>
+      <w:pPr>
+        <w:pStyle w:val="Heading2"/>
+        <w:spacing w:before="0" w:after="0"/>
+        <w:rPr>
+          <w:rFonts w:ascii="Garamond" w:hAnsi="Garamond"/>
+          <w:b w:val="0"/>
+          <w:bCs/>
+        </w:rPr>
+      </w:pPr>
+      <w:r>
+        <w:rPr>
+          <w:rFonts w:ascii="Garamond" w:hAnsi="Garamond"/>
+          <w:b w:val="0"/>
+          <w:bCs/>
+        </w:rPr>
+        <w:t>{%p if users | length &gt; 1 %}</w:t>
+      </w:r>
+    </w:p>
+    <w:p>
+      <w:pPr>
+        <w:rPr>
+          <w:rFonts w:ascii="Garamond" w:hAnsi="Garamond"/>
+        </w:rPr>
+      </w:pPr>
+      <w:r>
+        <w:rPr>
+          <w:rFonts w:ascii="Garamond" w:hAnsi="Garamond"/>
+        </w:rPr>
+        <w:t>{%p for user in users %}</w:t>
+      </w:r>
+    </w:p>
+    <w:p>
+      <w:pPr>
+        <w:pStyle w:val="Heading2"/>
+      </w:pPr>
+      <w:r>
+        <w:lastRenderedPageBreak/>
+        <w:t>Signature of Tenant</w:t>
+      </w:r>
+    </w:p>
+    <w:p>
+      <w:pPr>
+        <w:keepNext/>
+        <w:keepLines/>
+        <w:tabs>
+          <w:tab w:val="left" w:pos="-720"/>
+          <w:tab w:val="left" w:pos="0"/>
+          <w:tab w:val="left" w:pos="450"/>
+          <w:tab w:val="left" w:pos="810"/>
+          <w:tab w:val="left" w:pos="1440"/>
+          <w:tab w:val="left" w:pos="2160"/>
+          <w:tab w:val="left" w:pos="2880"/>
+          <w:tab w:val="left" w:pos="3600"/>
+          <w:tab w:val="left" w:pos="4320"/>
+          <w:tab w:val="left" w:pos="4500"/>
+          <w:tab w:val="left" w:pos="4860"/>
+          <w:tab w:val="left" w:pos="5040"/>
+          <w:tab w:val="left" w:pos="5580"/>
+        </w:tabs>
+        <w:spacing w:line="300" w:lineRule="auto"/>
+        <w:rPr>
+          <w:rFonts w:ascii="Garamond" w:hAnsi="Garamond"/>
+        </w:rPr>
+      </w:pPr>
+      <w:r>
+        <w:rPr>
+          <w:rFonts w:ascii="Garamond" w:hAnsi="Garamond"/>
+        </w:rPr>
+        <w:t>Respectfully submitted,</w:t>
+      </w:r>
+    </w:p>
+    <w:p>
+      <w:pPr>
+        <w:keepNext/>
+        <w:keepLines/>
+        <w:tabs>
+          <w:tab w:val="left" w:pos="450"/>
+          <w:tab w:val="left" w:pos="810"/>
+          <w:tab w:val="left" w:pos="1440"/>
+          <w:tab w:val="left" w:pos="2160"/>
+          <w:tab w:val="left" w:pos="2880"/>
+          <w:tab w:val="left" w:pos="3600"/>
+          <w:tab w:val="left" w:pos="4320"/>
+          <w:tab w:val="left" w:pos="4500"/>
+          <w:tab w:val="left" w:pos="4860"/>
+          <w:tab w:val="left" w:pos="5040"/>
+          <w:tab w:val="left" w:pos="5580"/>
+        </w:tabs>
+        <w:spacing w:line="300" w:lineRule="auto"/>
+        <w:rPr>
+          <w:rFonts w:ascii="Garamond" w:hAnsi="Garamond"/>
+        </w:rPr>
+      </w:pPr>
+      <w:proofErr w:type="gramStart"/>
+      <w:r>
+        <w:rPr>
+          <w:rFonts w:ascii="Garamond" w:hAnsi="Garamond"/>
+        </w:rPr>
+        <w:t xml:space="preserve">{{ </w:t>
+      </w:r>
+      <w:proofErr w:type="spellStart"/>
+      <w:r>
+        <w:rPr>
+          <w:rFonts w:ascii="Garamond" w:hAnsi="Garamond"/>
+        </w:rPr>
+        <w:t>user</w:t>
+      </w:r>
+      <w:proofErr w:type="gramEnd"/>
+      <w:r>
+        <w:rPr>
+          <w:rFonts w:ascii="Garamond" w:hAnsi="Garamond"/>
+        </w:rPr>
+        <w:t>.signature_if_final</w:t>
+      </w:r>
+      <w:proofErr w:type="spellEnd"/>
+      <w:r>
+        <w:rPr>
+          <w:rFonts w:ascii="Garamond" w:hAnsi="Garamond"/>
+        </w:rPr>
+        <w:t>(</w:t>
+      </w:r>
+      <w:proofErr w:type="spellStart"/>
+      <w:r>
+        <w:rPr>
+          <w:rFonts w:ascii="Garamond" w:hAnsi="Garamond"/>
+        </w:rPr>
+        <w:t>i</w:t>
+      </w:r>
+      <w:proofErr w:type="spellEnd"/>
+      <w:proofErr w:type="gramStart"/>
+      <w:r>
+        <w:rPr>
+          <w:rFonts w:ascii="Garamond" w:hAnsi="Garamond"/>
+        </w:rPr>
+        <w:t>) }</w:t>
+      </w:r>
+      <w:proofErr w:type="gramEnd"/>
+      <w:r>
+        <w:rPr>
+          <w:rFonts w:ascii="Garamond" w:hAnsi="Garamond"/>
+        </w:rPr>
+        <w:t>}</w:t>
+      </w:r>
+    </w:p>
+    <w:p>
+      <w:pPr>
+        <w:keepNext/>
+        <w:keepLines/>
+        <w:tabs>
+          <w:tab w:val="left" w:pos="-720"/>
+          <w:tab w:val="left" w:pos="0"/>
+          <w:tab w:val="left" w:pos="450"/>
+          <w:tab w:val="left" w:pos="810"/>
+          <w:tab w:val="left" w:pos="1440"/>
+          <w:tab w:val="left" w:pos="2160"/>
+          <w:tab w:val="left" w:pos="2880"/>
+          <w:tab w:val="left" w:pos="3600"/>
+          <w:tab w:val="left" w:pos="4320"/>
+          <w:tab w:val="left" w:pos="4500"/>
+          <w:tab w:val="left" w:pos="4860"/>
+          <w:tab w:val="left" w:pos="5040"/>
+          <w:tab w:val="left" w:pos="5580"/>
+        </w:tabs>
+        <w:contextualSpacing/>
+        <w:rPr>
+          <w:rFonts w:ascii="Garamond" w:hAnsi="Garamond"/>
+        </w:rPr>
+      </w:pPr>
+      <w:proofErr w:type="gramStart"/>
+      <w:r>
+        <w:rPr>
+          <w:rFonts w:ascii="Garamond" w:hAnsi="Garamond"/>
+        </w:rPr>
+        <w:t xml:space="preserve">{{ </w:t>
+      </w:r>
+      <w:proofErr w:type="spellStart"/>
+      <w:r>
+        <w:rPr>
+          <w:rFonts w:ascii="Garamond" w:hAnsi="Garamond"/>
+        </w:rPr>
+        <w:t>user.name</w:t>
+      </w:r>
+      <w:proofErr w:type="gramEnd"/>
+      <w:r>
+        <w:rPr>
+          <w:rFonts w:ascii="Garamond" w:hAnsi="Garamond"/>
+        </w:rPr>
+        <w:t>.</w:t>
+      </w:r>
+      <w:proofErr w:type="gramStart"/>
+      <w:r>
+        <w:rPr>
+          <w:rFonts w:ascii="Garamond" w:hAnsi="Garamond"/>
+        </w:rPr>
+        <w:t>full</w:t>
+      </w:r>
+      <w:proofErr w:type="spellEnd"/>
+      <w:r>
+        <w:rPr>
+          <w:rFonts w:ascii="Garamond" w:hAnsi="Garamond"/>
+        </w:rPr>
+        <w:t>() }</w:t>
+      </w:r>
+      <w:proofErr w:type="gramEnd"/>
+      <w:r>
+        <w:rPr>
+          <w:rFonts w:ascii="Garamond" w:hAnsi="Garamond"/>
+        </w:rPr>
+        <w:t>}</w:t>
+      </w:r>
+    </w:p>
+    <w:p>
+      <w:pPr>
+        <w:keepNext/>
+        <w:keepLines/>
+        <w:tabs>
+          <w:tab w:val="left" w:pos="-720"/>
+          <w:tab w:val="left" w:pos="0"/>
+          <w:tab w:val="left" w:pos="450"/>
+          <w:tab w:val="left" w:pos="810"/>
+          <w:tab w:val="left" w:pos="1440"/>
+          <w:tab w:val="left" w:pos="2160"/>
+          <w:tab w:val="left" w:pos="2880"/>
+          <w:tab w:val="left" w:pos="3600"/>
+          <w:tab w:val="left" w:pos="4320"/>
+          <w:tab w:val="left" w:pos="4500"/>
+          <w:tab w:val="left" w:pos="4860"/>
+          <w:tab w:val="left" w:pos="5040"/>
+          <w:tab w:val="left" w:pos="5580"/>
+        </w:tabs>
+        <w:contextualSpacing/>
+        <w:rPr>
+          <w:rFonts w:ascii="Garamond" w:hAnsi="Garamond"/>
+        </w:rPr>
+      </w:pPr>
+      <w:r>
+        <w:rPr>
+          <w:rFonts w:ascii="Garamond" w:hAnsi="Garamond"/>
+        </w:rPr>
+        <w:t xml:space="preserve">{% if </w:t>
+      </w:r>
+      <w:proofErr w:type="spellStart"/>
+      <w:proofErr w:type="gramStart"/>
+      <w:r>
+        <w:rPr>
+          <w:rFonts w:ascii="Garamond" w:hAnsi="Garamond"/>
+        </w:rPr>
+        <w:t>user.mailing</w:t>
+      </w:r>
+      <w:proofErr w:type="gramEnd"/>
+      <w:r>
+        <w:rPr>
+          <w:rFonts w:ascii="Garamond" w:hAnsi="Garamond"/>
+        </w:rPr>
+        <w:t>_address</w:t>
+      </w:r>
+      <w:proofErr w:type="spellEnd"/>
+      <w:r>
+        <w:rPr>
+          <w:rFonts w:ascii="Garamond" w:hAnsi="Garamond"/>
+        </w:rPr>
+        <w:t xml:space="preserve"> == </w:t>
+      </w:r>
+      <w:proofErr w:type="spellStart"/>
+      <w:proofErr w:type="gramStart"/>
+      <w:r>
+        <w:rPr>
+          <w:rFonts w:ascii="Garamond" w:hAnsi="Garamond"/>
+        </w:rPr>
+        <w:t>user.address</w:t>
+      </w:r>
+      <w:proofErr w:type="spellEnd"/>
+      <w:proofErr w:type="gramEnd"/>
+      <w:r>
+        <w:rPr>
+          <w:rFonts w:ascii="Garamond" w:hAnsi="Garamond"/>
+        </w:rPr>
+        <w:t xml:space="preserve"> </w:t>
+      </w:r>
+      <w:proofErr w:type="gramStart"/>
+      <w:r>
+        <w:rPr>
+          <w:rFonts w:ascii="Garamond" w:hAnsi="Garamond"/>
+        </w:rPr>
+        <w:t xml:space="preserve">%}{{ </w:t>
+      </w:r>
+      <w:proofErr w:type="spellStart"/>
+      <w:r>
+        <w:rPr>
+          <w:rFonts w:ascii="Garamond" w:hAnsi="Garamond"/>
+        </w:rPr>
+        <w:t>user</w:t>
+      </w:r>
+      <w:proofErr w:type="gramEnd"/>
+      <w:r>
+        <w:rPr>
+          <w:rFonts w:ascii="Garamond" w:hAnsi="Garamond"/>
+        </w:rPr>
+        <w:t>.mailing_</w:t>
+      </w:r>
+      <w:proofErr w:type="gramStart"/>
+      <w:r>
+        <w:rPr>
+          <w:rFonts w:ascii="Garamond" w:hAnsi="Garamond"/>
+        </w:rPr>
+        <w:t>address.block</w:t>
+      </w:r>
+      <w:proofErr w:type="spellEnd"/>
+      <w:proofErr w:type="gramEnd"/>
+      <w:r>
+        <w:rPr>
+          <w:rFonts w:ascii="Garamond" w:hAnsi="Garamond"/>
+        </w:rPr>
+        <w:t>(</w:t>
+      </w:r>
+      <w:proofErr w:type="gramStart"/>
+      <w:r>
+        <w:rPr>
+          <w:rFonts w:ascii="Garamond" w:hAnsi="Garamond"/>
+        </w:rPr>
+        <w:t>) }}{</w:t>
+      </w:r>
+      <w:proofErr w:type="gramEnd"/>
+      <w:r>
+        <w:rPr>
+          <w:rFonts w:ascii="Garamond" w:hAnsi="Garamond"/>
+        </w:rPr>
+        <w:t xml:space="preserve">% else </w:t>
+      </w:r>
+      <w:proofErr w:type="gramStart"/>
+      <w:r>
+        <w:rPr>
+          <w:rFonts w:ascii="Garamond" w:hAnsi="Garamond"/>
+        </w:rPr>
+        <w:t xml:space="preserve">%}{{ </w:t>
+      </w:r>
+      <w:proofErr w:type="spellStart"/>
+      <w:r>
+        <w:rPr>
+          <w:rFonts w:ascii="Garamond" w:hAnsi="Garamond"/>
+        </w:rPr>
+        <w:t>user</w:t>
+      </w:r>
+      <w:proofErr w:type="gramEnd"/>
+      <w:r>
+        <w:rPr>
+          <w:rFonts w:ascii="Garamond" w:hAnsi="Garamond"/>
+        </w:rPr>
+        <w:t>.</w:t>
+      </w:r>
+      <w:proofErr w:type="gramStart"/>
+      <w:r>
+        <w:rPr>
+          <w:rFonts w:ascii="Garamond" w:hAnsi="Garamond"/>
+        </w:rPr>
+        <w:t>address.block</w:t>
+      </w:r>
+      <w:proofErr w:type="spellEnd"/>
+      <w:proofErr w:type="gramEnd"/>
+      <w:r>
+        <w:rPr>
+          <w:rFonts w:ascii="Garamond" w:hAnsi="Garamond"/>
+        </w:rPr>
+        <w:t>(</w:t>
+      </w:r>
+      <w:proofErr w:type="gramStart"/>
+      <w:r>
+        <w:rPr>
+          <w:rFonts w:ascii="Garamond" w:hAnsi="Garamond"/>
+        </w:rPr>
+        <w:t>) }</w:t>
+      </w:r>
+      <w:proofErr w:type="gramEnd"/>
+      <w:r>
+        <w:rPr>
+          <w:rFonts w:ascii="Garamond" w:hAnsi="Garamond"/>
+        </w:rPr>
+        <w:t>}</w:t>
+      </w:r>
+    </w:p>
+    <w:p>
+      <w:pPr>
+        <w:keepNext/>
+        <w:keepLines/>
+        <w:tabs>
+          <w:tab w:val="left" w:pos="-720"/>
+          <w:tab w:val="left" w:pos="0"/>
+          <w:tab w:val="left" w:pos="450"/>
+          <w:tab w:val="left" w:pos="810"/>
+          <w:tab w:val="left" w:pos="1440"/>
+          <w:tab w:val="left" w:pos="2160"/>
+          <w:tab w:val="left" w:pos="2880"/>
+          <w:tab w:val="left" w:pos="3600"/>
+          <w:tab w:val="left" w:pos="4320"/>
+          <w:tab w:val="left" w:pos="4500"/>
+          <w:tab w:val="left" w:pos="4860"/>
+          <w:tab w:val="left" w:pos="5040"/>
+          <w:tab w:val="left" w:pos="5580"/>
+        </w:tabs>
+        <w:contextualSpacing/>
+        <w:rPr>
+          <w:rFonts w:ascii="Garamond" w:hAnsi="Garamond"/>
+        </w:rPr>
+      </w:pPr>
+      <w:r>
+        <w:rPr>
+          <w:rFonts w:ascii="Garamond" w:hAnsi="Garamond"/>
+        </w:rPr>
+        <w:t>Mailing address:</w:t>
+      </w:r>
+      <w:r>
+        <w:rPr>
+          <w:rFonts w:ascii="Garamond" w:hAnsi="Garamond"/>
+          <w:b/>
+          <w:bCs/>
+        </w:rPr>
+        <w:t xml:space="preserve"> </w:t>
+      </w:r>
+      <w:proofErr w:type="gramStart"/>
+      <w:r>
+        <w:rPr>
+          <w:rFonts w:ascii="Garamond" w:hAnsi="Garamond"/>
+        </w:rPr>
+        <w:t xml:space="preserve">{{ </w:t>
+      </w:r>
+      <w:proofErr w:type="spellStart"/>
+      <w:r>
+        <w:rPr>
+          <w:rFonts w:ascii="Garamond" w:hAnsi="Garamond"/>
+        </w:rPr>
+        <w:t>user</w:t>
+      </w:r>
+      <w:proofErr w:type="gramEnd"/>
+      <w:r>
+        <w:rPr>
+          <w:rFonts w:ascii="Garamond" w:hAnsi="Garamond"/>
+        </w:rPr>
+        <w:t>.mailing_</w:t>
+      </w:r>
+      <w:proofErr w:type="gramStart"/>
+      <w:r>
+        <w:rPr>
+          <w:rFonts w:ascii="Garamond" w:hAnsi="Garamond"/>
+        </w:rPr>
+        <w:t>address.on</w:t>
+      </w:r>
+      <w:proofErr w:type="gramEnd"/>
+      <w:r>
+        <w:rPr>
+          <w:rFonts w:ascii="Garamond" w:hAnsi="Garamond"/>
+        </w:rPr>
+        <w:t>_one_</w:t>
+      </w:r>
+      <w:proofErr w:type="gramStart"/>
+      <w:r>
+        <w:rPr>
+          <w:rFonts w:ascii="Garamond" w:hAnsi="Garamond"/>
+        </w:rPr>
+        <w:t>line</w:t>
+      </w:r>
+      <w:proofErr w:type="spellEnd"/>
+      <w:r>
+        <w:rPr>
+          <w:rFonts w:ascii="Garamond" w:hAnsi="Garamond"/>
+        </w:rPr>
+        <w:t>() }}{</w:t>
+      </w:r>
+      <w:proofErr w:type="gramEnd"/>
+      <w:r>
+        <w:rPr>
+          <w:rFonts w:ascii="Garamond" w:hAnsi="Garamond"/>
+        </w:rPr>
+        <w:t>% endif %}</w:t>
+      </w:r>
+    </w:p>
+    <w:p>
+      <w:pPr>
+        <w:keepNext/>
+        <w:keepLines/>
+        <w:tabs>
+          <w:tab w:val="left" w:pos="-720"/>
+          <w:tab w:val="left" w:pos="0"/>
+          <w:tab w:val="left" w:pos="450"/>
+          <w:tab w:val="left" w:pos="810"/>
+          <w:tab w:val="left" w:pos="1440"/>
+          <w:tab w:val="left" w:pos="2160"/>
+          <w:tab w:val="left" w:pos="2880"/>
+          <w:tab w:val="left" w:pos="3600"/>
+          <w:tab w:val="left" w:pos="4320"/>
+          <w:tab w:val="left" w:pos="4500"/>
+          <w:tab w:val="left" w:pos="4860"/>
+          <w:tab w:val="left" w:pos="5040"/>
+          <w:tab w:val="left" w:pos="5580"/>
+        </w:tabs>
+        <w:contextualSpacing/>
+        <w:rPr>
+          <w:rFonts w:ascii="Garamond" w:hAnsi="Garamond"/>
+        </w:rPr>
+      </w:pPr>
+      <w:r>
+        <w:rPr>
+          <w:rFonts w:ascii="Garamond" w:hAnsi="Garamond"/>
+        </w:rPr>
+        <w:t xml:space="preserve">{%p if </w:t>
+      </w:r>
+      <w:proofErr w:type="spellStart"/>
+      <w:proofErr w:type="gramStart"/>
+      <w:r>
+        <w:rPr>
+          <w:rFonts w:ascii="Garamond" w:hAnsi="Garamond"/>
+        </w:rPr>
+        <w:t>user.phone</w:t>
+      </w:r>
+      <w:proofErr w:type="gramEnd"/>
+      <w:r>
+        <w:rPr>
+          <w:rFonts w:ascii="Garamond" w:hAnsi="Garamond"/>
+        </w:rPr>
+        <w:t>_</w:t>
+      </w:r>
+      <w:proofErr w:type="gramStart"/>
+      <w:r>
+        <w:rPr>
+          <w:rFonts w:ascii="Garamond" w:hAnsi="Garamond"/>
+        </w:rPr>
+        <w:t>numbers</w:t>
+      </w:r>
+      <w:proofErr w:type="spellEnd"/>
+      <w:r>
+        <w:rPr>
+          <w:rFonts w:ascii="Garamond" w:hAnsi="Garamond"/>
+        </w:rPr>
+        <w:t>(</w:t>
+      </w:r>
+      <w:proofErr w:type="gramEnd"/>
+      <w:r>
+        <w:rPr>
+          <w:rFonts w:ascii="Garamond" w:hAnsi="Garamond"/>
+        </w:rPr>
+        <w:t>) %}</w:t>
+      </w:r>
+    </w:p>
+    <w:p>
+      <w:pPr>
+        <w:keepNext/>
+        <w:keepLines/>
+        <w:tabs>
+          <w:tab w:val="left" w:pos="-720"/>
+          <w:tab w:val="left" w:pos="0"/>
+          <w:tab w:val="left" w:pos="450"/>
+          <w:tab w:val="left" w:pos="810"/>
+          <w:tab w:val="left" w:pos="1440"/>
+          <w:tab w:val="left" w:pos="2160"/>
+          <w:tab w:val="left" w:pos="2880"/>
+          <w:tab w:val="left" w:pos="3600"/>
+          <w:tab w:val="left" w:pos="4320"/>
+          <w:tab w:val="left" w:pos="4500"/>
+          <w:tab w:val="left" w:pos="4860"/>
+          <w:tab w:val="left" w:pos="5040"/>
+          <w:tab w:val="left" w:pos="5580"/>
+        </w:tabs>
+        <w:contextualSpacing/>
+        <w:rPr>
+          <w:rFonts w:ascii="Garamond" w:hAnsi="Garamond"/>
+        </w:rPr>
+      </w:pPr>
+      <w:proofErr w:type="gramStart"/>
+      <w:r>
+        <w:rPr>
+          <w:rFonts w:ascii="Garamond" w:hAnsi="Garamond"/>
+        </w:rPr>
+        <w:t xml:space="preserve">{{ </w:t>
+      </w:r>
+      <w:proofErr w:type="spellStart"/>
+      <w:r>
+        <w:rPr>
+          <w:rFonts w:ascii="Garamond" w:hAnsi="Garamond"/>
+        </w:rPr>
+        <w:t>user</w:t>
+      </w:r>
+      <w:proofErr w:type="gramEnd"/>
+      <w:r>
+        <w:rPr>
+          <w:rFonts w:ascii="Garamond" w:hAnsi="Garamond"/>
+        </w:rPr>
+        <w:t>.phone_</w:t>
+      </w:r>
+      <w:proofErr w:type="gramStart"/>
+      <w:r>
+        <w:rPr>
+          <w:rFonts w:ascii="Garamond" w:hAnsi="Garamond"/>
+        </w:rPr>
+        <w:t>numbers</w:t>
+      </w:r>
+      <w:proofErr w:type="spellEnd"/>
+      <w:r>
+        <w:rPr>
+          <w:rFonts w:ascii="Garamond" w:hAnsi="Garamond"/>
+        </w:rPr>
+        <w:t>() }</w:t>
+      </w:r>
+      <w:proofErr w:type="gramEnd"/>
+      <w:r>
+        <w:rPr>
+          <w:rFonts w:ascii="Garamond" w:hAnsi="Garamond"/>
+        </w:rPr>
+        <w:t>}</w:t>
+      </w:r>
+    </w:p>
+    <w:p>
+      <w:pPr>
+        <w:keepNext/>
+        <w:keepLines/>
+        <w:tabs>
+          <w:tab w:val="left" w:pos="-720"/>
+          <w:tab w:val="left" w:pos="0"/>
+          <w:tab w:val="left" w:pos="450"/>
+          <w:tab w:val="left" w:pos="810"/>
+          <w:tab w:val="left" w:pos="1440"/>
+          <w:tab w:val="left" w:pos="2160"/>
+          <w:tab w:val="left" w:pos="2880"/>
+          <w:tab w:val="left" w:pos="3600"/>
+          <w:tab w:val="left" w:pos="4320"/>
+          <w:tab w:val="left" w:pos="4500"/>
+          <w:tab w:val="left" w:pos="4860"/>
+          <w:tab w:val="left" w:pos="5040"/>
+          <w:tab w:val="left" w:pos="5580"/>
+        </w:tabs>
+        <w:contextualSpacing/>
+        <w:rPr>
+          <w:rFonts w:ascii="Garamond" w:hAnsi="Garamond"/>
+        </w:rPr>
+      </w:pPr>
+      <w:r>
+        <w:rPr>
+          <w:rFonts w:ascii="Garamond" w:hAnsi="Garamond"/>
+        </w:rPr>
+        <w:t>{%</w:t>
+      </w:r>
+      <w:r>
+        <w:rPr>
+          <w:rFonts w:ascii="Garamond" w:hAnsi="Garamond"/>
+        </w:rPr>
+        <w:t>p</w:t>
+      </w:r>
+      <w:r>
+        <w:rPr>
+          <w:rFonts w:ascii="Garamond" w:hAnsi="Garamond"/>
+        </w:rPr>
+        <w:t xml:space="preserve"> endif %}</w:t>
+      </w:r>
+    </w:p>
+    <w:p>
+      <w:pPr>
+        <w:keepNext/>
+        <w:keepLines/>
+        <w:tabs>
+          <w:tab w:val="left" w:pos="-720"/>
+          <w:tab w:val="left" w:pos="0"/>
+          <w:tab w:val="left" w:pos="450"/>
+          <w:tab w:val="left" w:pos="810"/>
+          <w:tab w:val="left" w:pos="1440"/>
+          <w:tab w:val="left" w:pos="2160"/>
+          <w:tab w:val="left" w:pos="2880"/>
+          <w:tab w:val="left" w:pos="3600"/>
+          <w:tab w:val="left" w:pos="4320"/>
+          <w:tab w:val="left" w:pos="4500"/>
+          <w:tab w:val="left" w:pos="4860"/>
+          <w:tab w:val="left" w:pos="5040"/>
+          <w:tab w:val="left" w:pos="5580"/>
+        </w:tabs>
+        <w:contextualSpacing/>
+        <w:rPr>
+          <w:rFonts w:ascii="Garamond" w:hAnsi="Garamond"/>
+        </w:rPr>
+      </w:pPr>
+      <w:proofErr w:type="gramStart"/>
+      <w:r>
+        <w:rPr>
+          <w:rFonts w:ascii="Garamond" w:hAnsi="Garamond"/>
+        </w:rPr>
+        <w:t xml:space="preserve">{{ </w:t>
+      </w:r>
+      <w:proofErr w:type="spellStart"/>
+      <w:r>
+        <w:rPr>
+          <w:rFonts w:ascii="Garamond" w:hAnsi="Garamond"/>
+        </w:rPr>
+        <w:t>user</w:t>
+      </w:r>
+      <w:proofErr w:type="gramEnd"/>
+      <w:r>
+        <w:rPr>
+          <w:rFonts w:ascii="Garamond" w:hAnsi="Garamond"/>
+        </w:rPr>
+        <w:t>.</w:t>
+      </w:r>
+      <w:proofErr w:type="gramStart"/>
+      <w:r>
+        <w:rPr>
+          <w:rFonts w:ascii="Garamond" w:hAnsi="Garamond"/>
+        </w:rPr>
+        <w:t>email</w:t>
+      </w:r>
+      <w:proofErr w:type="spellEnd"/>
+      <w:r>
+        <w:rPr>
+          <w:rFonts w:ascii="Garamond" w:hAnsi="Garamond"/>
+        </w:rPr>
+        <w:t xml:space="preserve"> }</w:t>
+      </w:r>
+      <w:proofErr w:type="gramEnd"/>
+      <w:r>
+        <w:rPr>
+          <w:rFonts w:ascii="Garamond" w:hAnsi="Garamond"/>
+        </w:rPr>
+        <w:t>}</w:t>
+      </w:r>
+    </w:p>
+    <w:p>
+      <w:pPr>
+        <w:tabs>
+          <w:tab w:val="center" w:pos="4680"/>
+          <w:tab w:val="left" w:pos="4752"/>
+          <w:tab w:val="left" w:pos="5472"/>
+          <w:tab w:val="left" w:pos="6192"/>
+          <w:tab w:val="left" w:pos="6912"/>
+          <w:tab w:val="left" w:pos="7632"/>
+          <w:tab w:val="left" w:pos="8352"/>
+          <w:tab w:val="left" w:pos="9072"/>
+        </w:tabs>
+        <w:spacing w:before="360" w:after="120"/>
+        <w:rPr>
+          <w:rFonts w:ascii="Calibri" w:hAnsi="Calibri" w:cs="Calibri"/>
+          <w:b/>
+          <w:bCs/>
+        </w:rPr>
+      </w:pPr>
+      <w:r>
+        <w:rPr>
+          <w:rFonts w:ascii="Calibri" w:hAnsi="Calibri" w:cs="Calibri"/>
+          <w:b/>
+          <w:bCs/>
+          <w:u w:val="single"/>
+        </w:rPr>
+        <w:t>Certificate of Service</w:t>
+      </w:r>
+    </w:p>
+    <w:p>
+      <w:pPr>
+        <w:tabs>
+          <w:tab w:val="left" w:pos="-1440"/>
+          <w:tab w:val="left" w:pos="-720"/>
+          <w:tab w:val="left" w:pos="0"/>
+          <w:tab w:val="left" w:pos="720"/>
+          <w:tab w:val="left" w:pos="1872"/>
+          <w:tab w:val="left" w:pos="2592"/>
+          <w:tab w:val="left" w:pos="3312"/>
+          <w:tab w:val="left" w:pos="4032"/>
+          <w:tab w:val="left" w:pos="4752"/>
+          <w:tab w:val="left" w:pos="5472"/>
+          <w:tab w:val="left" w:pos="6192"/>
+          <w:tab w:val="left" w:pos="6912"/>
+          <w:tab w:val="left" w:pos="7632"/>
+          <w:tab w:val="left" w:pos="8352"/>
+          <w:tab w:val="left" w:pos="9072"/>
+        </w:tabs>
+        <w:spacing w:line="300" w:lineRule="auto"/>
+        <w:rPr>
+          <w:rFonts w:ascii="Garamond" w:hAnsi="Garamond"/>
+        </w:rPr>
+      </w:pPr>
+      <w:r>
+        <w:rPr>
+          <w:rFonts w:ascii="Garamond" w:hAnsi="Garamond"/>
+        </w:rPr>
+        <w:t xml:space="preserve">I, {{ user }}, certify that a true copy of this </w:t>
+      </w:r>
+      <w:r>
+        <w:rPr>
+          <w:rFonts w:ascii="Garamond" w:hAnsi="Garamond"/>
+        </w:rPr>
+        <w:t>request</w:t>
+      </w:r>
+      <w:r>
+        <w:rPr>
+          <w:rFonts w:ascii="Garamond" w:hAnsi="Garamond"/>
+        </w:rPr>
+        <w:t xml:space="preserve"> was given to the Landlord </w:t>
+      </w:r>
+      <w:r>
+        <w:rPr>
+          <w:rFonts w:ascii="Garamond" w:hAnsi="Garamond"/>
+        </w:rPr>
+        <w:t>(or their attorney if represented)</w:t>
+      </w:r>
+      <w:r>
+        <w:rPr>
+          <w:rFonts w:ascii="Garamond" w:hAnsi="Garamond"/>
+        </w:rPr>
+        <w:t xml:space="preserve"> on {% if </w:t>
+      </w:r>
+      <w:proofErr w:type="spellStart"/>
+      <w:r>
+        <w:rPr>
+          <w:rFonts w:ascii="Garamond" w:hAnsi="Garamond"/>
+        </w:rPr>
+        <w:t>service_today</w:t>
+      </w:r>
+      <w:proofErr w:type="spellEnd"/>
+      <w:r>
+        <w:rPr>
+          <w:rFonts w:ascii="Garamond" w:hAnsi="Garamond"/>
+        </w:rPr>
+        <w:t xml:space="preserve"> %}{{ today() }}{% else %}_______</w:t>
+      </w:r>
+      <w:r>
+        <w:rPr>
+          <w:rFonts w:ascii="Garamond" w:hAnsi="Garamond"/>
+        </w:rPr>
+        <w:t>___</w:t>
+      </w:r>
+      <w:r>
+        <w:rPr>
+          <w:rFonts w:ascii="Garamond" w:hAnsi="Garamond"/>
+        </w:rPr>
+        <w:t>_{% endif %}</w:t>
+      </w:r>
+      <w:r>
+        <w:rPr>
+          <w:rFonts w:ascii="Garamond" w:hAnsi="Garamond"/>
+        </w:rPr>
+        <w:t xml:space="preserve"> </w:t>
+      </w:r>
+      <w:r>
+        <w:rPr>
+          <w:rFonts w:ascii="Garamond" w:hAnsi="Garamond"/>
+        </w:rPr>
+        <w:t xml:space="preserve">by {% if </w:t>
+      </w:r>
+      <w:proofErr w:type="spellStart"/>
+      <w:r>
+        <w:rPr>
+          <w:rFonts w:ascii="Garamond" w:hAnsi="Garamond"/>
+        </w:rPr>
+        <w:t>service_method</w:t>
+      </w:r>
+      <w:proofErr w:type="spellEnd"/>
+      <w:r>
+        <w:rPr>
+          <w:rFonts w:ascii="Garamond" w:hAnsi="Garamond"/>
+        </w:rPr>
+        <w:t xml:space="preserve"> </w:t>
+      </w:r>
+      <w:r>
+        <w:rPr>
+          <w:rFonts w:ascii="Garamond" w:hAnsi="Garamond"/>
+        </w:rPr>
+        <w:t>=</w:t>
+      </w:r>
+      <w:r>
+        <w:rPr>
+          <w:rFonts w:ascii="Garamond" w:hAnsi="Garamond"/>
+        </w:rPr>
+        <w:t xml:space="preserve">= </w:t>
+      </w:r>
+      <w:r>
+        <w:rPr>
+          <w:rFonts w:ascii="Garamond" w:hAnsi="Garamond"/>
+        </w:rPr>
+        <w:t>“</w:t>
+      </w:r>
+      <w:proofErr w:type="spellStart"/>
+      <w:r>
+        <w:rPr>
+          <w:rFonts w:ascii="Garamond" w:hAnsi="Garamond"/>
+        </w:rPr>
+        <w:t>decide_later</w:t>
+      </w:r>
+      <w:proofErr w:type="spellEnd"/>
+      <w:r>
+        <w:rPr>
+          <w:rFonts w:ascii="Garamond" w:hAnsi="Garamond"/>
+        </w:rPr>
+        <w:t xml:space="preserve">” </w:t>
+      </w:r>
+      <w:r>
+        <w:rPr>
+          <w:rFonts w:ascii="Garamond" w:hAnsi="Garamond"/>
+        </w:rPr>
+        <w:t>%}_______</w:t>
+      </w:r>
+      <w:r>
+        <w:rPr>
+          <w:rFonts w:ascii="Garamond" w:hAnsi="Garamond"/>
+        </w:rPr>
+        <w:t>___</w:t>
+      </w:r>
+      <w:r>
+        <w:rPr>
+          <w:rFonts w:ascii="Garamond" w:hAnsi="Garamond"/>
+        </w:rPr>
+        <w:t xml:space="preserve">_{% else %}{{ </w:t>
+      </w:r>
+      <w:proofErr w:type="spellStart"/>
+      <w:r>
+        <w:rPr>
+          <w:rFonts w:ascii="Garamond" w:hAnsi="Garamond"/>
+        </w:rPr>
+        <w:t>service_method</w:t>
+      </w:r>
+      <w:proofErr w:type="spellEnd"/>
+      <w:r>
+        <w:rPr>
+          <w:rFonts w:ascii="Garamond" w:hAnsi="Garamond"/>
+        </w:rPr>
+        <w:t xml:space="preserve"> }}{% endif %}</w:t>
+      </w:r>
+      <w:r>
+        <w:rPr>
+          <w:rFonts w:ascii="Garamond" w:hAnsi="Garamond"/>
+        </w:rPr>
+        <w:t>.</w:t>
+      </w:r>
+    </w:p>
+    <w:p>
+      <w:pPr>
+        <w:keepNext/>
+        <w:keepLines/>
+        <w:tabs>
+          <w:tab w:val="left" w:pos="450"/>
+          <w:tab w:val="left" w:pos="810"/>
+          <w:tab w:val="left" w:pos="1440"/>
+          <w:tab w:val="left" w:pos="2160"/>
+          <w:tab w:val="left" w:pos="2880"/>
+          <w:tab w:val="left" w:pos="3600"/>
+          <w:tab w:val="left" w:pos="4320"/>
+          <w:tab w:val="left" w:pos="4500"/>
+          <w:tab w:val="left" w:pos="4860"/>
+          <w:tab w:val="left" w:pos="5040"/>
+          <w:tab w:val="left" w:pos="5580"/>
+        </w:tabs>
+        <w:spacing w:line="300" w:lineRule="auto"/>
+        <w:rPr>
+          <w:rFonts w:ascii="Garamond" w:hAnsi="Garamond"/>
+        </w:rPr>
+      </w:pPr>
+      <w:r>
+        <w:rPr>
+          <w:rFonts w:ascii="Garamond" w:hAnsi="Garamond"/>
+        </w:rPr>
+        <w:t xml:space="preserve">{%p if </w:t>
+      </w:r>
+      <w:proofErr w:type="spellStart"/>
+      <w:r>
+        <w:rPr>
+          <w:rFonts w:ascii="Garamond" w:hAnsi="Garamond"/>
+        </w:rPr>
+        <w:t>service_today</w:t>
+      </w:r>
+      <w:proofErr w:type="spellEnd"/>
+      <w:r>
+        <w:rPr>
+          <w:rFonts w:ascii="Garamond" w:hAnsi="Garamond"/>
+        </w:rPr>
+        <w:t xml:space="preserve"> %}</w:t>
+      </w:r>
+    </w:p>
+    <w:p>
+      <w:pPr>
+        <w:keepNext/>
+        <w:keepLines/>
+        <w:tabs>
+          <w:tab w:val="left" w:pos="450"/>
+          <w:tab w:val="left" w:pos="810"/>
+          <w:tab w:val="left" w:pos="1440"/>
+          <w:tab w:val="left" w:pos="2160"/>
+          <w:tab w:val="left" w:pos="2880"/>
+          <w:tab w:val="left" w:pos="3600"/>
+          <w:tab w:val="left" w:pos="4320"/>
+          <w:tab w:val="left" w:pos="4500"/>
+          <w:tab w:val="left" w:pos="4860"/>
+          <w:tab w:val="left" w:pos="5040"/>
+          <w:tab w:val="left" w:pos="5580"/>
+        </w:tabs>
+        <w:spacing w:line="300" w:lineRule="auto"/>
+        <w:rPr>
+          <w:rFonts w:ascii="Garamond" w:hAnsi="Garamond"/>
+        </w:rPr>
+      </w:pPr>
+      <w:proofErr w:type="gramStart"/>
+      <w:r>
+        <w:rPr>
+          <w:rFonts w:ascii="Garamond" w:hAnsi="Garamond"/>
+        </w:rPr>
+        <w:t xml:space="preserve">{{ </w:t>
+      </w:r>
+      <w:proofErr w:type="spellStart"/>
+      <w:r>
+        <w:rPr>
+          <w:rFonts w:ascii="Garamond" w:hAnsi="Garamond"/>
+        </w:rPr>
+        <w:t>user</w:t>
+      </w:r>
+      <w:proofErr w:type="gramEnd"/>
+      <w:r>
+        <w:rPr>
+          <w:rFonts w:ascii="Garamond" w:hAnsi="Garamond"/>
+        </w:rPr>
+        <w:t>.signature_if_final</w:t>
+      </w:r>
+      <w:proofErr w:type="spellEnd"/>
+      <w:r>
+        <w:rPr>
+          <w:rFonts w:ascii="Garamond" w:hAnsi="Garamond"/>
+        </w:rPr>
+        <w:t>(</w:t>
+      </w:r>
+      <w:proofErr w:type="spellStart"/>
+      <w:r>
+        <w:rPr>
+          <w:rFonts w:ascii="Garamond" w:hAnsi="Garamond"/>
+        </w:rPr>
+        <w:t>i</w:t>
+      </w:r>
+      <w:proofErr w:type="spellEnd"/>
+      <w:proofErr w:type="gramStart"/>
+      <w:r>
+        <w:rPr>
+          <w:rFonts w:ascii="Garamond" w:hAnsi="Garamond"/>
+        </w:rPr>
+        <w:t>) }</w:t>
+      </w:r>
+      <w:proofErr w:type="gramEnd"/>
+      <w:r>
+        <w:rPr>
+          <w:rFonts w:ascii="Garamond" w:hAnsi="Garamond"/>
+        </w:rPr>
+        <w:t>}</w:t>
+      </w:r>
+    </w:p>
+    <w:p>
+      <w:pPr>
+        <w:keepNext/>
+        <w:keepLines/>
+        <w:tabs>
+          <w:tab w:val="left" w:pos="450"/>
+          <w:tab w:val="left" w:pos="810"/>
+          <w:tab w:val="left" w:pos="1440"/>
+          <w:tab w:val="left" w:pos="2160"/>
+          <w:tab w:val="left" w:pos="2880"/>
+          <w:tab w:val="left" w:pos="3600"/>
+          <w:tab w:val="left" w:pos="4320"/>
+          <w:tab w:val="left" w:pos="4500"/>
+          <w:tab w:val="left" w:pos="4860"/>
+          <w:tab w:val="left" w:pos="5040"/>
+          <w:tab w:val="left" w:pos="5580"/>
+        </w:tabs>
+        <w:spacing w:line="300" w:lineRule="auto"/>
+        <w:rPr>
+          <w:rFonts w:ascii="Garamond" w:hAnsi="Garamond"/>
+        </w:rPr>
+      </w:pPr>
+      <w:r>
+        <w:rPr>
+          <w:rFonts w:ascii="Garamond" w:hAnsi="Garamond"/>
+        </w:rPr>
+        <w:t>{%p else %}</w:t>
+      </w:r>
+    </w:p>
+    <w:p>
+      <w:pPr>
+        <w:keepNext/>
+        <w:keepLines/>
+        <w:tabs>
+          <w:tab w:val="left" w:pos="450"/>
+          <w:tab w:val="left" w:pos="810"/>
+          <w:tab w:val="left" w:pos="1440"/>
+          <w:tab w:val="left" w:pos="2160"/>
+          <w:tab w:val="left" w:pos="2880"/>
+          <w:tab w:val="left" w:pos="3600"/>
+          <w:tab w:val="left" w:pos="4320"/>
+          <w:tab w:val="left" w:pos="4500"/>
+          <w:tab w:val="left" w:pos="4860"/>
+          <w:tab w:val="left" w:pos="5040"/>
+          <w:tab w:val="left" w:pos="5580"/>
+        </w:tabs>
+        <w:spacing w:line="300" w:lineRule="auto"/>
+        <w:rPr>
+          <w:rFonts w:ascii="Garamond" w:hAnsi="Garamond"/>
+        </w:rPr>
+      </w:pPr>
+      <w:r>
+        <w:rPr>
+          <w:rFonts w:ascii="Garamond" w:hAnsi="Garamond"/>
+        </w:rPr>
+        <w:t>__________________________</w:t>
+      </w:r>
+    </w:p>
+    <w:p>
+      <w:pPr>
+        <w:keepNext/>
+        <w:keepLines/>
+        <w:tabs>
+          <w:tab w:val="left" w:pos="450"/>
+          <w:tab w:val="left" w:pos="810"/>
+          <w:tab w:val="left" w:pos="1440"/>
+          <w:tab w:val="left" w:pos="2160"/>
+          <w:tab w:val="left" w:pos="2880"/>
+          <w:tab w:val="left" w:pos="3600"/>
+          <w:tab w:val="left" w:pos="4320"/>
+          <w:tab w:val="left" w:pos="4500"/>
+          <w:tab w:val="left" w:pos="4860"/>
+          <w:tab w:val="left" w:pos="5040"/>
+          <w:tab w:val="left" w:pos="5580"/>
+        </w:tabs>
+        <w:spacing w:line="300" w:lineRule="auto"/>
+        <w:rPr>
+          <w:rFonts w:ascii="Garamond" w:hAnsi="Garamond"/>
+        </w:rPr>
+      </w:pPr>
+      <w:r>
+        <w:rPr>
+          <w:rFonts w:ascii="Garamond" w:hAnsi="Garamond"/>
+        </w:rPr>
+        <w:t>{%p endif %}</w:t>
+      </w:r>
+    </w:p>
+    <w:p>
+      <w:pPr>
+        <w:keepNext/>
+        <w:keepLines/>
+        <w:tabs>
+          <w:tab w:val="left" w:pos="450"/>
+          <w:tab w:val="left" w:pos="810"/>
+          <w:tab w:val="left" w:pos="1440"/>
+          <w:tab w:val="left" w:pos="2160"/>
+          <w:tab w:val="left" w:pos="2880"/>
+          <w:tab w:val="left" w:pos="3600"/>
+          <w:tab w:val="left" w:pos="4320"/>
+          <w:tab w:val="left" w:pos="4500"/>
+          <w:tab w:val="left" w:pos="4860"/>
+          <w:tab w:val="left" w:pos="5040"/>
+          <w:tab w:val="left" w:pos="5580"/>
+        </w:tabs>
+        <w:spacing w:line="300" w:lineRule="auto"/>
+        <w:rPr>
+          <w:rFonts w:ascii="Garamond" w:hAnsi="Garamond"/>
+          <w:i/>
+          <w:iCs/>
+        </w:rPr>
+      </w:pPr>
+      <w:r>
+        <w:rPr>
+          <w:rFonts w:ascii="Garamond" w:hAnsi="Garamond"/>
+          <w:i/>
+          <w:iCs/>
+        </w:rPr>
+        <w:t>Signature of tenant</w:t>
+      </w:r>
+    </w:p>
+    <w:p>
+      <w:pPr>
+        <w:rPr>
+          <w:rFonts w:ascii="Garamond" w:hAnsi="Garamond"/>
+        </w:rPr>
+      </w:pPr>
+      <w:r>
+        <w:rPr>
+          <w:rFonts w:ascii="Garamond" w:hAnsi="Garamond"/>
+        </w:rPr>
+        <w:t xml:space="preserve">{%p </w:t>
+      </w:r>
+      <w:proofErr w:type="spellStart"/>
+      <w:r>
+        <w:rPr>
+          <w:rFonts w:ascii="Garamond" w:hAnsi="Garamond"/>
+        </w:rPr>
+        <w:t>endfor</w:t>
+      </w:r>
+      <w:proofErr w:type="spellEnd"/>
+      <w:r>
+        <w:rPr>
+          <w:rFonts w:ascii="Garamond" w:hAnsi="Garamond"/>
+        </w:rPr>
+        <w:t xml:space="preserve"> %}</w:t>
+      </w:r>
+    </w:p>
+    <w:p>
+      <w:pPr>
+        <w:rPr>
+          <w:rFonts w:ascii="Garamond" w:hAnsi="Garamond"/>
+        </w:rPr>
+      </w:pPr>
+      <w:r>
+        <w:rPr>
+          <w:rFonts w:ascii="Garamond" w:hAnsi="Garamond"/>
+        </w:rPr>
+        <w:t>{%p else %}</w:t>
+      </w:r>
+    </w:p>
+    <w:p>
+      <w:pPr>
+        <w:pStyle w:val="Heading2"/>
+      </w:pPr>
+      <w:r>
+        <w:lastRenderedPageBreak/>
+        <w:t>Signature of Tenant</w:t>
+      </w:r>
+    </w:p>
+    <w:p>
+      <w:pPr>
+        <w:keepNext/>
+        <w:keepLines/>
+        <w:tabs>
+          <w:tab w:val="left" w:pos="-720"/>
+          <w:tab w:val="left" w:pos="0"/>
+          <w:tab w:val="left" w:pos="450"/>
+          <w:tab w:val="left" w:pos="810"/>
+          <w:tab w:val="left" w:pos="1440"/>
+          <w:tab w:val="left" w:pos="2160"/>
+          <w:tab w:val="left" w:pos="2880"/>
+          <w:tab w:val="left" w:pos="3600"/>
+          <w:tab w:val="left" w:pos="4320"/>
+          <w:tab w:val="left" w:pos="4500"/>
+          <w:tab w:val="left" w:pos="4860"/>
+          <w:tab w:val="left" w:pos="5040"/>
+          <w:tab w:val="left" w:pos="5580"/>
+        </w:tabs>
+        <w:spacing w:line="300" w:lineRule="auto"/>
+        <w:rPr>
+          <w:rFonts w:ascii="Garamond" w:hAnsi="Garamond"/>
+        </w:rPr>
+      </w:pPr>
+      <w:r>
+        <w:rPr>
+          <w:rFonts w:ascii="Garamond" w:hAnsi="Garamond"/>
+        </w:rPr>
+        <w:t>Respectfully submitted,</w:t>
+      </w:r>
+    </w:p>
+    <w:p>
+      <w:pPr>
+        <w:keepNext/>
+        <w:keepLines/>
+        <w:tabs>
+          <w:tab w:val="left" w:pos="450"/>
+          <w:tab w:val="left" w:pos="810"/>
+          <w:tab w:val="left" w:pos="1440"/>
+          <w:tab w:val="left" w:pos="2160"/>
+          <w:tab w:val="left" w:pos="2880"/>
+          <w:tab w:val="left" w:pos="3600"/>
+          <w:tab w:val="left" w:pos="4320"/>
+          <w:tab w:val="left" w:pos="4500"/>
+          <w:tab w:val="left" w:pos="4860"/>
+          <w:tab w:val="left" w:pos="5040"/>
+          <w:tab w:val="left" w:pos="5580"/>
+        </w:tabs>
+        <w:spacing w:line="300" w:lineRule="auto"/>
+        <w:rPr>
+          <w:rFonts w:ascii="Garamond" w:hAnsi="Garamond"/>
+        </w:rPr>
+      </w:pPr>
+      <w:proofErr w:type="gramStart"/>
+      <w:r>
+        <w:rPr>
+          <w:rFonts w:ascii="Garamond" w:hAnsi="Garamond"/>
+        </w:rPr>
+        <w:t>{{ users</w:t>
+      </w:r>
+      <w:proofErr w:type="gramEnd"/>
+      <w:r>
+        <w:rPr>
+          <w:rFonts w:ascii="Garamond" w:hAnsi="Garamond"/>
+        </w:rPr>
+        <w:t>[0</w:t>
+      </w:r>
+      <w:proofErr w:type="gramStart"/>
+      <w:r>
+        <w:rPr>
+          <w:rFonts w:ascii="Garamond" w:hAnsi="Garamond"/>
+        </w:rPr>
+        <w:t>].</w:t>
+      </w:r>
+      <w:proofErr w:type="spellStart"/>
+      <w:r>
+        <w:rPr>
+          <w:rFonts w:ascii="Garamond" w:hAnsi="Garamond"/>
+        </w:rPr>
+        <w:t>signature</w:t>
+      </w:r>
+      <w:proofErr w:type="gramEnd"/>
+      <w:r>
+        <w:rPr>
+          <w:rFonts w:ascii="Garamond" w:hAnsi="Garamond"/>
+        </w:rPr>
+        <w:t>_if_final</w:t>
+      </w:r>
+      <w:proofErr w:type="spellEnd"/>
+      <w:r>
+        <w:rPr>
+          <w:rFonts w:ascii="Garamond" w:hAnsi="Garamond"/>
+        </w:rPr>
+        <w:t>(</w:t>
+      </w:r>
+      <w:proofErr w:type="spellStart"/>
+      <w:r>
+        <w:rPr>
+          <w:rFonts w:ascii="Garamond" w:hAnsi="Garamond"/>
+        </w:rPr>
+        <w:t>i</w:t>
+      </w:r>
+      <w:proofErr w:type="spellEnd"/>
+      <w:proofErr w:type="gramStart"/>
+      <w:r>
+        <w:rPr>
+          <w:rFonts w:ascii="Garamond" w:hAnsi="Garamond"/>
+        </w:rPr>
+        <w:t>) }</w:t>
+      </w:r>
+      <w:proofErr w:type="gramEnd"/>
+      <w:r>
+        <w:rPr>
+          <w:rFonts w:ascii="Garamond" w:hAnsi="Garamond"/>
+        </w:rPr>
+        <w:t>}</w:t>
+      </w:r>
+    </w:p>
+    <w:p>
+      <w:pPr>
+        <w:keepNext/>
+        <w:keepLines/>
+        <w:tabs>
+          <w:tab w:val="left" w:pos="-720"/>
+          <w:tab w:val="left" w:pos="0"/>
+          <w:tab w:val="left" w:pos="450"/>
+          <w:tab w:val="left" w:pos="810"/>
+          <w:tab w:val="left" w:pos="1440"/>
+          <w:tab w:val="left" w:pos="2160"/>
+          <w:tab w:val="left" w:pos="2880"/>
+          <w:tab w:val="left" w:pos="3600"/>
+          <w:tab w:val="left" w:pos="4320"/>
+          <w:tab w:val="left" w:pos="4500"/>
+          <w:tab w:val="left" w:pos="4860"/>
+          <w:tab w:val="left" w:pos="5040"/>
+          <w:tab w:val="left" w:pos="5580"/>
+        </w:tabs>
+        <w:contextualSpacing/>
+        <w:rPr>
+          <w:rFonts w:ascii="Garamond" w:hAnsi="Garamond"/>
+        </w:rPr>
+      </w:pPr>
+      <w:proofErr w:type="gramStart"/>
+      <w:r>
+        <w:rPr>
+          <w:rFonts w:ascii="Garamond" w:hAnsi="Garamond"/>
+        </w:rPr>
+        <w:t>{{ users</w:t>
+      </w:r>
+      <w:proofErr w:type="gramEnd"/>
+      <w:r>
+        <w:rPr>
+          <w:rFonts w:ascii="Garamond" w:hAnsi="Garamond"/>
+        </w:rPr>
+        <w:t>[0].</w:t>
+      </w:r>
+      <w:proofErr w:type="spellStart"/>
+      <w:proofErr w:type="gramStart"/>
+      <w:r>
+        <w:rPr>
+          <w:rFonts w:ascii="Garamond" w:hAnsi="Garamond"/>
+        </w:rPr>
+        <w:t>name.full</w:t>
+      </w:r>
+      <w:proofErr w:type="spellEnd"/>
+      <w:proofErr w:type="gramEnd"/>
+      <w:r>
+        <w:rPr>
+          <w:rFonts w:ascii="Garamond" w:hAnsi="Garamond"/>
+        </w:rPr>
+        <w:t>(</w:t>
+      </w:r>
+      <w:proofErr w:type="gramStart"/>
+      <w:r>
+        <w:rPr>
+          <w:rFonts w:ascii="Garamond" w:hAnsi="Garamond"/>
+        </w:rPr>
+        <w:t>) }</w:t>
+      </w:r>
+      <w:proofErr w:type="gramEnd"/>
+      <w:r>
+        <w:rPr>
+          <w:rFonts w:ascii="Garamond" w:hAnsi="Garamond"/>
+        </w:rPr>
+        <w:t>}</w:t>
+      </w:r>
+    </w:p>
+    <w:p>
+      <w:pPr>
+        <w:keepNext/>
+        <w:keepLines/>
+        <w:tabs>
+          <w:tab w:val="left" w:pos="-720"/>
+          <w:tab w:val="left" w:pos="0"/>
+          <w:tab w:val="left" w:pos="450"/>
+          <w:tab w:val="left" w:pos="810"/>
+          <w:tab w:val="left" w:pos="1440"/>
+          <w:tab w:val="left" w:pos="2160"/>
+          <w:tab w:val="left" w:pos="2880"/>
+          <w:tab w:val="left" w:pos="3600"/>
+          <w:tab w:val="left" w:pos="4320"/>
+          <w:tab w:val="left" w:pos="4500"/>
+          <w:tab w:val="left" w:pos="4860"/>
+          <w:tab w:val="left" w:pos="5040"/>
+          <w:tab w:val="left" w:pos="5580"/>
+        </w:tabs>
+        <w:contextualSpacing/>
+        <w:rPr>
+          <w:rFonts w:ascii="Garamond" w:hAnsi="Garamond"/>
+        </w:rPr>
+      </w:pPr>
+      <w:r>
+        <w:rPr>
+          <w:rFonts w:ascii="Garamond" w:hAnsi="Garamond"/>
+        </w:rPr>
+        <w:t xml:space="preserve">{% if </w:t>
+      </w:r>
+      <w:proofErr w:type="gramStart"/>
+      <w:r>
+        <w:rPr>
+          <w:rFonts w:ascii="Garamond" w:hAnsi="Garamond"/>
+        </w:rPr>
+        <w:t>users[</w:t>
+      </w:r>
+      <w:proofErr w:type="gramEnd"/>
+      <w:r>
+        <w:rPr>
+          <w:rFonts w:ascii="Garamond" w:hAnsi="Garamond"/>
+        </w:rPr>
+        <w:t>0</w:t>
+      </w:r>
+      <w:proofErr w:type="gramStart"/>
+      <w:r>
+        <w:rPr>
+          <w:rFonts w:ascii="Garamond" w:hAnsi="Garamond"/>
+        </w:rPr>
+        <w:t>].</w:t>
+      </w:r>
+      <w:proofErr w:type="spellStart"/>
+      <w:r>
+        <w:rPr>
+          <w:rFonts w:ascii="Garamond" w:hAnsi="Garamond"/>
+        </w:rPr>
+        <w:t>mailing</w:t>
+      </w:r>
+      <w:proofErr w:type="gramEnd"/>
+      <w:r>
+        <w:rPr>
+          <w:rFonts w:ascii="Garamond" w:hAnsi="Garamond"/>
+        </w:rPr>
+        <w:t>_address</w:t>
+      </w:r>
+      <w:proofErr w:type="spellEnd"/>
+      <w:r>
+        <w:rPr>
+          <w:rFonts w:ascii="Garamond" w:hAnsi="Garamond"/>
+        </w:rPr>
+        <w:t xml:space="preserve"> == </w:t>
+      </w:r>
+      <w:proofErr w:type="gramStart"/>
+      <w:r>
+        <w:rPr>
+          <w:rFonts w:ascii="Garamond" w:hAnsi="Garamond"/>
+        </w:rPr>
+        <w:t>users[</w:t>
+      </w:r>
+      <w:proofErr w:type="gramEnd"/>
+      <w:r>
+        <w:rPr>
+          <w:rFonts w:ascii="Garamond" w:hAnsi="Garamond"/>
+        </w:rPr>
+        <w:t>0</w:t>
+      </w:r>
+      <w:proofErr w:type="gramStart"/>
+      <w:r>
+        <w:rPr>
+          <w:rFonts w:ascii="Garamond" w:hAnsi="Garamond"/>
+        </w:rPr>
+        <w:t>].address</w:t>
+      </w:r>
+      <w:proofErr w:type="gramEnd"/>
+      <w:r>
+        <w:rPr>
+          <w:rFonts w:ascii="Garamond" w:hAnsi="Garamond"/>
+        </w:rPr>
+        <w:t xml:space="preserve"> </w:t>
+      </w:r>
+      <w:proofErr w:type="gramStart"/>
+      <w:r>
+        <w:rPr>
+          <w:rFonts w:ascii="Garamond" w:hAnsi="Garamond"/>
+        </w:rPr>
+        <w:t>%}{{ users</w:t>
+      </w:r>
+      <w:proofErr w:type="gramEnd"/>
+      <w:r>
+        <w:rPr>
+          <w:rFonts w:ascii="Garamond" w:hAnsi="Garamond"/>
+        </w:rPr>
+        <w:t>[0</w:t>
+      </w:r>
+      <w:proofErr w:type="gramStart"/>
+      <w:r>
+        <w:rPr>
+          <w:rFonts w:ascii="Garamond" w:hAnsi="Garamond"/>
+        </w:rPr>
+        <w:t>].</w:t>
+      </w:r>
+      <w:proofErr w:type="spellStart"/>
+      <w:r>
+        <w:rPr>
+          <w:rFonts w:ascii="Garamond" w:hAnsi="Garamond"/>
+        </w:rPr>
+        <w:t>mailing</w:t>
+      </w:r>
+      <w:proofErr w:type="gramEnd"/>
+      <w:r>
+        <w:rPr>
+          <w:rFonts w:ascii="Garamond" w:hAnsi="Garamond"/>
+        </w:rPr>
+        <w:t>_</w:t>
+      </w:r>
+      <w:proofErr w:type="gramStart"/>
+      <w:r>
+        <w:rPr>
+          <w:rFonts w:ascii="Garamond" w:hAnsi="Garamond"/>
+        </w:rPr>
+        <w:t>address.block</w:t>
+      </w:r>
+      <w:proofErr w:type="spellEnd"/>
+      <w:proofErr w:type="gramEnd"/>
+      <w:r>
+        <w:rPr>
+          <w:rFonts w:ascii="Garamond" w:hAnsi="Garamond"/>
+        </w:rPr>
+        <w:t>(</w:t>
+      </w:r>
+      <w:proofErr w:type="gramStart"/>
+      <w:r>
+        <w:rPr>
+          <w:rFonts w:ascii="Garamond" w:hAnsi="Garamond"/>
+        </w:rPr>
+        <w:t>) }}{</w:t>
+      </w:r>
+      <w:proofErr w:type="gramEnd"/>
+      <w:r>
+        <w:rPr>
+          <w:rFonts w:ascii="Garamond" w:hAnsi="Garamond"/>
+        </w:rPr>
+        <w:t xml:space="preserve">% else </w:t>
+      </w:r>
+      <w:proofErr w:type="gramStart"/>
+      <w:r>
+        <w:rPr>
+          <w:rFonts w:ascii="Garamond" w:hAnsi="Garamond"/>
+        </w:rPr>
+        <w:t>%}{{ users</w:t>
+      </w:r>
+      <w:proofErr w:type="gramEnd"/>
+      <w:r>
+        <w:rPr>
+          <w:rFonts w:ascii="Garamond" w:hAnsi="Garamond"/>
+        </w:rPr>
+        <w:t>[0</w:t>
+      </w:r>
+      <w:proofErr w:type="gramStart"/>
+      <w:r>
+        <w:rPr>
+          <w:rFonts w:ascii="Garamond" w:hAnsi="Garamond"/>
+        </w:rPr>
+        <w:t>].</w:t>
+      </w:r>
+      <w:proofErr w:type="spellStart"/>
+      <w:r>
+        <w:rPr>
+          <w:rFonts w:ascii="Garamond" w:hAnsi="Garamond"/>
+        </w:rPr>
+        <w:t>address</w:t>
+      </w:r>
+      <w:proofErr w:type="gramEnd"/>
+      <w:r>
+        <w:rPr>
+          <w:rFonts w:ascii="Garamond" w:hAnsi="Garamond"/>
+        </w:rPr>
+        <w:t>.</w:t>
+      </w:r>
+      <w:proofErr w:type="gramStart"/>
+      <w:r>
+        <w:rPr>
+          <w:rFonts w:ascii="Garamond" w:hAnsi="Garamond"/>
+        </w:rPr>
+        <w:t>block</w:t>
+      </w:r>
+      <w:proofErr w:type="spellEnd"/>
+      <w:r>
+        <w:rPr>
+          <w:rFonts w:ascii="Garamond" w:hAnsi="Garamond"/>
+        </w:rPr>
+        <w:t>() }</w:t>
+      </w:r>
+      <w:proofErr w:type="gramEnd"/>
+      <w:r>
+        <w:rPr>
+          <w:rFonts w:ascii="Garamond" w:hAnsi="Garamond"/>
+        </w:rPr>
+        <w:t>}</w:t>
+      </w:r>
+    </w:p>
+    <w:p>
+      <w:pPr>
+        <w:keepNext/>
+        <w:keepLines/>
+        <w:tabs>
+          <w:tab w:val="left" w:pos="-720"/>
+          <w:tab w:val="left" w:pos="0"/>
+          <w:tab w:val="left" w:pos="450"/>
+          <w:tab w:val="left" w:pos="810"/>
+          <w:tab w:val="left" w:pos="1440"/>
+          <w:tab w:val="left" w:pos="2160"/>
+          <w:tab w:val="left" w:pos="2880"/>
+          <w:tab w:val="left" w:pos="3600"/>
+          <w:tab w:val="left" w:pos="4320"/>
+          <w:tab w:val="left" w:pos="4500"/>
+          <w:tab w:val="left" w:pos="4860"/>
+          <w:tab w:val="left" w:pos="5040"/>
+          <w:tab w:val="left" w:pos="5580"/>
+        </w:tabs>
+        <w:contextualSpacing/>
+        <w:rPr>
+          <w:rFonts w:ascii="Garamond" w:hAnsi="Garamond"/>
+        </w:rPr>
+      </w:pPr>
+      <w:r>
+        <w:rPr>
+          <w:rFonts w:ascii="Garamond" w:hAnsi="Garamond"/>
+        </w:rPr>
+        <w:t>Mailing address:</w:t>
+      </w:r>
+      <w:r>
+        <w:rPr>
+          <w:rFonts w:ascii="Garamond" w:hAnsi="Garamond"/>
+          <w:b/>
+          <w:bCs/>
+        </w:rPr>
+        <w:t xml:space="preserve"> </w:t>
+      </w:r>
+      <w:proofErr w:type="gramStart"/>
+      <w:r>
+        <w:rPr>
+          <w:rFonts w:ascii="Garamond" w:hAnsi="Garamond"/>
+        </w:rPr>
+        <w:t>{{ users</w:t>
+      </w:r>
+      <w:proofErr w:type="gramEnd"/>
+      <w:r>
+        <w:rPr>
+          <w:rFonts w:ascii="Garamond" w:hAnsi="Garamond"/>
+        </w:rPr>
+        <w:t>[0</w:t>
+      </w:r>
+      <w:proofErr w:type="gramStart"/>
+      <w:r>
+        <w:rPr>
+          <w:rFonts w:ascii="Garamond" w:hAnsi="Garamond"/>
+        </w:rPr>
+        <w:t>].</w:t>
+      </w:r>
+      <w:proofErr w:type="spellStart"/>
+      <w:r>
+        <w:rPr>
+          <w:rFonts w:ascii="Garamond" w:hAnsi="Garamond"/>
+        </w:rPr>
+        <w:t>mailing</w:t>
+      </w:r>
+      <w:proofErr w:type="gramEnd"/>
+      <w:r>
+        <w:rPr>
+          <w:rFonts w:ascii="Garamond" w:hAnsi="Garamond"/>
+        </w:rPr>
+        <w:t>_</w:t>
+      </w:r>
+      <w:proofErr w:type="gramStart"/>
+      <w:r>
+        <w:rPr>
+          <w:rFonts w:ascii="Garamond" w:hAnsi="Garamond"/>
+        </w:rPr>
+        <w:t>address.on</w:t>
+      </w:r>
+      <w:proofErr w:type="gramEnd"/>
+      <w:r>
+        <w:rPr>
+          <w:rFonts w:ascii="Garamond" w:hAnsi="Garamond"/>
+        </w:rPr>
+        <w:t>_one_</w:t>
+      </w:r>
+      <w:proofErr w:type="gramStart"/>
+      <w:r>
+        <w:rPr>
+          <w:rFonts w:ascii="Garamond" w:hAnsi="Garamond"/>
+        </w:rPr>
+        <w:t>line</w:t>
+      </w:r>
+      <w:proofErr w:type="spellEnd"/>
+      <w:r>
+        <w:rPr>
+          <w:rFonts w:ascii="Garamond" w:hAnsi="Garamond"/>
+        </w:rPr>
+        <w:t>() }}{</w:t>
+      </w:r>
+      <w:proofErr w:type="gramEnd"/>
+      <w:r>
+        <w:rPr>
+          <w:rFonts w:ascii="Garamond" w:hAnsi="Garamond"/>
+        </w:rPr>
+        <w:t>% endif %}</w:t>
+      </w:r>
+    </w:p>
+    <w:p>
+      <w:pPr>
+        <w:keepNext/>
+        <w:keepLines/>
+        <w:tabs>
+          <w:tab w:val="left" w:pos="-720"/>
+          <w:tab w:val="left" w:pos="0"/>
+          <w:tab w:val="left" w:pos="450"/>
+          <w:tab w:val="left" w:pos="810"/>
+          <w:tab w:val="left" w:pos="1440"/>
+          <w:tab w:val="left" w:pos="2160"/>
+          <w:tab w:val="left" w:pos="2880"/>
+          <w:tab w:val="left" w:pos="3600"/>
+          <w:tab w:val="left" w:pos="4320"/>
+          <w:tab w:val="left" w:pos="4500"/>
+          <w:tab w:val="left" w:pos="4860"/>
+          <w:tab w:val="left" w:pos="5040"/>
+          <w:tab w:val="left" w:pos="5580"/>
+        </w:tabs>
+        <w:contextualSpacing/>
+        <w:rPr>
+          <w:rFonts w:ascii="Garamond" w:hAnsi="Garamond"/>
+        </w:rPr>
+      </w:pPr>
+      <w:r>
+        <w:rPr>
+          <w:rFonts w:ascii="Garamond" w:hAnsi="Garamond"/>
+        </w:rPr>
+        <w:t>{%</w:t>
+      </w:r>
+      <w:r>
+        <w:rPr>
+          <w:rFonts w:ascii="Garamond" w:hAnsi="Garamond"/>
+        </w:rPr>
+        <w:t>p</w:t>
+      </w:r>
+      <w:r>
+        <w:rPr>
+          <w:rFonts w:ascii="Garamond" w:hAnsi="Garamond"/>
+        </w:rPr>
+        <w:t xml:space="preserve"> if </w:t>
+      </w:r>
+      <w:r>
+        <w:rPr>
+          <w:rFonts w:ascii="Garamond" w:hAnsi="Garamond"/>
+        </w:rPr>
+        <w:t>users[0</w:t>
+      </w:r>
+      <w:proofErr w:type="gramStart"/>
+      <w:r>
+        <w:rPr>
+          <w:rFonts w:ascii="Garamond" w:hAnsi="Garamond"/>
+        </w:rPr>
+        <w:t>].</w:t>
+      </w:r>
+      <w:proofErr w:type="spellStart"/>
+      <w:r>
+        <w:rPr>
+          <w:rFonts w:ascii="Garamond" w:hAnsi="Garamond"/>
+        </w:rPr>
+        <w:t>phone</w:t>
+      </w:r>
+      <w:proofErr w:type="gramEnd"/>
+      <w:r>
+        <w:rPr>
+          <w:rFonts w:ascii="Garamond" w:hAnsi="Garamond"/>
+        </w:rPr>
+        <w:t>_</w:t>
+      </w:r>
+      <w:proofErr w:type="gramStart"/>
+      <w:r>
+        <w:rPr>
+          <w:rFonts w:ascii="Garamond" w:hAnsi="Garamond"/>
+        </w:rPr>
+        <w:t>numbers</w:t>
+      </w:r>
+      <w:proofErr w:type="spellEnd"/>
+      <w:r>
+        <w:rPr>
+          <w:rFonts w:ascii="Garamond" w:hAnsi="Garamond"/>
+        </w:rPr>
+        <w:t>(</w:t>
+      </w:r>
+      <w:proofErr w:type="gramEnd"/>
+      <w:r>
+        <w:rPr>
+          <w:rFonts w:ascii="Garamond" w:hAnsi="Garamond"/>
+        </w:rPr>
+        <w:t>)</w:t>
+      </w:r>
+      <w:r>
+        <w:rPr>
+          <w:rFonts w:ascii="Garamond" w:hAnsi="Garamond"/>
+        </w:rPr>
+        <w:t xml:space="preserve"> </w:t>
+      </w:r>
+      <w:r>
+        <w:rPr>
+          <w:rFonts w:ascii="Garamond" w:hAnsi="Garamond"/>
+        </w:rPr>
+        <w:t>%</w:t>
+      </w:r>
+      <w:r>
+        <w:rPr>
+          <w:rFonts w:ascii="Garamond" w:hAnsi="Garamond"/>
+        </w:rPr>
+        <w:t>}</w:t>
+      </w:r>
+    </w:p>
+    <w:p>
+      <w:pPr>
+        <w:keepNext/>
+        <w:keepLines/>
+        <w:tabs>
+          <w:tab w:val="left" w:pos="-720"/>
+          <w:tab w:val="left" w:pos="0"/>
+          <w:tab w:val="left" w:pos="450"/>
+          <w:tab w:val="left" w:pos="810"/>
+          <w:tab w:val="left" w:pos="1440"/>
+          <w:tab w:val="left" w:pos="2160"/>
+          <w:tab w:val="left" w:pos="2880"/>
+          <w:tab w:val="left" w:pos="3600"/>
+          <w:tab w:val="left" w:pos="4320"/>
+          <w:tab w:val="left" w:pos="4500"/>
+          <w:tab w:val="left" w:pos="4860"/>
+          <w:tab w:val="left" w:pos="5040"/>
+          <w:tab w:val="left" w:pos="5580"/>
+        </w:tabs>
+        <w:contextualSpacing/>
+        <w:rPr>
+          <w:rFonts w:ascii="Garamond" w:hAnsi="Garamond"/>
+        </w:rPr>
+      </w:pPr>
+      <w:proofErr w:type="gramStart"/>
+      <w:r>
+        <w:rPr>
+          <w:rFonts w:ascii="Garamond" w:hAnsi="Garamond"/>
+        </w:rPr>
+        <w:t>{{ users</w:t>
+      </w:r>
+      <w:proofErr w:type="gramEnd"/>
+      <w:r>
+        <w:rPr>
+          <w:rFonts w:ascii="Garamond" w:hAnsi="Garamond"/>
+        </w:rPr>
+        <w:t>[0</w:t>
+      </w:r>
+      <w:proofErr w:type="gramStart"/>
+      <w:r>
+        <w:rPr>
+          <w:rFonts w:ascii="Garamond" w:hAnsi="Garamond"/>
+        </w:rPr>
+        <w:t>].</w:t>
+      </w:r>
+      <w:proofErr w:type="spellStart"/>
+      <w:r>
+        <w:rPr>
+          <w:rFonts w:ascii="Garamond" w:hAnsi="Garamond"/>
+        </w:rPr>
+        <w:t>phone</w:t>
+      </w:r>
+      <w:proofErr w:type="gramEnd"/>
+      <w:r>
+        <w:rPr>
+          <w:rFonts w:ascii="Garamond" w:hAnsi="Garamond"/>
+        </w:rPr>
+        <w:t>_</w:t>
+      </w:r>
+      <w:proofErr w:type="gramStart"/>
+      <w:r>
+        <w:rPr>
+          <w:rFonts w:ascii="Garamond" w:hAnsi="Garamond"/>
+        </w:rPr>
+        <w:t>numbers</w:t>
+      </w:r>
+      <w:proofErr w:type="spellEnd"/>
+      <w:r>
+        <w:rPr>
+          <w:rFonts w:ascii="Garamond" w:hAnsi="Garamond"/>
+        </w:rPr>
+        <w:t>() }</w:t>
+      </w:r>
+      <w:proofErr w:type="gramEnd"/>
+      <w:r>
+        <w:rPr>
+          <w:rFonts w:ascii="Garamond" w:hAnsi="Garamond"/>
+        </w:rPr>
+        <w:t>}</w:t>
+      </w:r>
+    </w:p>
+    <w:p>
+      <w:pPr>
+        <w:keepNext/>
+        <w:keepLines/>
+        <w:tabs>
+          <w:tab w:val="left" w:pos="-720"/>
+          <w:tab w:val="left" w:pos="0"/>
+          <w:tab w:val="left" w:pos="450"/>
+          <w:tab w:val="left" w:pos="810"/>
+          <w:tab w:val="left" w:pos="1440"/>
+          <w:tab w:val="left" w:pos="2160"/>
+          <w:tab w:val="left" w:pos="2880"/>
+          <w:tab w:val="left" w:pos="3600"/>
+          <w:tab w:val="left" w:pos="4320"/>
+          <w:tab w:val="left" w:pos="4500"/>
+          <w:tab w:val="left" w:pos="4860"/>
+          <w:tab w:val="left" w:pos="5040"/>
+          <w:tab w:val="left" w:pos="5580"/>
+        </w:tabs>
+        <w:contextualSpacing/>
+        <w:rPr>
+          <w:rFonts w:ascii="Garamond" w:hAnsi="Garamond"/>
+        </w:rPr>
+      </w:pPr>
+      <w:r>
+        <w:rPr>
+          <w:rFonts w:ascii="Garamond" w:hAnsi="Garamond"/>
+        </w:rPr>
+        <w:t>{%</w:t>
+      </w:r>
+      <w:r>
+        <w:rPr>
+          <w:rFonts w:ascii="Garamond" w:hAnsi="Garamond"/>
+        </w:rPr>
+        <w:t>p</w:t>
+      </w:r>
+      <w:r>
+        <w:rPr>
+          <w:rFonts w:ascii="Garamond" w:hAnsi="Garamond"/>
+        </w:rPr>
+        <w:t xml:space="preserve"> endif %}</w:t>
+      </w:r>
+    </w:p>
+    <w:p>
+      <w:pPr>
+        <w:keepNext/>
+        <w:keepLines/>
+        <w:tabs>
+          <w:tab w:val="left" w:pos="-720"/>
+          <w:tab w:val="left" w:pos="0"/>
+          <w:tab w:val="left" w:pos="450"/>
+          <w:tab w:val="left" w:pos="810"/>
+          <w:tab w:val="left" w:pos="1440"/>
+          <w:tab w:val="left" w:pos="2160"/>
+          <w:tab w:val="left" w:pos="2880"/>
+          <w:tab w:val="left" w:pos="3600"/>
+          <w:tab w:val="left" w:pos="4320"/>
+          <w:tab w:val="left" w:pos="4500"/>
+          <w:tab w:val="left" w:pos="4860"/>
+          <w:tab w:val="left" w:pos="5040"/>
+          <w:tab w:val="left" w:pos="5580"/>
+        </w:tabs>
+        <w:contextualSpacing/>
+        <w:rPr>
+          <w:rFonts w:ascii="Garamond" w:hAnsi="Garamond"/>
+        </w:rPr>
+      </w:pPr>
+      <w:proofErr w:type="gramStart"/>
+      <w:r>
+        <w:rPr>
+          <w:rFonts w:ascii="Garamond" w:hAnsi="Garamond"/>
+        </w:rPr>
+        <w:t>{{ users</w:t>
+      </w:r>
+      <w:proofErr w:type="gramEnd"/>
+      <w:r>
+        <w:rPr>
+          <w:rFonts w:ascii="Garamond" w:hAnsi="Garamond"/>
+        </w:rPr>
+        <w:t>[0</w:t>
+      </w:r>
+      <w:proofErr w:type="gramStart"/>
+      <w:r>
+        <w:rPr>
+          <w:rFonts w:ascii="Garamond" w:hAnsi="Garamond"/>
+        </w:rPr>
+        <w:t>].email</w:t>
+      </w:r>
+      <w:proofErr w:type="gramEnd"/>
+      <w:r>
+        <w:rPr>
+          <w:rFonts w:ascii="Garamond" w:hAnsi="Garamond"/>
+        </w:rPr>
+        <w:t xml:space="preserve"> }}</w:t>
+      </w:r>
+    </w:p>
+    <w:p>
+      <w:pPr>
+        <w:tabs>
+          <w:tab w:val="center" w:pos="4680"/>
+          <w:tab w:val="left" w:pos="4752"/>
+          <w:tab w:val="left" w:pos="5472"/>
+          <w:tab w:val="left" w:pos="6192"/>
+          <w:tab w:val="left" w:pos="6912"/>
+          <w:tab w:val="left" w:pos="7632"/>
+          <w:tab w:val="left" w:pos="8352"/>
+          <w:tab w:val="left" w:pos="9072"/>
+        </w:tabs>
+        <w:spacing w:before="360" w:after="120"/>
+        <w:rPr>
+          <w:rFonts w:ascii="Calibri" w:hAnsi="Calibri" w:cs="Calibri"/>
+          <w:b/>
+          <w:bCs/>
+        </w:rPr>
+      </w:pPr>
+      <w:r>
+        <w:rPr>
+          <w:rFonts w:ascii="Calibri" w:hAnsi="Calibri" w:cs="Calibri"/>
+          <w:b/>
+          <w:bCs/>
+          <w:u w:val="single"/>
+        </w:rPr>
+        <w:t>Certificate of Service</w:t>
+      </w:r>
+    </w:p>
+    <w:p>
+      <w:pPr>
+        <w:tabs>
+          <w:tab w:val="left" w:pos="-1440"/>
+          <w:tab w:val="left" w:pos="-720"/>
+          <w:tab w:val="left" w:pos="0"/>
+          <w:tab w:val="left" w:pos="720"/>
+          <w:tab w:val="left" w:pos="1872"/>
+          <w:tab w:val="left" w:pos="2592"/>
+          <w:tab w:val="left" w:pos="3312"/>
+          <w:tab w:val="left" w:pos="4032"/>
+          <w:tab w:val="left" w:pos="4752"/>
+          <w:tab w:val="left" w:pos="5472"/>
+          <w:tab w:val="left" w:pos="6192"/>
+          <w:tab w:val="left" w:pos="6912"/>
+          <w:tab w:val="left" w:pos="7632"/>
+          <w:tab w:val="left" w:pos="8352"/>
+          <w:tab w:val="left" w:pos="9072"/>
+        </w:tabs>
+        <w:spacing w:line="300" w:lineRule="auto"/>
+        <w:rPr>
+          <w:rFonts w:ascii="Garamond" w:hAnsi="Garamond"/>
+        </w:rPr>
+      </w:pPr>
+      <w:r>
+        <w:rPr>
+          <w:rFonts w:ascii="Garamond" w:hAnsi="Garamond"/>
+        </w:rPr>
+        <w:t xml:space="preserve">I, {{ users }}, certify that a true copy of this </w:t>
+      </w:r>
+      <w:r>
+        <w:rPr>
+          <w:rFonts w:ascii="Garamond" w:hAnsi="Garamond"/>
+        </w:rPr>
+        <w:t>request</w:t>
+      </w:r>
+      <w:r>
+        <w:rPr>
+          <w:rFonts w:ascii="Garamond" w:hAnsi="Garamond"/>
+        </w:rPr>
+        <w:t xml:space="preserve"> was given to the Landlord </w:t>
+      </w:r>
+      <w:r>
+        <w:rPr>
+          <w:rFonts w:ascii="Garamond" w:hAnsi="Garamond"/>
+        </w:rPr>
+        <w:t>(or their attorney if represented)</w:t>
+      </w:r>
+      <w:r>
+        <w:rPr>
+          <w:rFonts w:ascii="Garamond" w:hAnsi="Garamond"/>
+        </w:rPr>
+        <w:t xml:space="preserve"> on {% if </w:t>
+      </w:r>
+      <w:proofErr w:type="spellStart"/>
+      <w:r>
+        <w:rPr>
+          <w:rFonts w:ascii="Garamond" w:hAnsi="Garamond"/>
+        </w:rPr>
+        <w:t>service_today</w:t>
+      </w:r>
+      <w:proofErr w:type="spellEnd"/>
+      <w:r>
+        <w:rPr>
+          <w:rFonts w:ascii="Garamond" w:hAnsi="Garamond"/>
+        </w:rPr>
+        <w:t xml:space="preserve"> %}{{ today() }}{% else %}_______</w:t>
+      </w:r>
+      <w:r>
+        <w:rPr>
+          <w:rFonts w:ascii="Garamond" w:hAnsi="Garamond"/>
+        </w:rPr>
+        <w:t>___</w:t>
+      </w:r>
+      <w:r>
+        <w:rPr>
+          <w:rFonts w:ascii="Garamond" w:hAnsi="Garamond"/>
+        </w:rPr>
+        <w:t>_{% endif %}</w:t>
+      </w:r>
+      <w:r>
+        <w:rPr>
+          <w:rFonts w:ascii="Garamond" w:hAnsi="Garamond"/>
+        </w:rPr>
+        <w:t xml:space="preserve"> </w:t>
+      </w:r>
+      <w:r>
+        <w:rPr>
+          <w:rFonts w:ascii="Garamond" w:hAnsi="Garamond"/>
+        </w:rPr>
+        <w:t xml:space="preserve">by {% if </w:t>
+      </w:r>
+      <w:proofErr w:type="spellStart"/>
+      <w:r>
+        <w:rPr>
+          <w:rFonts w:ascii="Garamond" w:hAnsi="Garamond"/>
+        </w:rPr>
+        <w:t>service_method</w:t>
+      </w:r>
+      <w:proofErr w:type="spellEnd"/>
+      <w:r>
+        <w:rPr>
+          <w:rFonts w:ascii="Garamond" w:hAnsi="Garamond"/>
+        </w:rPr>
+        <w:t xml:space="preserve"> </w:t>
+      </w:r>
+      <w:r>
+        <w:rPr>
+          <w:rFonts w:ascii="Garamond" w:hAnsi="Garamond"/>
+        </w:rPr>
+        <w:t>=</w:t>
+      </w:r>
+      <w:r>
+        <w:rPr>
+          <w:rFonts w:ascii="Garamond" w:hAnsi="Garamond"/>
+        </w:rPr>
+        <w:t xml:space="preserve">= </w:t>
+      </w:r>
+      <w:r>
+        <w:rPr>
+          <w:rFonts w:ascii="Garamond" w:hAnsi="Garamond"/>
+        </w:rPr>
+        <w:t>“</w:t>
+      </w:r>
+      <w:proofErr w:type="spellStart"/>
+      <w:r>
+        <w:rPr>
+          <w:rFonts w:ascii="Garamond" w:hAnsi="Garamond"/>
+        </w:rPr>
+        <w:t>decide_later</w:t>
+      </w:r>
+      <w:proofErr w:type="spellEnd"/>
+      <w:r>
+        <w:rPr>
+          <w:rFonts w:ascii="Garamond" w:hAnsi="Garamond"/>
+        </w:rPr>
+        <w:t xml:space="preserve">” </w:t>
+      </w:r>
+      <w:r>
+        <w:rPr>
+          <w:rFonts w:ascii="Garamond" w:hAnsi="Garamond"/>
+        </w:rPr>
+        <w:t>%}_______</w:t>
+      </w:r>
+      <w:r>
+        <w:rPr>
+          <w:rFonts w:ascii="Garamond" w:hAnsi="Garamond"/>
+        </w:rPr>
+        <w:t>___</w:t>
+      </w:r>
+      <w:r>
+        <w:rPr>
+          <w:rFonts w:ascii="Garamond" w:hAnsi="Garamond"/>
+        </w:rPr>
+        <w:t xml:space="preserve">_{% else %}{{ </w:t>
+      </w:r>
+      <w:proofErr w:type="spellStart"/>
+      <w:r>
+        <w:rPr>
+          <w:rFonts w:ascii="Garamond" w:hAnsi="Garamond"/>
+        </w:rPr>
+        <w:t>service_method</w:t>
+      </w:r>
+      <w:proofErr w:type="spellEnd"/>
+      <w:r>
+        <w:rPr>
+          <w:rFonts w:ascii="Garamond" w:hAnsi="Garamond"/>
+        </w:rPr>
+        <w:t xml:space="preserve"> }}{% endif %}</w:t>
+      </w:r>
+      <w:r>
+        <w:rPr>
+          <w:rFonts w:ascii="Garamond" w:hAnsi="Garamond"/>
+        </w:rPr>
+        <w:t>.</w:t>
+      </w:r>
+    </w:p>
+    <w:p>
+      <w:pPr>
+        <w:keepNext/>
+        <w:keepLines/>
+        <w:tabs>
+          <w:tab w:val="left" w:pos="450"/>
+          <w:tab w:val="left" w:pos="810"/>
+          <w:tab w:val="left" w:pos="1440"/>
+          <w:tab w:val="left" w:pos="2160"/>
+          <w:tab w:val="left" w:pos="2880"/>
+          <w:tab w:val="left" w:pos="3600"/>
+          <w:tab w:val="left" w:pos="4320"/>
+          <w:tab w:val="left" w:pos="4500"/>
+          <w:tab w:val="left" w:pos="4860"/>
+          <w:tab w:val="left" w:pos="5040"/>
+          <w:tab w:val="left" w:pos="5580"/>
+        </w:tabs>
+        <w:spacing w:line="300" w:lineRule="auto"/>
+        <w:rPr>
+          <w:rFonts w:ascii="Garamond" w:hAnsi="Garamond"/>
+        </w:rPr>
+      </w:pPr>
+      <w:r>
+        <w:rPr>
+          <w:rFonts w:ascii="Garamond" w:hAnsi="Garamond"/>
+        </w:rPr>
+        <w:t xml:space="preserve">{%p if </w:t>
+      </w:r>
+      <w:proofErr w:type="spellStart"/>
+      <w:r>
+        <w:rPr>
+          <w:rFonts w:ascii="Garamond" w:hAnsi="Garamond"/>
+        </w:rPr>
+        <w:t>service_today</w:t>
+      </w:r>
+      <w:proofErr w:type="spellEnd"/>
+      <w:r>
+        <w:rPr>
+          <w:rFonts w:ascii="Garamond" w:hAnsi="Garamond"/>
+        </w:rPr>
+        <w:t xml:space="preserve"> %}</w:t>
+      </w:r>
+    </w:p>
+    <w:p>
+      <w:pPr>
+        <w:keepNext/>
+        <w:keepLines/>
+        <w:tabs>
+          <w:tab w:val="left" w:pos="450"/>
+          <w:tab w:val="left" w:pos="810"/>
+          <w:tab w:val="left" w:pos="1440"/>
+          <w:tab w:val="left" w:pos="2160"/>
+          <w:tab w:val="left" w:pos="2880"/>
+          <w:tab w:val="left" w:pos="3600"/>
+          <w:tab w:val="left" w:pos="4320"/>
+          <w:tab w:val="left" w:pos="4500"/>
+          <w:tab w:val="left" w:pos="4860"/>
+          <w:tab w:val="left" w:pos="5040"/>
+          <w:tab w:val="left" w:pos="5580"/>
+        </w:tabs>
+        <w:spacing w:line="300" w:lineRule="auto"/>
+        <w:rPr>
+          <w:rFonts w:ascii="Garamond" w:hAnsi="Garamond"/>
+        </w:rPr>
+      </w:pPr>
+      <w:proofErr w:type="gramStart"/>
+      <w:r>
+        <w:rPr>
+          <w:rFonts w:ascii="Garamond" w:hAnsi="Garamond"/>
+        </w:rPr>
+        <w:t xml:space="preserve">{{ </w:t>
+      </w:r>
+      <w:r>
+        <w:rPr>
+          <w:rFonts w:ascii="Garamond" w:hAnsi="Garamond"/>
+        </w:rPr>
+        <w:t>users</w:t>
+      </w:r>
+      <w:proofErr w:type="gramEnd"/>
+      <w:r>
+        <w:rPr>
+          <w:rFonts w:ascii="Garamond" w:hAnsi="Garamond"/>
+        </w:rPr>
+        <w:t>[0</w:t>
+      </w:r>
+      <w:proofErr w:type="gramStart"/>
+      <w:r>
+        <w:rPr>
+          <w:rFonts w:ascii="Garamond" w:hAnsi="Garamond"/>
+        </w:rPr>
+        <w:t>].</w:t>
+      </w:r>
+      <w:proofErr w:type="spellStart"/>
+      <w:r>
+        <w:rPr>
+          <w:rFonts w:ascii="Garamond" w:hAnsi="Garamond"/>
+        </w:rPr>
+        <w:t>signature</w:t>
+      </w:r>
+      <w:proofErr w:type="gramEnd"/>
+      <w:r>
+        <w:rPr>
+          <w:rFonts w:ascii="Garamond" w:hAnsi="Garamond"/>
+        </w:rPr>
+        <w:t>_if_final</w:t>
+      </w:r>
+      <w:proofErr w:type="spellEnd"/>
+      <w:r>
+        <w:rPr>
+          <w:rFonts w:ascii="Garamond" w:hAnsi="Garamond"/>
+        </w:rPr>
+        <w:t>(</w:t>
+      </w:r>
+      <w:proofErr w:type="spellStart"/>
+      <w:r>
+        <w:rPr>
+          <w:rFonts w:ascii="Garamond" w:hAnsi="Garamond"/>
+        </w:rPr>
+        <w:t>i</w:t>
+      </w:r>
+      <w:proofErr w:type="spellEnd"/>
+      <w:proofErr w:type="gramStart"/>
+      <w:r>
+        <w:rPr>
+          <w:rFonts w:ascii="Garamond" w:hAnsi="Garamond"/>
+        </w:rPr>
+        <w:t>) }</w:t>
+      </w:r>
+      <w:proofErr w:type="gramEnd"/>
+      <w:r>
+        <w:rPr>
+          <w:rFonts w:ascii="Garamond" w:hAnsi="Garamond"/>
+        </w:rPr>
+        <w:t>}</w:t>
+      </w:r>
+    </w:p>
+    <w:p>
+      <w:pPr>
+        <w:keepNext/>
+        <w:keepLines/>
+        <w:tabs>
+          <w:tab w:val="left" w:pos="450"/>
+          <w:tab w:val="left" w:pos="810"/>
+          <w:tab w:val="left" w:pos="1440"/>
+          <w:tab w:val="left" w:pos="2160"/>
+          <w:tab w:val="left" w:pos="2880"/>
+          <w:tab w:val="left" w:pos="3600"/>
+          <w:tab w:val="left" w:pos="4320"/>
+          <w:tab w:val="left" w:pos="4500"/>
+          <w:tab w:val="left" w:pos="4860"/>
+          <w:tab w:val="left" w:pos="5040"/>
+          <w:tab w:val="left" w:pos="5580"/>
+        </w:tabs>
+        <w:spacing w:line="300" w:lineRule="auto"/>
+        <w:rPr>
+          <w:rFonts w:ascii="Garamond" w:hAnsi="Garamond"/>
+        </w:rPr>
+      </w:pPr>
+      <w:r>
+        <w:rPr>
+          <w:rFonts w:ascii="Garamond" w:hAnsi="Garamond"/>
+        </w:rPr>
+        <w:t>{%p else %}</w:t>
+      </w:r>
+    </w:p>
+    <w:p>
+      <w:pPr>
+        <w:keepNext/>
+        <w:keepLines/>
+        <w:tabs>
+          <w:tab w:val="left" w:pos="450"/>
+          <w:tab w:val="left" w:pos="810"/>
+          <w:tab w:val="left" w:pos="1440"/>
+          <w:tab w:val="left" w:pos="2160"/>
+          <w:tab w:val="left" w:pos="2880"/>
+          <w:tab w:val="left" w:pos="3600"/>
+          <w:tab w:val="left" w:pos="4320"/>
+          <w:tab w:val="left" w:pos="4500"/>
+          <w:tab w:val="left" w:pos="4860"/>
+          <w:tab w:val="left" w:pos="5040"/>
+          <w:tab w:val="left" w:pos="5580"/>
+        </w:tabs>
+        <w:spacing w:line="300" w:lineRule="auto"/>
+        <w:rPr>
+          <w:rFonts w:ascii="Garamond" w:hAnsi="Garamond"/>
+        </w:rPr>
+      </w:pPr>
+      <w:r>
+        <w:rPr>
+          <w:rFonts w:ascii="Garamond" w:hAnsi="Garamond"/>
+        </w:rPr>
+        <w:t>__________________________</w:t>
+      </w:r>
+    </w:p>
+    <w:p>
+      <w:pPr>
+        <w:keepNext/>
+        <w:keepLines/>
+        <w:tabs>
+          <w:tab w:val="left" w:pos="450"/>
+          <w:tab w:val="left" w:pos="810"/>
+          <w:tab w:val="left" w:pos="1440"/>
+          <w:tab w:val="left" w:pos="2160"/>
+          <w:tab w:val="left" w:pos="2880"/>
+          <w:tab w:val="left" w:pos="3600"/>
+          <w:tab w:val="left" w:pos="4320"/>
+          <w:tab w:val="left" w:pos="4500"/>
+          <w:tab w:val="left" w:pos="4860"/>
+          <w:tab w:val="left" w:pos="5040"/>
+          <w:tab w:val="left" w:pos="5580"/>
+        </w:tabs>
+        <w:spacing w:line="300" w:lineRule="auto"/>
+        <w:rPr>
+          <w:rFonts w:ascii="Garamond" w:hAnsi="Garamond"/>
+        </w:rPr>
+      </w:pPr>
+      <w:r>
+        <w:rPr>
+          <w:rFonts w:ascii="Garamond" w:hAnsi="Garamond"/>
+        </w:rPr>
+        <w:t>{%p endif %}</w:t>
+      </w:r>
+    </w:p>
+    <w:p>
+      <w:pPr>
+        <w:keepNext/>
+        <w:keepLines/>
+        <w:tabs>
+          <w:tab w:val="left" w:pos="450"/>
+          <w:tab w:val="left" w:pos="810"/>
+          <w:tab w:val="left" w:pos="1440"/>
+          <w:tab w:val="left" w:pos="2160"/>
+          <w:tab w:val="left" w:pos="2880"/>
+          <w:tab w:val="left" w:pos="3600"/>
+          <w:tab w:val="left" w:pos="4320"/>
+          <w:tab w:val="left" w:pos="4500"/>
+          <w:tab w:val="left" w:pos="4860"/>
+          <w:tab w:val="left" w:pos="5040"/>
+          <w:tab w:val="left" w:pos="5580"/>
+        </w:tabs>
+        <w:spacing w:line="300" w:lineRule="auto"/>
+        <w:rPr>
+          <w:rFonts w:ascii="Garamond" w:hAnsi="Garamond"/>
+          <w:i/>
+          <w:iCs/>
+        </w:rPr>
+      </w:pPr>
+      <w:r>
+        <w:rPr>
+          <w:rFonts w:ascii="Garamond" w:hAnsi="Garamond"/>
+          <w:i/>
+          <w:iCs/>
+        </w:rPr>
+        <w:t>Signature of tenant</w:t>
+      </w:r>
+    </w:p>
+    <w:p>
+      <w:pPr>
+        <w:keepNext/>
+        <w:keepLines/>
+        <w:tabs>
+          <w:tab w:val="left" w:pos="450"/>
+          <w:tab w:val="left" w:pos="810"/>
+          <w:tab w:val="left" w:pos="1440"/>
+          <w:tab w:val="left" w:pos="2160"/>
+          <w:tab w:val="left" w:pos="2880"/>
+          <w:tab w:val="left" w:pos="3600"/>
+          <w:tab w:val="left" w:pos="4320"/>
+          <w:tab w:val="left" w:pos="4500"/>
+          <w:tab w:val="left" w:pos="4860"/>
+          <w:tab w:val="left" w:pos="5040"/>
+          <w:tab w:val="left" w:pos="5580"/>
+        </w:tabs>
+        <w:spacing w:line="300" w:lineRule="auto"/>
+        <w:rPr>
+          <w:rFonts w:ascii="Garamond" w:hAnsi="Garamond"/>
+        </w:rPr>
+      </w:pPr>
+      <w:r>
+        <w:rPr>
+          <w:rFonts w:ascii="Garamond" w:hAnsi="Garamond"/>
+        </w:rPr>
+        <w:t>{%p endif %}</w:t>
+      </w:r>
+    </w:p>
+    <w:p>
+      <w:pPr>
+        <w:keepNext/>
+        <w:keepLines/>
+        <w:tabs>
+          <w:tab w:val="left" w:pos="450"/>
+          <w:tab w:val="left" w:pos="810"/>
+          <w:tab w:val="left" w:pos="1440"/>
+          <w:tab w:val="left" w:pos="2160"/>
+          <w:tab w:val="left" w:pos="2880"/>
+          <w:tab w:val="left" w:pos="3600"/>
+          <w:tab w:val="left" w:pos="4320"/>
+          <w:tab w:val="left" w:pos="4500"/>
+          <w:tab w:val="left" w:pos="4860"/>
+          <w:tab w:val="left" w:pos="5040"/>
+          <w:tab w:val="left" w:pos="5580"/>
+        </w:tabs>
+        <w:spacing w:line="300" w:lineRule="auto"/>
         <w:rPr>
           <w:rFonts w:ascii="Garamond" w:hAnsi="Garamond"/>
         </w:rPr>
@@ -14742,7 +18512,18 @@
         <w:sz w:val="20"/>
         <w:szCs w:val="20"/>
       </w:rPr>
-      <w:t>_name</w:t>
+      <w:t>_</w:t>
+    </w:r>
+    <w:proofErr w:type="gramStart"/>
+    <w:r>
+      <w:rPr>
+        <w:rFonts w:asciiTheme="minorHAnsi" w:hAnsiTheme="minorHAnsi" w:cstheme="minorHAnsi"/>
+        <w:bCs/>
+        <w:iCs/>
+        <w:sz w:val="20"/>
+        <w:szCs w:val="20"/>
+      </w:rPr>
+      <w:t>name</w:t>
     </w:r>
     <w:proofErr w:type="spellEnd"/>
     <w:r>
@@ -14753,7 +18534,18 @@
         <w:sz w:val="20"/>
         <w:szCs w:val="20"/>
       </w:rPr>
-      <w:t xml:space="preserve"> }}</w:t>
+      <w:t xml:space="preserve"> }</w:t>
+    </w:r>
+    <w:proofErr w:type="gramEnd"/>
+    <w:r>
+      <w:rPr>
+        <w:rFonts w:asciiTheme="minorHAnsi" w:hAnsiTheme="minorHAnsi" w:cstheme="minorHAnsi"/>
+        <w:bCs/>
+        <w:iCs/>
+        <w:sz w:val="20"/>
+        <w:szCs w:val="20"/>
+      </w:rPr>
+      <w:t>}</w:t>
     </w:r>
   </w:p>
   <w:p>
@@ -22994,6 +26786,31 @@
       <w:rFonts w:eastAsia="Times New Roman" w:cs="Times New Roman"/>
       <w:kern w:val="0"/>
       <w:lang w:eastAsia="en-US" w:bidi="ar-SA"/>
+    </w:rPr>
+  </w:style>
+  <w:style w:type="paragraph" w:styleId="Heading2">
+    <w:name w:val="heading 2"/>
+    <w:basedOn w:val="Normal"/>
+    <w:next w:val="Normal"/>
+    <w:link w:val="Heading2Char"/>
+    <w:uiPriority w:val="9"/>
+    <w:unhideWhenUsed/>
+    <w:qFormat/>
+    <w:rsid w:val="00F556CB"/>
+    <w:pPr>
+      <w:keepNext/>
+      <w:keepLines/>
+      <w:tabs>
+        <w:tab w:val="left" w:pos="1440"/>
+        <w:tab w:val="right" w:leader="underscore" w:pos="9120"/>
+      </w:tabs>
+      <w:spacing w:before="360" w:after="120"/>
+      <w:outlineLvl w:val="1"/>
+    </w:pPr>
+    <w:rPr>
+      <w:rFonts w:ascii="Calibri" w:hAnsi="Calibri" w:cs="Calibri"/>
+      <w:b/>
+      <w:color w:val="000000"/>
     </w:rPr>
   </w:style>
   <w:style w:type="character" w:default="1" w:styleId="DefaultParagraphFont">
@@ -24128,6 +27945,20 @@
       </w:numPr>
     </w:pPr>
   </w:style>
+  <w:style w:type="character" w:customStyle="1" w:styleId="Heading2Char">
+    <w:name w:val="Heading 2 Char"/>
+    <w:basedOn w:val="DefaultParagraphFont"/>
+    <w:link w:val="Heading2"/>
+    <w:uiPriority w:val="9"/>
+    <w:rsid w:val="00F556CB"/>
+    <w:rPr>
+      <w:rFonts w:ascii="Calibri" w:eastAsia="Times New Roman" w:hAnsi="Calibri" w:cs="Calibri"/>
+      <w:b/>
+      <w:color w:val="000000"/>
+      <w:kern w:val="0"/>
+      <w:lang w:eastAsia="en-US" w:bidi="ar-SA"/>
+    </w:rPr>
+  </w:style>
 </w:styles>
 </file>
 

</xml_diff>